<commit_message>
printer app done. printer app report done
</commit_message>
<xml_diff>
--- a/Relatorio.docx
+++ b/Relatorio.docx
@@ -502,13 +502,129 @@
           <w:r>
             <w:fldChar w:fldCharType="separate"/>
           </w:r>
-          <w:hyperlink w:anchor="_Toc498003018" w:history="1">
+          <w:bookmarkStart w:id="1" w:name="_GoBack"/>
+          <w:bookmarkEnd w:id="1"/>
+          <w:r>
+            <w:rPr>
+              <w:rStyle w:val="Hiperligao"/>
+              <w:noProof/>
+            </w:rPr>
+            <w:fldChar w:fldCharType="begin"/>
+          </w:r>
+          <w:r>
+            <w:rPr>
+              <w:rStyle w:val="Hiperligao"/>
+              <w:noProof/>
+            </w:rPr>
+            <w:instrText xml:space="preserve"> </w:instrText>
+          </w:r>
+          <w:r>
+            <w:rPr>
+              <w:noProof/>
+            </w:rPr>
+            <w:instrText>HYPERLINK \l "_Toc498071716"</w:instrText>
+          </w:r>
+          <w:r>
+            <w:rPr>
+              <w:rStyle w:val="Hiperligao"/>
+              <w:noProof/>
+            </w:rPr>
+            <w:instrText xml:space="preserve"> </w:instrText>
+          </w:r>
+          <w:r>
+            <w:rPr>
+              <w:rStyle w:val="Hiperligao"/>
+              <w:noProof/>
+            </w:rPr>
+          </w:r>
+          <w:r>
+            <w:rPr>
+              <w:rStyle w:val="Hiperligao"/>
+              <w:noProof/>
+            </w:rPr>
+            <w:fldChar w:fldCharType="separate"/>
+          </w:r>
+          <w:r>
+            <w:rPr>
+              <w:rStyle w:val="Hiperligao"/>
+              <w:noProof/>
+            </w:rPr>
+            <w:t>Introdução</w:t>
+          </w:r>
+          <w:r>
+            <w:rPr>
+              <w:noProof/>
+              <w:webHidden/>
+            </w:rPr>
+            <w:tab/>
+          </w:r>
+          <w:r>
+            <w:rPr>
+              <w:noProof/>
+              <w:webHidden/>
+            </w:rPr>
+            <w:fldChar w:fldCharType="begin"/>
+          </w:r>
+          <w:r>
+            <w:rPr>
+              <w:noProof/>
+              <w:webHidden/>
+            </w:rPr>
+            <w:instrText xml:space="preserve"> PAGEREF _Toc498071716 \h </w:instrText>
+          </w:r>
+          <w:r>
+            <w:rPr>
+              <w:noProof/>
+              <w:webHidden/>
+            </w:rPr>
+          </w:r>
+          <w:r>
+            <w:rPr>
+              <w:noProof/>
+              <w:webHidden/>
+            </w:rPr>
+            <w:fldChar w:fldCharType="separate"/>
+          </w:r>
+          <w:r>
+            <w:rPr>
+              <w:noProof/>
+              <w:webHidden/>
+            </w:rPr>
+            <w:t>3</w:t>
+          </w:r>
+          <w:r>
+            <w:rPr>
+              <w:noProof/>
+              <w:webHidden/>
+            </w:rPr>
+            <w:fldChar w:fldCharType="end"/>
+          </w:r>
+          <w:r>
+            <w:rPr>
+              <w:rStyle w:val="Hiperligao"/>
+              <w:noProof/>
+            </w:rPr>
+            <w:fldChar w:fldCharType="end"/>
+          </w:r>
+        </w:p>
+        <w:p>
+          <w:pPr>
+            <w:pStyle w:val="ndice1"/>
+            <w:tabs>
+              <w:tab w:val="right" w:leader="dot" w:pos="8494"/>
+            </w:tabs>
+            <w:rPr>
+              <w:rFonts w:cstheme="minorBidi"/>
+              <w:noProof/>
+            </w:rPr>
+          </w:pPr>
+          <w:hyperlink w:anchor="_Toc498071717" w:history="1">
             <w:r>
               <w:rPr>
                 <w:rStyle w:val="Hiperligao"/>
                 <w:noProof/>
               </w:rPr>
-              <w:t>Introdução</w:t>
+              <w:t>Principais Funcionalidades</w:t>
             </w:r>
             <w:r>
               <w:rPr>
@@ -529,7 +645,7 @@
                 <w:noProof/>
                 <w:webHidden/>
               </w:rPr>
-              <w:instrText xml:space="preserve"> PAGEREF _Toc498003018 \h </w:instrText>
+              <w:instrText xml:space="preserve"> PAGEREF _Toc498071717 \h </w:instrText>
             </w:r>
             <w:r>
               <w:rPr>
@@ -549,7 +665,7 @@
                 <w:noProof/>
                 <w:webHidden/>
               </w:rPr>
-              <w:t>3</w:t>
+              <w:t>4</w:t>
             </w:r>
             <w:r>
               <w:rPr>
@@ -571,13 +687,13 @@
               <w:noProof/>
             </w:rPr>
           </w:pPr>
-          <w:hyperlink w:anchor="_Toc498003019" w:history="1">
+          <w:hyperlink w:anchor="_Toc498071718" w:history="1">
             <w:r>
               <w:rPr>
                 <w:rStyle w:val="Hiperligao"/>
                 <w:noProof/>
               </w:rPr>
-              <w:t>Principais Funcionalidades</w:t>
+              <w:t>Arquitetura do Sistema</w:t>
             </w:r>
             <w:r>
               <w:rPr>
@@ -598,7 +714,7 @@
                 <w:noProof/>
                 <w:webHidden/>
               </w:rPr>
-              <w:instrText xml:space="preserve"> PAGEREF _Toc498003019 \h </w:instrText>
+              <w:instrText xml:space="preserve"> PAGEREF _Toc498071718 \h </w:instrText>
             </w:r>
             <w:r>
               <w:rPr>
@@ -618,7 +734,7 @@
                 <w:noProof/>
                 <w:webHidden/>
               </w:rPr>
-              <w:t>4</w:t>
+              <w:t>5</w:t>
             </w:r>
             <w:r>
               <w:rPr>
@@ -640,13 +756,13 @@
               <w:noProof/>
             </w:rPr>
           </w:pPr>
-          <w:hyperlink w:anchor="_Toc498003020" w:history="1">
+          <w:hyperlink w:anchor="_Toc498071719" w:history="1">
             <w:r>
               <w:rPr>
                 <w:rStyle w:val="Hiperligao"/>
                 <w:noProof/>
               </w:rPr>
-              <w:t>Arquitetura do Sistema</w:t>
+              <w:t>Esquema de Dados</w:t>
             </w:r>
             <w:r>
               <w:rPr>
@@ -667,7 +783,7 @@
                 <w:noProof/>
                 <w:webHidden/>
               </w:rPr>
-              <w:instrText xml:space="preserve"> PAGEREF _Toc498003020 \h </w:instrText>
+              <w:instrText xml:space="preserve"> PAGEREF _Toc498071719 \h </w:instrText>
             </w:r>
             <w:r>
               <w:rPr>
@@ -687,7 +803,7 @@
                 <w:noProof/>
                 <w:webHidden/>
               </w:rPr>
-              <w:t>5</w:t>
+              <w:t>6</w:t>
             </w:r>
             <w:r>
               <w:rPr>
@@ -709,13 +825,13 @@
               <w:noProof/>
             </w:rPr>
           </w:pPr>
-          <w:hyperlink w:anchor="_Toc498003021" w:history="1">
+          <w:hyperlink w:anchor="_Toc498071720" w:history="1">
             <w:r>
               <w:rPr>
                 <w:rStyle w:val="Hiperligao"/>
                 <w:noProof/>
               </w:rPr>
-              <w:t>Esquema de Dados</w:t>
+              <w:t>Servidor</w:t>
             </w:r>
             <w:r>
               <w:rPr>
@@ -736,7 +852,7 @@
                 <w:noProof/>
                 <w:webHidden/>
               </w:rPr>
-              <w:instrText xml:space="preserve"> PAGEREF _Toc498003021 \h </w:instrText>
+              <w:instrText xml:space="preserve"> PAGEREF _Toc498071720 \h </w:instrText>
             </w:r>
             <w:r>
               <w:rPr>
@@ -756,7 +872,214 @@
                 <w:noProof/>
                 <w:webHidden/>
               </w:rPr>
-              <w:t>6</w:t>
+              <w:t>7</w:t>
+            </w:r>
+            <w:r>
+              <w:rPr>
+                <w:noProof/>
+                <w:webHidden/>
+              </w:rPr>
+              <w:fldChar w:fldCharType="end"/>
+            </w:r>
+          </w:hyperlink>
+        </w:p>
+        <w:p>
+          <w:pPr>
+            <w:pStyle w:val="ndice2"/>
+            <w:tabs>
+              <w:tab w:val="right" w:leader="dot" w:pos="8494"/>
+            </w:tabs>
+            <w:rPr>
+              <w:rFonts w:cstheme="minorBidi"/>
+              <w:noProof/>
+            </w:rPr>
+          </w:pPr>
+          <w:hyperlink w:anchor="_Toc498071721" w:history="1">
+            <w:r>
+              <w:rPr>
+                <w:rStyle w:val="Hiperligao"/>
+                <w:noProof/>
+              </w:rPr>
+              <w:t>User Routes</w:t>
+            </w:r>
+            <w:r>
+              <w:rPr>
+                <w:noProof/>
+                <w:webHidden/>
+              </w:rPr>
+              <w:tab/>
+            </w:r>
+            <w:r>
+              <w:rPr>
+                <w:noProof/>
+                <w:webHidden/>
+              </w:rPr>
+              <w:fldChar w:fldCharType="begin"/>
+            </w:r>
+            <w:r>
+              <w:rPr>
+                <w:noProof/>
+                <w:webHidden/>
+              </w:rPr>
+              <w:instrText xml:space="preserve"> PAGEREF _Toc498071721 \h </w:instrText>
+            </w:r>
+            <w:r>
+              <w:rPr>
+                <w:noProof/>
+                <w:webHidden/>
+              </w:rPr>
+            </w:r>
+            <w:r>
+              <w:rPr>
+                <w:noProof/>
+                <w:webHidden/>
+              </w:rPr>
+              <w:fldChar w:fldCharType="separate"/>
+            </w:r>
+            <w:r>
+              <w:rPr>
+                <w:noProof/>
+                <w:webHidden/>
+              </w:rPr>
+              <w:t>7</w:t>
+            </w:r>
+            <w:r>
+              <w:rPr>
+                <w:noProof/>
+                <w:webHidden/>
+              </w:rPr>
+              <w:fldChar w:fldCharType="end"/>
+            </w:r>
+          </w:hyperlink>
+        </w:p>
+        <w:p>
+          <w:pPr>
+            <w:pStyle w:val="ndice2"/>
+            <w:tabs>
+              <w:tab w:val="right" w:leader="dot" w:pos="8494"/>
+            </w:tabs>
+            <w:rPr>
+              <w:rFonts w:cstheme="minorBidi"/>
+              <w:noProof/>
+            </w:rPr>
+          </w:pPr>
+          <w:hyperlink w:anchor="_Toc498071722" w:history="1">
+            <w:r>
+              <w:rPr>
+                <w:rStyle w:val="Hiperligao"/>
+                <w:noProof/>
+              </w:rPr>
+              <w:t>Product Routes</w:t>
+            </w:r>
+            <w:r>
+              <w:rPr>
+                <w:noProof/>
+                <w:webHidden/>
+              </w:rPr>
+              <w:tab/>
+            </w:r>
+            <w:r>
+              <w:rPr>
+                <w:noProof/>
+                <w:webHidden/>
+              </w:rPr>
+              <w:fldChar w:fldCharType="begin"/>
+            </w:r>
+            <w:r>
+              <w:rPr>
+                <w:noProof/>
+                <w:webHidden/>
+              </w:rPr>
+              <w:instrText xml:space="preserve"> PAGEREF _Toc498071722 \h </w:instrText>
+            </w:r>
+            <w:r>
+              <w:rPr>
+                <w:noProof/>
+                <w:webHidden/>
+              </w:rPr>
+            </w:r>
+            <w:r>
+              <w:rPr>
+                <w:noProof/>
+                <w:webHidden/>
+              </w:rPr>
+              <w:fldChar w:fldCharType="separate"/>
+            </w:r>
+            <w:r>
+              <w:rPr>
+                <w:noProof/>
+                <w:webHidden/>
+              </w:rPr>
+              <w:t>8</w:t>
+            </w:r>
+            <w:r>
+              <w:rPr>
+                <w:noProof/>
+                <w:webHidden/>
+              </w:rPr>
+              <w:fldChar w:fldCharType="end"/>
+            </w:r>
+          </w:hyperlink>
+        </w:p>
+        <w:p>
+          <w:pPr>
+            <w:pStyle w:val="ndice2"/>
+            <w:tabs>
+              <w:tab w:val="right" w:leader="dot" w:pos="8494"/>
+            </w:tabs>
+            <w:rPr>
+              <w:rFonts w:cstheme="minorBidi"/>
+              <w:noProof/>
+            </w:rPr>
+          </w:pPr>
+          <w:hyperlink w:anchor="_Toc498071723" w:history="1">
+            <w:r>
+              <w:rPr>
+                <w:rStyle w:val="Hiperligao"/>
+                <w:noProof/>
+              </w:rPr>
+              <w:t>Shop List Routes</w:t>
+            </w:r>
+            <w:r>
+              <w:rPr>
+                <w:noProof/>
+                <w:webHidden/>
+              </w:rPr>
+              <w:tab/>
+            </w:r>
+            <w:r>
+              <w:rPr>
+                <w:noProof/>
+                <w:webHidden/>
+              </w:rPr>
+              <w:fldChar w:fldCharType="begin"/>
+            </w:r>
+            <w:r>
+              <w:rPr>
+                <w:noProof/>
+                <w:webHidden/>
+              </w:rPr>
+              <w:instrText xml:space="preserve"> PAGEREF _Toc498071723 \h </w:instrText>
+            </w:r>
+            <w:r>
+              <w:rPr>
+                <w:noProof/>
+                <w:webHidden/>
+              </w:rPr>
+            </w:r>
+            <w:r>
+              <w:rPr>
+                <w:noProof/>
+                <w:webHidden/>
+              </w:rPr>
+              <w:fldChar w:fldCharType="separate"/>
+            </w:r>
+            <w:r>
+              <w:rPr>
+                <w:noProof/>
+                <w:webHidden/>
+              </w:rPr>
+              <w:t>8</w:t>
             </w:r>
             <w:r>
               <w:rPr>
@@ -778,13 +1101,13 @@
               <w:noProof/>
             </w:rPr>
           </w:pPr>
-          <w:hyperlink w:anchor="_Toc498003022" w:history="1">
+          <w:hyperlink w:anchor="_Toc498071724" w:history="1">
             <w:r>
               <w:rPr>
                 <w:rStyle w:val="Hiperligao"/>
                 <w:noProof/>
               </w:rPr>
-              <w:t>Servidor</w:t>
+              <w:t>Aplicação do Cliente</w:t>
             </w:r>
             <w:r>
               <w:rPr>
@@ -805,7 +1128,7 @@
                 <w:noProof/>
                 <w:webHidden/>
               </w:rPr>
-              <w:instrText xml:space="preserve"> PAGEREF _Toc498003022 \h </w:instrText>
+              <w:instrText xml:space="preserve"> PAGEREF _Toc498071724 \h </w:instrText>
             </w:r>
             <w:r>
               <w:rPr>
@@ -825,7 +1148,7 @@
                 <w:noProof/>
                 <w:webHidden/>
               </w:rPr>
-              <w:t>7</w:t>
+              <w:t>9</w:t>
             </w:r>
             <w:r>
               <w:rPr>
@@ -847,13 +1170,13 @@
               <w:noProof/>
             </w:rPr>
           </w:pPr>
-          <w:hyperlink w:anchor="_Toc498003023" w:history="1">
+          <w:hyperlink w:anchor="_Toc498071725" w:history="1">
             <w:r>
               <w:rPr>
                 <w:rStyle w:val="Hiperligao"/>
                 <w:noProof/>
               </w:rPr>
-              <w:t>User Routes</w:t>
+              <w:t>Funcionalidades</w:t>
             </w:r>
             <w:r>
               <w:rPr>
@@ -874,7 +1197,7 @@
                 <w:noProof/>
                 <w:webHidden/>
               </w:rPr>
-              <w:instrText xml:space="preserve"> PAGEREF _Toc498003023 \h </w:instrText>
+              <w:instrText xml:space="preserve"> PAGEREF _Toc498071725 \h </w:instrText>
             </w:r>
             <w:r>
               <w:rPr>
@@ -894,7 +1217,7 @@
                 <w:noProof/>
                 <w:webHidden/>
               </w:rPr>
-              <w:t>7</w:t>
+              <w:t>9</w:t>
             </w:r>
             <w:r>
               <w:rPr>
@@ -916,13 +1239,13 @@
               <w:noProof/>
             </w:rPr>
           </w:pPr>
-          <w:hyperlink w:anchor="_Toc498003024" w:history="1">
+          <w:hyperlink w:anchor="_Toc498071726" w:history="1">
             <w:r>
               <w:rPr>
                 <w:rStyle w:val="Hiperligao"/>
                 <w:noProof/>
               </w:rPr>
-              <w:t>Product Routes</w:t>
+              <w:t>Testes Realizados</w:t>
             </w:r>
             <w:r>
               <w:rPr>
@@ -943,7 +1266,7 @@
                 <w:noProof/>
                 <w:webHidden/>
               </w:rPr>
-              <w:instrText xml:space="preserve"> PAGEREF _Toc498003024 \h </w:instrText>
+              <w:instrText xml:space="preserve"> PAGEREF _Toc498071726 \h </w:instrText>
             </w:r>
             <w:r>
               <w:rPr>
@@ -963,7 +1286,7 @@
                 <w:noProof/>
                 <w:webHidden/>
               </w:rPr>
-              <w:t>8</w:t>
+              <w:t>9</w:t>
             </w:r>
             <w:r>
               <w:rPr>
@@ -985,13 +1308,13 @@
               <w:noProof/>
             </w:rPr>
           </w:pPr>
-          <w:hyperlink w:anchor="_Toc498003025" w:history="1">
+          <w:hyperlink w:anchor="_Toc498071727" w:history="1">
             <w:r>
               <w:rPr>
                 <w:rStyle w:val="Hiperligao"/>
                 <w:noProof/>
               </w:rPr>
-              <w:t>Shop List Routes</w:t>
+              <w:t>Atividades</w:t>
             </w:r>
             <w:r>
               <w:rPr>
@@ -1012,7 +1335,7 @@
                 <w:noProof/>
                 <w:webHidden/>
               </w:rPr>
-              <w:instrText xml:space="preserve"> PAGEREF _Toc498003025 \h </w:instrText>
+              <w:instrText xml:space="preserve"> PAGEREF _Toc498071727 \h </w:instrText>
             </w:r>
             <w:r>
               <w:rPr>
@@ -1032,7 +1355,76 @@
                 <w:noProof/>
                 <w:webHidden/>
               </w:rPr>
-              <w:t>8</w:t>
+              <w:t>10</w:t>
+            </w:r>
+            <w:r>
+              <w:rPr>
+                <w:noProof/>
+                <w:webHidden/>
+              </w:rPr>
+              <w:fldChar w:fldCharType="end"/>
+            </w:r>
+          </w:hyperlink>
+        </w:p>
+        <w:p>
+          <w:pPr>
+            <w:pStyle w:val="ndice2"/>
+            <w:tabs>
+              <w:tab w:val="right" w:leader="dot" w:pos="8494"/>
+            </w:tabs>
+            <w:rPr>
+              <w:rFonts w:cstheme="minorBidi"/>
+              <w:noProof/>
+            </w:rPr>
+          </w:pPr>
+          <w:hyperlink w:anchor="_Toc498071728" w:history="1">
+            <w:r>
+              <w:rPr>
+                <w:rStyle w:val="Hiperligao"/>
+                <w:noProof/>
+              </w:rPr>
+              <w:t>Interações Entre Atividades</w:t>
+            </w:r>
+            <w:r>
+              <w:rPr>
+                <w:noProof/>
+                <w:webHidden/>
+              </w:rPr>
+              <w:tab/>
+            </w:r>
+            <w:r>
+              <w:rPr>
+                <w:noProof/>
+                <w:webHidden/>
+              </w:rPr>
+              <w:fldChar w:fldCharType="begin"/>
+            </w:r>
+            <w:r>
+              <w:rPr>
+                <w:noProof/>
+                <w:webHidden/>
+              </w:rPr>
+              <w:instrText xml:space="preserve"> PAGEREF _Toc498071728 \h </w:instrText>
+            </w:r>
+            <w:r>
+              <w:rPr>
+                <w:noProof/>
+                <w:webHidden/>
+              </w:rPr>
+            </w:r>
+            <w:r>
+              <w:rPr>
+                <w:noProof/>
+                <w:webHidden/>
+              </w:rPr>
+              <w:fldChar w:fldCharType="separate"/>
+            </w:r>
+            <w:r>
+              <w:rPr>
+                <w:noProof/>
+                <w:webHidden/>
+              </w:rPr>
+              <w:t>10</w:t>
             </w:r>
             <w:r>
               <w:rPr>
@@ -1054,13 +1446,13 @@
               <w:noProof/>
             </w:rPr>
           </w:pPr>
-          <w:hyperlink w:anchor="_Toc498003026" w:history="1">
+          <w:hyperlink w:anchor="_Toc498071729" w:history="1">
             <w:r>
               <w:rPr>
                 <w:rStyle w:val="Hiperligao"/>
                 <w:noProof/>
               </w:rPr>
-              <w:t>Aplicação do Cliente</w:t>
+              <w:t>Aplicação da Impressora</w:t>
             </w:r>
             <w:r>
               <w:rPr>
@@ -1081,7 +1473,7 @@
                 <w:noProof/>
                 <w:webHidden/>
               </w:rPr>
-              <w:instrText xml:space="preserve"> PAGEREF _Toc498003026 \h </w:instrText>
+              <w:instrText xml:space="preserve"> PAGEREF _Toc498071729 \h </w:instrText>
             </w:r>
             <w:r>
               <w:rPr>
@@ -1101,7 +1493,7 @@
                 <w:noProof/>
                 <w:webHidden/>
               </w:rPr>
-              <w:t>9</w:t>
+              <w:t>11</w:t>
             </w:r>
             <w:r>
               <w:rPr>
@@ -1123,7 +1515,7 @@
               <w:noProof/>
             </w:rPr>
           </w:pPr>
-          <w:hyperlink w:anchor="_Toc498003027" w:history="1">
+          <w:hyperlink w:anchor="_Toc498071730" w:history="1">
             <w:r>
               <w:rPr>
                 <w:rStyle w:val="Hiperligao"/>
@@ -1150,7 +1542,7 @@
                 <w:noProof/>
                 <w:webHidden/>
               </w:rPr>
-              <w:instrText xml:space="preserve"> PAGEREF _Toc498003027 \h </w:instrText>
+              <w:instrText xml:space="preserve"> PAGEREF _Toc498071730 \h </w:instrText>
             </w:r>
             <w:r>
               <w:rPr>
@@ -1170,7 +1562,7 @@
                 <w:noProof/>
                 <w:webHidden/>
               </w:rPr>
-              <w:t>9</w:t>
+              <w:t>11</w:t>
             </w:r>
             <w:r>
               <w:rPr>
@@ -1192,7 +1584,7 @@
               <w:noProof/>
             </w:rPr>
           </w:pPr>
-          <w:hyperlink w:anchor="_Toc498003028" w:history="1">
+          <w:hyperlink w:anchor="_Toc498071731" w:history="1">
             <w:r>
               <w:rPr>
                 <w:rStyle w:val="Hiperligao"/>
@@ -1219,7 +1611,7 @@
                 <w:noProof/>
                 <w:webHidden/>
               </w:rPr>
-              <w:instrText xml:space="preserve"> PAGEREF _Toc498003028 \h </w:instrText>
+              <w:instrText xml:space="preserve"> PAGEREF _Toc498071731 \h </w:instrText>
             </w:r>
             <w:r>
               <w:rPr>
@@ -1239,7 +1631,7 @@
                 <w:noProof/>
                 <w:webHidden/>
               </w:rPr>
-              <w:t>9</w:t>
+              <w:t>11</w:t>
             </w:r>
             <w:r>
               <w:rPr>
@@ -1261,7 +1653,7 @@
               <w:noProof/>
             </w:rPr>
           </w:pPr>
-          <w:hyperlink w:anchor="_Toc498003029" w:history="1">
+          <w:hyperlink w:anchor="_Toc498071732" w:history="1">
             <w:r>
               <w:rPr>
                 <w:rStyle w:val="Hiperligao"/>
@@ -1288,7 +1680,7 @@
                 <w:noProof/>
                 <w:webHidden/>
               </w:rPr>
-              <w:instrText xml:space="preserve"> PAGEREF _Toc498003029 \h </w:instrText>
+              <w:instrText xml:space="preserve"> PAGEREF _Toc498071732 \h </w:instrText>
             </w:r>
             <w:r>
               <w:rPr>
@@ -1308,7 +1700,145 @@
                 <w:noProof/>
                 <w:webHidden/>
               </w:rPr>
-              <w:t>10</w:t>
+              <w:t>11</w:t>
+            </w:r>
+            <w:r>
+              <w:rPr>
+                <w:noProof/>
+                <w:webHidden/>
+              </w:rPr>
+              <w:fldChar w:fldCharType="end"/>
+            </w:r>
+          </w:hyperlink>
+        </w:p>
+        <w:p>
+          <w:pPr>
+            <w:pStyle w:val="ndice3"/>
+            <w:tabs>
+              <w:tab w:val="right" w:leader="dot" w:pos="8494"/>
+            </w:tabs>
+            <w:rPr>
+              <w:rFonts w:cstheme="minorBidi"/>
+              <w:noProof/>
+            </w:rPr>
+          </w:pPr>
+          <w:hyperlink w:anchor="_Toc498071733" w:history="1">
+            <w:r>
+              <w:rPr>
+                <w:rStyle w:val="Hiperligao"/>
+                <w:noProof/>
+              </w:rPr>
+              <w:t>MainActivity</w:t>
+            </w:r>
+            <w:r>
+              <w:rPr>
+                <w:noProof/>
+                <w:webHidden/>
+              </w:rPr>
+              <w:tab/>
+            </w:r>
+            <w:r>
+              <w:rPr>
+                <w:noProof/>
+                <w:webHidden/>
+              </w:rPr>
+              <w:fldChar w:fldCharType="begin"/>
+            </w:r>
+            <w:r>
+              <w:rPr>
+                <w:noProof/>
+                <w:webHidden/>
+              </w:rPr>
+              <w:instrText xml:space="preserve"> PAGEREF _Toc498071733 \h </w:instrText>
+            </w:r>
+            <w:r>
+              <w:rPr>
+                <w:noProof/>
+                <w:webHidden/>
+              </w:rPr>
+            </w:r>
+            <w:r>
+              <w:rPr>
+                <w:noProof/>
+                <w:webHidden/>
+              </w:rPr>
+              <w:fldChar w:fldCharType="separate"/>
+            </w:r>
+            <w:r>
+              <w:rPr>
+                <w:noProof/>
+                <w:webHidden/>
+              </w:rPr>
+              <w:t>11</w:t>
+            </w:r>
+            <w:r>
+              <w:rPr>
+                <w:noProof/>
+                <w:webHidden/>
+              </w:rPr>
+              <w:fldChar w:fldCharType="end"/>
+            </w:r>
+          </w:hyperlink>
+        </w:p>
+        <w:p>
+          <w:pPr>
+            <w:pStyle w:val="ndice3"/>
+            <w:tabs>
+              <w:tab w:val="right" w:leader="dot" w:pos="8494"/>
+            </w:tabs>
+            <w:rPr>
+              <w:rFonts w:cstheme="minorBidi"/>
+              <w:noProof/>
+            </w:rPr>
+          </w:pPr>
+          <w:hyperlink w:anchor="_Toc498071734" w:history="1">
+            <w:r>
+              <w:rPr>
+                <w:rStyle w:val="Hiperligao"/>
+                <w:noProof/>
+              </w:rPr>
+              <w:t>ShopListActivity</w:t>
+            </w:r>
+            <w:r>
+              <w:rPr>
+                <w:noProof/>
+                <w:webHidden/>
+              </w:rPr>
+              <w:tab/>
+            </w:r>
+            <w:r>
+              <w:rPr>
+                <w:noProof/>
+                <w:webHidden/>
+              </w:rPr>
+              <w:fldChar w:fldCharType="begin"/>
+            </w:r>
+            <w:r>
+              <w:rPr>
+                <w:noProof/>
+                <w:webHidden/>
+              </w:rPr>
+              <w:instrText xml:space="preserve"> PAGEREF _Toc498071734 \h </w:instrText>
+            </w:r>
+            <w:r>
+              <w:rPr>
+                <w:noProof/>
+                <w:webHidden/>
+              </w:rPr>
+            </w:r>
+            <w:r>
+              <w:rPr>
+                <w:noProof/>
+                <w:webHidden/>
+              </w:rPr>
+              <w:fldChar w:fldCharType="separate"/>
+            </w:r>
+            <w:r>
+              <w:rPr>
+                <w:noProof/>
+                <w:webHidden/>
+              </w:rPr>
+              <w:t>12</w:t>
             </w:r>
             <w:r>
               <w:rPr>
@@ -1330,7 +1860,7 @@
               <w:noProof/>
             </w:rPr>
           </w:pPr>
-          <w:hyperlink w:anchor="_Toc498003030" w:history="1">
+          <w:hyperlink w:anchor="_Toc498071735" w:history="1">
             <w:r>
               <w:rPr>
                 <w:rStyle w:val="Hiperligao"/>
@@ -1357,7 +1887,7 @@
                 <w:noProof/>
                 <w:webHidden/>
               </w:rPr>
-              <w:instrText xml:space="preserve"> PAGEREF _Toc498003030 \h </w:instrText>
+              <w:instrText xml:space="preserve"> PAGEREF _Toc498071735 \h </w:instrText>
             </w:r>
             <w:r>
               <w:rPr>
@@ -1377,7 +1907,7 @@
                 <w:noProof/>
                 <w:webHidden/>
               </w:rPr>
-              <w:t>10</w:t>
+              <w:t>13</w:t>
             </w:r>
             <w:r>
               <w:rPr>
@@ -1399,13 +1929,13 @@
               <w:noProof/>
             </w:rPr>
           </w:pPr>
-          <w:hyperlink w:anchor="_Toc498003031" w:history="1">
+          <w:hyperlink w:anchor="_Toc498071736" w:history="1">
             <w:r>
               <w:rPr>
                 <w:rStyle w:val="Hiperligao"/>
                 <w:noProof/>
               </w:rPr>
-              <w:t>Aplicação da Impressora</w:t>
+              <w:t>Conclusão</w:t>
             </w:r>
             <w:r>
               <w:rPr>
@@ -1426,7 +1956,7 @@
                 <w:noProof/>
                 <w:webHidden/>
               </w:rPr>
-              <w:instrText xml:space="preserve"> PAGEREF _Toc498003031 \h </w:instrText>
+              <w:instrText xml:space="preserve"> PAGEREF _Toc498071736 \h </w:instrText>
             </w:r>
             <w:r>
               <w:rPr>
@@ -1446,490 +1976,7 @@
                 <w:noProof/>
                 <w:webHidden/>
               </w:rPr>
-              <w:t>11</w:t>
-            </w:r>
-            <w:r>
-              <w:rPr>
-                <w:noProof/>
-                <w:webHidden/>
-              </w:rPr>
-              <w:fldChar w:fldCharType="end"/>
-            </w:r>
-          </w:hyperlink>
-        </w:p>
-        <w:p>
-          <w:pPr>
-            <w:pStyle w:val="ndice2"/>
-            <w:tabs>
-              <w:tab w:val="right" w:leader="dot" w:pos="8494"/>
-            </w:tabs>
-            <w:rPr>
-              <w:rFonts w:cstheme="minorBidi"/>
-              <w:noProof/>
-            </w:rPr>
-          </w:pPr>
-          <w:hyperlink w:anchor="_Toc498003032" w:history="1">
-            <w:r>
-              <w:rPr>
-                <w:rStyle w:val="Hiperligao"/>
-                <w:noProof/>
-              </w:rPr>
-              <w:t>Funcionalidades</w:t>
-            </w:r>
-            <w:r>
-              <w:rPr>
-                <w:noProof/>
-                <w:webHidden/>
-              </w:rPr>
-              <w:tab/>
-            </w:r>
-            <w:r>
-              <w:rPr>
-                <w:noProof/>
-                <w:webHidden/>
-              </w:rPr>
-              <w:fldChar w:fldCharType="begin"/>
-            </w:r>
-            <w:r>
-              <w:rPr>
-                <w:noProof/>
-                <w:webHidden/>
-              </w:rPr>
-              <w:instrText xml:space="preserve"> PAGEREF _Toc498003032 \h </w:instrText>
-            </w:r>
-            <w:r>
-              <w:rPr>
-                <w:noProof/>
-                <w:webHidden/>
-              </w:rPr>
-            </w:r>
-            <w:r>
-              <w:rPr>
-                <w:noProof/>
-                <w:webHidden/>
-              </w:rPr>
-              <w:fldChar w:fldCharType="separate"/>
-            </w:r>
-            <w:r>
-              <w:rPr>
-                <w:noProof/>
-                <w:webHidden/>
-              </w:rPr>
-              <w:t>11</w:t>
-            </w:r>
-            <w:r>
-              <w:rPr>
-                <w:noProof/>
-                <w:webHidden/>
-              </w:rPr>
-              <w:fldChar w:fldCharType="end"/>
-            </w:r>
-          </w:hyperlink>
-        </w:p>
-        <w:p>
-          <w:pPr>
-            <w:pStyle w:val="ndice2"/>
-            <w:tabs>
-              <w:tab w:val="right" w:leader="dot" w:pos="8494"/>
-            </w:tabs>
-            <w:rPr>
-              <w:rFonts w:cstheme="minorBidi"/>
-              <w:noProof/>
-            </w:rPr>
-          </w:pPr>
-          <w:hyperlink w:anchor="_Toc498003033" w:history="1">
-            <w:r>
-              <w:rPr>
-                <w:rStyle w:val="Hiperligao"/>
-                <w:noProof/>
-              </w:rPr>
-              <w:t>Testes Realizados</w:t>
-            </w:r>
-            <w:r>
-              <w:rPr>
-                <w:noProof/>
-                <w:webHidden/>
-              </w:rPr>
-              <w:tab/>
-            </w:r>
-            <w:r>
-              <w:rPr>
-                <w:noProof/>
-                <w:webHidden/>
-              </w:rPr>
-              <w:fldChar w:fldCharType="begin"/>
-            </w:r>
-            <w:r>
-              <w:rPr>
-                <w:noProof/>
-                <w:webHidden/>
-              </w:rPr>
-              <w:instrText xml:space="preserve"> PAGEREF _Toc498003033 \h </w:instrText>
-            </w:r>
-            <w:r>
-              <w:rPr>
-                <w:noProof/>
-                <w:webHidden/>
-              </w:rPr>
-            </w:r>
-            <w:r>
-              <w:rPr>
-                <w:noProof/>
-                <w:webHidden/>
-              </w:rPr>
-              <w:fldChar w:fldCharType="separate"/>
-            </w:r>
-            <w:r>
-              <w:rPr>
-                <w:noProof/>
-                <w:webHidden/>
-              </w:rPr>
-              <w:t>11</w:t>
-            </w:r>
-            <w:r>
-              <w:rPr>
-                <w:noProof/>
-                <w:webHidden/>
-              </w:rPr>
-              <w:fldChar w:fldCharType="end"/>
-            </w:r>
-          </w:hyperlink>
-        </w:p>
-        <w:p>
-          <w:pPr>
-            <w:pStyle w:val="ndice2"/>
-            <w:tabs>
-              <w:tab w:val="right" w:leader="dot" w:pos="8494"/>
-            </w:tabs>
-            <w:rPr>
-              <w:rFonts w:cstheme="minorBidi"/>
-              <w:noProof/>
-            </w:rPr>
-          </w:pPr>
-          <w:hyperlink w:anchor="_Toc498003034" w:history="1">
-            <w:r>
-              <w:rPr>
-                <w:rStyle w:val="Hiperligao"/>
-                <w:noProof/>
-              </w:rPr>
-              <w:t>Atividades</w:t>
-            </w:r>
-            <w:r>
-              <w:rPr>
-                <w:noProof/>
-                <w:webHidden/>
-              </w:rPr>
-              <w:tab/>
-            </w:r>
-            <w:r>
-              <w:rPr>
-                <w:noProof/>
-                <w:webHidden/>
-              </w:rPr>
-              <w:fldChar w:fldCharType="begin"/>
-            </w:r>
-            <w:r>
-              <w:rPr>
-                <w:noProof/>
-                <w:webHidden/>
-              </w:rPr>
-              <w:instrText xml:space="preserve"> PAGEREF _Toc498003034 \h </w:instrText>
-            </w:r>
-            <w:r>
-              <w:rPr>
-                <w:noProof/>
-                <w:webHidden/>
-              </w:rPr>
-            </w:r>
-            <w:r>
-              <w:rPr>
-                <w:noProof/>
-                <w:webHidden/>
-              </w:rPr>
-              <w:fldChar w:fldCharType="separate"/>
-            </w:r>
-            <w:r>
-              <w:rPr>
-                <w:noProof/>
-                <w:webHidden/>
-              </w:rPr>
-              <w:t>11</w:t>
-            </w:r>
-            <w:r>
-              <w:rPr>
-                <w:noProof/>
-                <w:webHidden/>
-              </w:rPr>
-              <w:fldChar w:fldCharType="end"/>
-            </w:r>
-          </w:hyperlink>
-        </w:p>
-        <w:p>
-          <w:pPr>
-            <w:pStyle w:val="ndice3"/>
-            <w:tabs>
-              <w:tab w:val="right" w:leader="dot" w:pos="8494"/>
-            </w:tabs>
-            <w:rPr>
-              <w:rFonts w:cstheme="minorBidi"/>
-              <w:noProof/>
-            </w:rPr>
-          </w:pPr>
-          <w:hyperlink w:anchor="_Toc498003035" w:history="1">
-            <w:r>
-              <w:rPr>
-                <w:rStyle w:val="Hiperligao"/>
-                <w:noProof/>
-              </w:rPr>
-              <w:t>MainActivity</w:t>
-            </w:r>
-            <w:r>
-              <w:rPr>
-                <w:noProof/>
-                <w:webHidden/>
-              </w:rPr>
-              <w:tab/>
-            </w:r>
-            <w:r>
-              <w:rPr>
-                <w:noProof/>
-                <w:webHidden/>
-              </w:rPr>
-              <w:fldChar w:fldCharType="begin"/>
-            </w:r>
-            <w:r>
-              <w:rPr>
-                <w:noProof/>
-                <w:webHidden/>
-              </w:rPr>
-              <w:instrText xml:space="preserve"> PAGEREF _Toc498003035 \h </w:instrText>
-            </w:r>
-            <w:r>
-              <w:rPr>
-                <w:noProof/>
-                <w:webHidden/>
-              </w:rPr>
-            </w:r>
-            <w:r>
-              <w:rPr>
-                <w:noProof/>
-                <w:webHidden/>
-              </w:rPr>
-              <w:fldChar w:fldCharType="separate"/>
-            </w:r>
-            <w:r>
-              <w:rPr>
-                <w:noProof/>
-                <w:webHidden/>
-              </w:rPr>
-              <w:t>11</w:t>
-            </w:r>
-            <w:r>
-              <w:rPr>
-                <w:noProof/>
-                <w:webHidden/>
-              </w:rPr>
-              <w:fldChar w:fldCharType="end"/>
-            </w:r>
-          </w:hyperlink>
-        </w:p>
-        <w:p>
-          <w:pPr>
-            <w:pStyle w:val="ndice3"/>
-            <w:tabs>
-              <w:tab w:val="right" w:leader="dot" w:pos="8494"/>
-            </w:tabs>
-            <w:rPr>
-              <w:rFonts w:cstheme="minorBidi"/>
-              <w:noProof/>
-            </w:rPr>
-          </w:pPr>
-          <w:hyperlink w:anchor="_Toc498003036" w:history="1">
-            <w:r>
-              <w:rPr>
-                <w:rStyle w:val="Hiperligao"/>
-                <w:noProof/>
-              </w:rPr>
-              <w:t>ShopListActivity</w:t>
-            </w:r>
-            <w:r>
-              <w:rPr>
-                <w:noProof/>
-                <w:webHidden/>
-              </w:rPr>
-              <w:tab/>
-            </w:r>
-            <w:r>
-              <w:rPr>
-                <w:noProof/>
-                <w:webHidden/>
-              </w:rPr>
-              <w:fldChar w:fldCharType="begin"/>
-            </w:r>
-            <w:r>
-              <w:rPr>
-                <w:noProof/>
-                <w:webHidden/>
-              </w:rPr>
-              <w:instrText xml:space="preserve"> PAGEREF _Toc498003036 \h </w:instrText>
-            </w:r>
-            <w:r>
-              <w:rPr>
-                <w:noProof/>
-                <w:webHidden/>
-              </w:rPr>
-            </w:r>
-            <w:r>
-              <w:rPr>
-                <w:noProof/>
-                <w:webHidden/>
-              </w:rPr>
-              <w:fldChar w:fldCharType="separate"/>
-            </w:r>
-            <w:r>
-              <w:rPr>
-                <w:noProof/>
-                <w:webHidden/>
-              </w:rPr>
-              <w:t>11</w:t>
-            </w:r>
-            <w:r>
-              <w:rPr>
-                <w:noProof/>
-                <w:webHidden/>
-              </w:rPr>
-              <w:fldChar w:fldCharType="end"/>
-            </w:r>
-          </w:hyperlink>
-        </w:p>
-        <w:p>
-          <w:pPr>
-            <w:pStyle w:val="ndice2"/>
-            <w:tabs>
-              <w:tab w:val="right" w:leader="dot" w:pos="8494"/>
-            </w:tabs>
-            <w:rPr>
-              <w:rFonts w:cstheme="minorBidi"/>
-              <w:noProof/>
-            </w:rPr>
-          </w:pPr>
-          <w:hyperlink w:anchor="_Toc498003037" w:history="1">
-            <w:r>
-              <w:rPr>
-                <w:rStyle w:val="Hiperligao"/>
-                <w:noProof/>
-              </w:rPr>
-              <w:t>Interações Entre Atividades</w:t>
-            </w:r>
-            <w:r>
-              <w:rPr>
-                <w:noProof/>
-                <w:webHidden/>
-              </w:rPr>
-              <w:tab/>
-            </w:r>
-            <w:r>
-              <w:rPr>
-                <w:noProof/>
-                <w:webHidden/>
-              </w:rPr>
-              <w:fldChar w:fldCharType="begin"/>
-            </w:r>
-            <w:r>
-              <w:rPr>
-                <w:noProof/>
-                <w:webHidden/>
-              </w:rPr>
-              <w:instrText xml:space="preserve"> PAGEREF _Toc498003037 \h </w:instrText>
-            </w:r>
-            <w:r>
-              <w:rPr>
-                <w:noProof/>
-                <w:webHidden/>
-              </w:rPr>
-            </w:r>
-            <w:r>
-              <w:rPr>
-                <w:noProof/>
-                <w:webHidden/>
-              </w:rPr>
-              <w:fldChar w:fldCharType="separate"/>
-            </w:r>
-            <w:r>
-              <w:rPr>
-                <w:noProof/>
-                <w:webHidden/>
-              </w:rPr>
-              <w:t>11</w:t>
-            </w:r>
-            <w:r>
-              <w:rPr>
-                <w:noProof/>
-                <w:webHidden/>
-              </w:rPr>
-              <w:fldChar w:fldCharType="end"/>
-            </w:r>
-          </w:hyperlink>
-        </w:p>
-        <w:p>
-          <w:pPr>
-            <w:pStyle w:val="ndice1"/>
-            <w:tabs>
-              <w:tab w:val="right" w:leader="dot" w:pos="8494"/>
-            </w:tabs>
-            <w:rPr>
-              <w:rFonts w:cstheme="minorBidi"/>
-              <w:noProof/>
-            </w:rPr>
-          </w:pPr>
-          <w:hyperlink w:anchor="_Toc498003038" w:history="1">
-            <w:r>
-              <w:rPr>
-                <w:rStyle w:val="Hiperligao"/>
-                <w:noProof/>
-              </w:rPr>
-              <w:t>Conclusão</w:t>
-            </w:r>
-            <w:r>
-              <w:rPr>
-                <w:noProof/>
-                <w:webHidden/>
-              </w:rPr>
-              <w:tab/>
-            </w:r>
-            <w:r>
-              <w:rPr>
-                <w:noProof/>
-                <w:webHidden/>
-              </w:rPr>
-              <w:fldChar w:fldCharType="begin"/>
-            </w:r>
-            <w:r>
-              <w:rPr>
-                <w:noProof/>
-                <w:webHidden/>
-              </w:rPr>
-              <w:instrText xml:space="preserve"> PAGEREF _Toc498003038 \h </w:instrText>
-            </w:r>
-            <w:r>
-              <w:rPr>
-                <w:noProof/>
-                <w:webHidden/>
-              </w:rPr>
-            </w:r>
-            <w:r>
-              <w:rPr>
-                <w:noProof/>
-                <w:webHidden/>
-              </w:rPr>
-              <w:fldChar w:fldCharType="separate"/>
-            </w:r>
-            <w:r>
-              <w:rPr>
-                <w:noProof/>
-                <w:webHidden/>
-              </w:rPr>
-              <w:t>12</w:t>
+              <w:t>14</w:t>
             </w:r>
             <w:r>
               <w:rPr>
@@ -1974,13 +2021,13 @@
           <w:szCs w:val="56"/>
         </w:rPr>
       </w:pPr>
-      <w:bookmarkStart w:id="1" w:name="_Toc498003018"/>
+      <w:bookmarkStart w:id="2" w:name="_Toc498071716"/>
       <w:r>
         <w:lastRenderedPageBreak/>
         <w:t>Introdução</w:t>
       </w:r>
       <w:bookmarkEnd w:id="0"/>
-      <w:bookmarkEnd w:id="1"/>
+      <w:bookmarkEnd w:id="2"/>
     </w:p>
     <w:p>
       <w:pPr>
@@ -2115,12 +2162,12 @@
           <w:rFonts w:asciiTheme="minorHAnsi" w:hAnsiTheme="minorHAnsi"/>
         </w:rPr>
       </w:pPr>
-      <w:bookmarkStart w:id="2" w:name="_Toc498003019"/>
+      <w:bookmarkStart w:id="3" w:name="_Toc498071717"/>
       <w:r>
         <w:lastRenderedPageBreak/>
         <w:t>Principais Funcionalidades</w:t>
       </w:r>
-      <w:bookmarkEnd w:id="2"/>
+      <w:bookmarkEnd w:id="3"/>
     </w:p>
     <w:p/>
     <w:p>
@@ -2602,12 +2649,12 @@
       <w:pPr>
         <w:pStyle w:val="Cabealho1"/>
       </w:pPr>
-      <w:bookmarkStart w:id="3" w:name="_Toc498003020"/>
+      <w:bookmarkStart w:id="4" w:name="_Toc498071718"/>
       <w:r>
         <w:lastRenderedPageBreak/>
         <w:t>Arquitetura do Sistema</w:t>
       </w:r>
-      <w:bookmarkEnd w:id="3"/>
+      <w:bookmarkEnd w:id="4"/>
     </w:p>
     <w:p>
       <w:pPr>
@@ -2813,12 +2860,12 @@
       <w:pPr>
         <w:pStyle w:val="Cabealho1"/>
       </w:pPr>
-      <w:bookmarkStart w:id="4" w:name="_Toc498003021"/>
+      <w:bookmarkStart w:id="5" w:name="_Toc498071719"/>
       <w:r>
         <w:lastRenderedPageBreak/>
         <w:t>Esquema de Dados</w:t>
       </w:r>
-      <w:bookmarkEnd w:id="4"/>
+      <w:bookmarkEnd w:id="5"/>
     </w:p>
     <w:p>
       <w:pPr>
@@ -3066,12 +3113,12 @@
       <w:pPr>
         <w:pStyle w:val="Cabealho1"/>
       </w:pPr>
-      <w:bookmarkStart w:id="5" w:name="_Toc498003022"/>
+      <w:bookmarkStart w:id="6" w:name="_Toc498071720"/>
       <w:r>
         <w:lastRenderedPageBreak/>
         <w:t>Servidor</w:t>
       </w:r>
-      <w:bookmarkEnd w:id="5"/>
+      <w:bookmarkEnd w:id="6"/>
     </w:p>
     <w:p>
       <w:pPr>
@@ -3203,7 +3250,7 @@
       <w:pPr>
         <w:pStyle w:val="Cabealho2"/>
       </w:pPr>
-      <w:bookmarkStart w:id="6" w:name="_Toc498003023"/>
+      <w:bookmarkStart w:id="7" w:name="_Toc498071721"/>
       <w:proofErr w:type="spellStart"/>
       <w:r>
         <w:t>User</w:t>
@@ -3216,7 +3263,7 @@
       <w:r>
         <w:t>Routes</w:t>
       </w:r>
-      <w:bookmarkEnd w:id="6"/>
+      <w:bookmarkEnd w:id="7"/>
       <w:proofErr w:type="spellEnd"/>
     </w:p>
     <w:p/>
@@ -3687,7 +3734,7 @@
       <w:pPr>
         <w:pStyle w:val="Cabealho2"/>
       </w:pPr>
-      <w:bookmarkStart w:id="7" w:name="_Toc498003024"/>
+      <w:bookmarkStart w:id="8" w:name="_Toc498071722"/>
       <w:proofErr w:type="spellStart"/>
       <w:r>
         <w:lastRenderedPageBreak/>
@@ -3701,7 +3748,7 @@
       <w:r>
         <w:t>Routes</w:t>
       </w:r>
-      <w:bookmarkEnd w:id="7"/>
+      <w:bookmarkEnd w:id="8"/>
       <w:proofErr w:type="spellEnd"/>
     </w:p>
     <w:p/>
@@ -3939,7 +3986,7 @@
       <w:pPr>
         <w:pStyle w:val="Cabealho2"/>
       </w:pPr>
-      <w:bookmarkStart w:id="8" w:name="_Toc498003025"/>
+      <w:bookmarkStart w:id="9" w:name="_Toc498071723"/>
       <w:proofErr w:type="spellStart"/>
       <w:r>
         <w:t>Shop</w:t>
@@ -3960,7 +4007,7 @@
       <w:r>
         <w:t>Routes</w:t>
       </w:r>
-      <w:bookmarkEnd w:id="8"/>
+      <w:bookmarkEnd w:id="9"/>
       <w:proofErr w:type="spellEnd"/>
     </w:p>
     <w:p>
@@ -4453,23 +4500,23 @@
       <w:pPr>
         <w:pStyle w:val="Cabealho1"/>
       </w:pPr>
-      <w:bookmarkStart w:id="9" w:name="_Toc498003026"/>
+      <w:bookmarkStart w:id="10" w:name="_Toc498071724"/>
       <w:r>
         <w:lastRenderedPageBreak/>
         <w:t>Aplicação do Cliente</w:t>
       </w:r>
-      <w:bookmarkEnd w:id="9"/>
+      <w:bookmarkEnd w:id="10"/>
     </w:p>
     <w:p/>
     <w:p>
       <w:pPr>
         <w:pStyle w:val="Cabealho2"/>
       </w:pPr>
-      <w:bookmarkStart w:id="10" w:name="_Toc498003027"/>
+      <w:bookmarkStart w:id="11" w:name="_Toc498071725"/>
       <w:r>
         <w:t>Funcionalidades</w:t>
       </w:r>
-      <w:bookmarkEnd w:id="10"/>
+      <w:bookmarkEnd w:id="11"/>
     </w:p>
     <w:p/>
     <w:p>
@@ -4492,11 +4539,11 @@
       <w:pPr>
         <w:pStyle w:val="Cabealho2"/>
       </w:pPr>
-      <w:bookmarkStart w:id="11" w:name="_Toc498003028"/>
+      <w:bookmarkStart w:id="12" w:name="_Toc498071726"/>
       <w:r>
         <w:t>Testes Realizados</w:t>
       </w:r>
-      <w:bookmarkEnd w:id="11"/>
+      <w:bookmarkEnd w:id="12"/>
     </w:p>
     <w:p/>
     <w:tbl>
@@ -4893,13 +4940,7 @@
           </w:tcPr>
           <w:p>
             <w:r>
-              <w:t xml:space="preserve">Tentar </w:t>
-            </w:r>
-            <w:r>
-              <w:t>registo</w:t>
-            </w:r>
-            <w:r>
-              <w:t xml:space="preserve"> sem ligação à internet.</w:t>
+              <w:t>Tentar registo sem ligação à internet.</w:t>
             </w:r>
           </w:p>
         </w:tc>
@@ -5023,21 +5064,18 @@
       <w:pPr>
         <w:pStyle w:val="Cabealho2"/>
       </w:pPr>
-      <w:bookmarkStart w:id="12" w:name="_Toc498003029"/>
+      <w:bookmarkStart w:id="13" w:name="_Toc498071727"/>
       <w:r>
         <w:t>Atividades</w:t>
       </w:r>
-      <w:bookmarkEnd w:id="12"/>
-    </w:p>
-    <w:p>
-      <w:bookmarkStart w:id="13" w:name="_GoBack"/>
       <w:bookmarkEnd w:id="13"/>
     </w:p>
+    <w:p/>
     <w:p>
       <w:pPr>
         <w:pStyle w:val="Cabealho2"/>
       </w:pPr>
-      <w:bookmarkStart w:id="14" w:name="_Toc498003030"/>
+      <w:bookmarkStart w:id="14" w:name="_Toc498071728"/>
       <w:r>
         <w:t>Interações Entre Atividades</w:t>
       </w:r>
@@ -5060,7 +5098,7 @@
       <w:pPr>
         <w:pStyle w:val="Cabealho1"/>
       </w:pPr>
-      <w:bookmarkStart w:id="15" w:name="_Toc498003031"/>
+      <w:bookmarkStart w:id="15" w:name="_Toc498071729"/>
       <w:r>
         <w:lastRenderedPageBreak/>
         <w:t>Aplicação da Impressora</w:t>
@@ -5072,7 +5110,7 @@
       <w:pPr>
         <w:pStyle w:val="Cabealho2"/>
       </w:pPr>
-      <w:bookmarkStart w:id="16" w:name="_Toc498003032"/>
+      <w:bookmarkStart w:id="16" w:name="_Toc498071730"/>
       <w:r>
         <w:t>Funcionalidades</w:t>
       </w:r>
@@ -5129,7 +5167,7 @@
       <w:pPr>
         <w:pStyle w:val="Cabealho2"/>
       </w:pPr>
-      <w:bookmarkStart w:id="17" w:name="_Toc498003033"/>
+      <w:bookmarkStart w:id="17" w:name="_Toc498071731"/>
       <w:r>
         <w:t>Testes Realizados</w:t>
       </w:r>
@@ -5234,13 +5272,71 @@
           <w:tcPr>
             <w:tcW w:w="3166" w:type="dxa"/>
           </w:tcPr>
-          <w:p/>
+          <w:p>
+            <w:r>
+              <w:t xml:space="preserve">Mostrar um QR </w:t>
+            </w:r>
+            <w:proofErr w:type="spellStart"/>
+            <w:r>
+              <w:t>Code</w:t>
+            </w:r>
+            <w:proofErr w:type="spellEnd"/>
+            <w:r>
+              <w:t xml:space="preserve"> que não corresponde a uma compra efetuada.</w:t>
+            </w:r>
+          </w:p>
         </w:tc>
         <w:tc>
           <w:tcPr>
             <w:tcW w:w="3065" w:type="dxa"/>
           </w:tcPr>
-          <w:p/>
+          <w:p>
+            <w:r>
+              <w:t>Mostra um Toast a dizer que não encontrou a lista.</w:t>
+            </w:r>
+          </w:p>
+        </w:tc>
+      </w:tr>
+      <w:tr>
+        <w:tc>
+          <w:tcPr>
+            <w:tcW w:w="2263" w:type="dxa"/>
+          </w:tcPr>
+          <w:p>
+            <w:proofErr w:type="spellStart"/>
+            <w:r>
+              <w:t>MainActivity</w:t>
+            </w:r>
+            <w:proofErr w:type="spellEnd"/>
+          </w:p>
+        </w:tc>
+        <w:tc>
+          <w:tcPr>
+            <w:tcW w:w="3166" w:type="dxa"/>
+          </w:tcPr>
+          <w:p>
+            <w:r>
+              <w:t xml:space="preserve">Mostrar um QR </w:t>
+            </w:r>
+            <w:proofErr w:type="spellStart"/>
+            <w:r>
+              <w:t>Code</w:t>
+            </w:r>
+            <w:proofErr w:type="spellEnd"/>
+            <w:r>
+              <w:t xml:space="preserve"> que corresponde a uma lista.</w:t>
+            </w:r>
+          </w:p>
+        </w:tc>
+        <w:tc>
+          <w:tcPr>
+            <w:tcW w:w="3065" w:type="dxa"/>
+          </w:tcPr>
+          <w:p>
+            <w:r>
+              <w:t>Direciona o cliente para um ecrã onde mostra as informações sobre a compra.</w:t>
+            </w:r>
+          </w:p>
         </w:tc>
       </w:tr>
     </w:tbl>
@@ -5249,7 +5345,7 @@
       <w:pPr>
         <w:pStyle w:val="Cabealho2"/>
       </w:pPr>
-      <w:bookmarkStart w:id="18" w:name="_Toc498003034"/>
+      <w:bookmarkStart w:id="18" w:name="_Toc498071732"/>
       <w:r>
         <w:t>Atividades</w:t>
       </w:r>
@@ -5264,7 +5360,7 @@
       <w:pPr>
         <w:pStyle w:val="Cabealho3"/>
       </w:pPr>
-      <w:bookmarkStart w:id="19" w:name="_Toc498003035"/>
+      <w:bookmarkStart w:id="19" w:name="_Toc498071733"/>
       <w:proofErr w:type="spellStart"/>
       <w:r>
         <w:t>MainActivity</w:t>
@@ -5272,6 +5368,157 @@
       <w:bookmarkEnd w:id="19"/>
       <w:proofErr w:type="spellEnd"/>
     </w:p>
+    <w:p/>
+    <w:p>
+      <w:pPr>
+        <w:jc w:val="center"/>
+      </w:pPr>
+      <w:r>
+        <w:rPr>
+          <w:noProof/>
+        </w:rPr>
+        <w:drawing>
+          <wp:inline distT="0" distB="0" distL="0" distR="0">
+            <wp:extent cx="1924050" cy="3228325"/>
+            <wp:effectExtent l="0" t="0" r="0" b="0"/>
+            <wp:docPr id="2" name="Imagem 2"/>
+            <wp:cNvGraphicFramePr>
+              <a:graphicFrameLocks xmlns:a="http://schemas.openxmlformats.org/drawingml/2006/main" noChangeAspect="1"/>
+            </wp:cNvGraphicFramePr>
+            <a:graphic xmlns:a="http://schemas.openxmlformats.org/drawingml/2006/main">
+              <a:graphicData uri="http://schemas.openxmlformats.org/drawingml/2006/picture">
+                <pic:pic xmlns:pic="http://schemas.openxmlformats.org/drawingml/2006/picture">
+                  <pic:nvPicPr>
+                    <pic:cNvPr id="0" name="Picture 1"/>
+                    <pic:cNvPicPr>
+                      <a:picLocks noChangeAspect="1" noChangeArrowheads="1"/>
+                    </pic:cNvPicPr>
+                  </pic:nvPicPr>
+                  <pic:blipFill>
+                    <a:blip r:embed="rId12" cstate="print">
+                      <a:extLst>
+                        <a:ext uri="{28A0092B-C50C-407E-A947-70E740481C1C}">
+                          <a14:useLocalDpi xmlns:a14="http://schemas.microsoft.com/office/drawing/2010/main" val="0"/>
+                        </a:ext>
+                      </a:extLst>
+                    </a:blip>
+                    <a:srcRect/>
+                    <a:stretch>
+                      <a:fillRect/>
+                    </a:stretch>
+                  </pic:blipFill>
+                  <pic:spPr bwMode="auto">
+                    <a:xfrm>
+                      <a:off x="0" y="0"/>
+                      <a:ext cx="1942803" cy="3259790"/>
+                    </a:xfrm>
+                    <a:prstGeom prst="rect">
+                      <a:avLst/>
+                    </a:prstGeom>
+                    <a:noFill/>
+                    <a:ln>
+                      <a:noFill/>
+                    </a:ln>
+                  </pic:spPr>
+                </pic:pic>
+              </a:graphicData>
+            </a:graphic>
+          </wp:inline>
+        </w:drawing>
+      </w:r>
+    </w:p>
+    <w:p>
+      <w:pPr>
+        <w:jc w:val="center"/>
+      </w:pPr>
+    </w:p>
+    <w:tbl>
+      <w:tblPr>
+        <w:tblStyle w:val="TabelacomGrelha"/>
+        <w:tblW w:w="0" w:type="auto"/>
+        <w:tblLook w:val="04A0" w:firstRow="1" w:lastRow="0" w:firstColumn="1" w:lastColumn="0" w:noHBand="0" w:noVBand="1"/>
+      </w:tblPr>
+      <w:tblGrid>
+        <w:gridCol w:w="4247"/>
+        <w:gridCol w:w="4247"/>
+      </w:tblGrid>
+      <w:tr>
+        <w:tc>
+          <w:tcPr>
+            <w:tcW w:w="4247" w:type="dxa"/>
+            <w:shd w:val="clear" w:color="auto" w:fill="AEAAAA" w:themeFill="background2" w:themeFillShade="BF"/>
+          </w:tcPr>
+          <w:p>
+            <w:pPr>
+              <w:jc w:val="center"/>
+              <w:rPr>
+                <w:b/>
+                <w:sz w:val="24"/>
+              </w:rPr>
+            </w:pPr>
+            <w:r>
+              <w:rPr>
+                <w:b/>
+                <w:sz w:val="24"/>
+              </w:rPr>
+              <w:t>Descrição</w:t>
+            </w:r>
+          </w:p>
+        </w:tc>
+        <w:tc>
+          <w:tcPr>
+            <w:tcW w:w="4247" w:type="dxa"/>
+            <w:shd w:val="clear" w:color="auto" w:fill="AEAAAA" w:themeFill="background2" w:themeFillShade="BF"/>
+          </w:tcPr>
+          <w:p>
+            <w:pPr>
+              <w:jc w:val="center"/>
+              <w:rPr>
+                <w:b/>
+                <w:sz w:val="24"/>
+              </w:rPr>
+            </w:pPr>
+            <w:r>
+              <w:rPr>
+                <w:b/>
+                <w:sz w:val="24"/>
+              </w:rPr>
+              <w:t>Funcionalidades</w:t>
+            </w:r>
+          </w:p>
+        </w:tc>
+      </w:tr>
+      <w:tr>
+        <w:tc>
+          <w:tcPr>
+            <w:tcW w:w="4247" w:type="dxa"/>
+          </w:tcPr>
+          <w:p>
+            <w:r>
+              <w:t>Este é o ecrã principal da aplicação da impressora. Neste ecrã a impressora está pronta para ler QR Codes.</w:t>
+            </w:r>
+          </w:p>
+        </w:tc>
+        <w:tc>
+          <w:tcPr>
+            <w:tcW w:w="4247" w:type="dxa"/>
+          </w:tcPr>
+          <w:p>
+            <w:r>
+              <w:t xml:space="preserve">Utilizar o botão “SCAN QR CODE” para abrir a aplicação que realiza o scan do Qr </w:t>
+            </w:r>
+            <w:proofErr w:type="spellStart"/>
+            <w:r>
+              <w:t>Code</w:t>
+            </w:r>
+            <w:proofErr w:type="spellEnd"/>
+            <w:r>
+              <w:t>.</w:t>
+            </w:r>
+          </w:p>
+        </w:tc>
+      </w:tr>
+    </w:tbl>
     <w:p>
       <w:pPr>
         <w:pStyle w:val="Cabealho3"/>
@@ -5281,7 +5528,7 @@
       <w:pPr>
         <w:pStyle w:val="Cabealho3"/>
       </w:pPr>
-      <w:bookmarkStart w:id="20" w:name="_Toc498003036"/>
+      <w:bookmarkStart w:id="20" w:name="_Toc498071734"/>
       <w:proofErr w:type="spellStart"/>
       <w:r>
         <w:t>ShopListActivity</w:t>
@@ -5292,10 +5539,191 @@
     <w:p/>
     <w:p>
       <w:pPr>
+        <w:jc w:val="center"/>
+      </w:pPr>
+      <w:r>
+        <w:rPr>
+          <w:noProof/>
+        </w:rPr>
+        <w:drawing>
+          <wp:inline distT="0" distB="0" distL="0" distR="0">
+            <wp:extent cx="2047875" cy="3639365"/>
+            <wp:effectExtent l="0" t="0" r="0" b="0"/>
+            <wp:docPr id="6" name="Imagem 6"/>
+            <wp:cNvGraphicFramePr>
+              <a:graphicFrameLocks xmlns:a="http://schemas.openxmlformats.org/drawingml/2006/main" noChangeAspect="1"/>
+            </wp:cNvGraphicFramePr>
+            <a:graphic xmlns:a="http://schemas.openxmlformats.org/drawingml/2006/main">
+              <a:graphicData uri="http://schemas.openxmlformats.org/drawingml/2006/picture">
+                <pic:pic xmlns:pic="http://schemas.openxmlformats.org/drawingml/2006/picture">
+                  <pic:nvPicPr>
+                    <pic:cNvPr id="0" name="Picture 2"/>
+                    <pic:cNvPicPr>
+                      <a:picLocks noChangeAspect="1" noChangeArrowheads="1"/>
+                    </pic:cNvPicPr>
+                  </pic:nvPicPr>
+                  <pic:blipFill>
+                    <a:blip r:embed="rId13" cstate="print">
+                      <a:extLst>
+                        <a:ext uri="{28A0092B-C50C-407E-A947-70E740481C1C}">
+                          <a14:useLocalDpi xmlns:a14="http://schemas.microsoft.com/office/drawing/2010/main" val="0"/>
+                        </a:ext>
+                      </a:extLst>
+                    </a:blip>
+                    <a:srcRect/>
+                    <a:stretch>
+                      <a:fillRect/>
+                    </a:stretch>
+                  </pic:blipFill>
+                  <pic:spPr bwMode="auto">
+                    <a:xfrm>
+                      <a:off x="0" y="0"/>
+                      <a:ext cx="2059342" cy="3659743"/>
+                    </a:xfrm>
+                    <a:prstGeom prst="rect">
+                      <a:avLst/>
+                    </a:prstGeom>
+                    <a:noFill/>
+                    <a:ln>
+                      <a:noFill/>
+                    </a:ln>
+                  </pic:spPr>
+                </pic:pic>
+              </a:graphicData>
+            </a:graphic>
+          </wp:inline>
+        </w:drawing>
+      </w:r>
+    </w:p>
+    <w:p>
+      <w:pPr>
+        <w:jc w:val="center"/>
+      </w:pPr>
+    </w:p>
+    <w:tbl>
+      <w:tblPr>
+        <w:tblStyle w:val="TabelacomGrelha"/>
+        <w:tblW w:w="0" w:type="auto"/>
+        <w:tblLook w:val="04A0" w:firstRow="1" w:lastRow="0" w:firstColumn="1" w:lastColumn="0" w:noHBand="0" w:noVBand="1"/>
+      </w:tblPr>
+      <w:tblGrid>
+        <w:gridCol w:w="4247"/>
+        <w:gridCol w:w="4247"/>
+      </w:tblGrid>
+      <w:tr>
+        <w:tc>
+          <w:tcPr>
+            <w:tcW w:w="4247" w:type="dxa"/>
+            <w:shd w:val="clear" w:color="auto" w:fill="AEAAAA" w:themeFill="background2" w:themeFillShade="BF"/>
+          </w:tcPr>
+          <w:p>
+            <w:pPr>
+              <w:jc w:val="center"/>
+              <w:rPr>
+                <w:b/>
+                <w:sz w:val="24"/>
+              </w:rPr>
+            </w:pPr>
+            <w:r>
+              <w:rPr>
+                <w:b/>
+                <w:sz w:val="24"/>
+              </w:rPr>
+              <w:t>Descrição</w:t>
+            </w:r>
+          </w:p>
+        </w:tc>
+        <w:tc>
+          <w:tcPr>
+            <w:tcW w:w="4247" w:type="dxa"/>
+            <w:shd w:val="clear" w:color="auto" w:fill="AEAAAA" w:themeFill="background2" w:themeFillShade="BF"/>
+          </w:tcPr>
+          <w:p>
+            <w:pPr>
+              <w:jc w:val="center"/>
+              <w:rPr>
+                <w:b/>
+                <w:sz w:val="24"/>
+              </w:rPr>
+            </w:pPr>
+            <w:r>
+              <w:rPr>
+                <w:b/>
+                <w:sz w:val="24"/>
+              </w:rPr>
+              <w:t>Funcionalidades</w:t>
+            </w:r>
+          </w:p>
+        </w:tc>
+      </w:tr>
+      <w:tr>
+        <w:tc>
+          <w:tcPr>
+            <w:tcW w:w="4247" w:type="dxa"/>
+          </w:tcPr>
+          <w:p>
+            <w:r>
+              <w:t>Este ecrã mostra as informações sobre a compra efetuada. Mostra o fabricante, o modelo e o preço de cada produto e no fim o preço total.</w:t>
+            </w:r>
+          </w:p>
+        </w:tc>
+        <w:tc>
+          <w:tcPr>
+            <w:tcW w:w="4247" w:type="dxa"/>
+          </w:tcPr>
+          <w:p>
+            <w:r>
+              <w:t xml:space="preserve">Utilizar o </w:t>
+            </w:r>
+            <w:proofErr w:type="spellStart"/>
+            <w:r>
+              <w:t>Back</w:t>
+            </w:r>
+            <w:proofErr w:type="spellEnd"/>
+            <w:r>
+              <w:t xml:space="preserve"> </w:t>
+            </w:r>
+            <w:proofErr w:type="spellStart"/>
+            <w:r>
+              <w:t>Button</w:t>
+            </w:r>
+            <w:proofErr w:type="spellEnd"/>
+            <w:r>
+              <w:t xml:space="preserve"> para voltar ao </w:t>
+            </w:r>
+            <w:proofErr w:type="spellStart"/>
+            <w:r>
+              <w:t>MainActivity</w:t>
+            </w:r>
+            <w:proofErr w:type="spellEnd"/>
+            <w:r>
+              <w:t>.</w:t>
+            </w:r>
+          </w:p>
+        </w:tc>
+      </w:tr>
+    </w:tbl>
+    <w:p/>
+    <w:p>
+      <w:pPr>
+        <w:rPr>
+          <w:rFonts w:asciiTheme="majorHAnsi" w:eastAsiaTheme="majorEastAsia" w:hAnsiTheme="majorHAnsi" w:cstheme="majorBidi"/>
+          <w:color w:val="2F5496" w:themeColor="accent1" w:themeShade="BF"/>
+          <w:sz w:val="26"/>
+          <w:szCs w:val="26"/>
+        </w:rPr>
+      </w:pPr>
+      <w:r>
+        <w:br w:type="page"/>
+      </w:r>
+    </w:p>
+    <w:p>
+      <w:pPr>
         <w:pStyle w:val="Cabealho2"/>
       </w:pPr>
-      <w:bookmarkStart w:id="21" w:name="_Toc498003037"/>
-      <w:r>
+      <w:bookmarkStart w:id="21" w:name="_Toc498071735"/>
+      <w:r>
+        <w:lastRenderedPageBreak/>
         <w:t>Interações Entre Atividades</w:t>
       </w:r>
       <w:bookmarkEnd w:id="21"/>
@@ -5332,7 +5760,7 @@
                     </pic:cNvPicPr>
                   </pic:nvPicPr>
                   <pic:blipFill>
-                    <a:blip r:embed="rId12">
+                    <a:blip r:embed="rId14">
                       <a:extLst>
                         <a:ext uri="{28A0092B-C50C-407E-A947-70E740481C1C}">
                           <a14:useLocalDpi xmlns:a14="http://schemas.microsoft.com/office/drawing/2010/main" val="0"/>
@@ -5371,7 +5799,7 @@
       <w:pPr>
         <w:pStyle w:val="Cabealho1"/>
       </w:pPr>
-      <w:bookmarkStart w:id="22" w:name="_Toc498003038"/>
+      <w:bookmarkStart w:id="22" w:name="_Toc498071736"/>
       <w:r>
         <w:lastRenderedPageBreak/>
         <w:t>Conclusão</w:t>
@@ -5380,7 +5808,7 @@
     </w:p>
     <w:p/>
     <w:sectPr>
-      <w:footerReference w:type="default" r:id="rId13"/>
+      <w:footerReference w:type="default" r:id="rId15"/>
       <w:pgSz w:w="11906" w:h="16838"/>
       <w:pgMar w:top="1417" w:right="1701" w:bottom="1417" w:left="1701" w:header="708" w:footer="708" w:gutter="0"/>
       <w:cols w:space="708"/>
@@ -5445,7 +5873,7 @@
           <w:rPr>
             <w:noProof/>
           </w:rPr>
-          <w:t>12</w:t>
+          <w:t>14</w:t>
         </w:r>
         <w:r>
           <w:fldChar w:fldCharType="end"/>
@@ -6692,7 +7120,7 @@
 </file>
 
 <file path=customXml/itemProps1.xml><?xml version="1.0" encoding="utf-8"?>
-<ds:datastoreItem xmlns:ds="http://schemas.openxmlformats.org/officeDocument/2006/customXml" ds:itemID="{163AF2BD-459B-4D48-8C68-429A40CC28AC}">
+<ds:datastoreItem xmlns:ds="http://schemas.openxmlformats.org/officeDocument/2006/customXml" ds:itemID="{0FD62CFC-EED2-43A9-90EC-1F0C80A68A4E}">
   <ds:schemaRefs>
     <ds:schemaRef ds:uri="http://schemas.openxmlformats.org/officeDocument/2006/bibliography"/>
   </ds:schemaRefs>

</xml_diff>

<commit_message>
client app report done.
</commit_message>
<xml_diff>
--- a/Relatorio.docx
+++ b/Relatorio.docx
@@ -502,129 +502,13 @@
           <w:r>
             <w:fldChar w:fldCharType="separate"/>
           </w:r>
-          <w:bookmarkStart w:id="1" w:name="_GoBack"/>
-          <w:bookmarkEnd w:id="1"/>
-          <w:r>
-            <w:rPr>
-              <w:rStyle w:val="Hiperligao"/>
-              <w:noProof/>
-            </w:rPr>
-            <w:fldChar w:fldCharType="begin"/>
-          </w:r>
-          <w:r>
-            <w:rPr>
-              <w:rStyle w:val="Hiperligao"/>
-              <w:noProof/>
-            </w:rPr>
-            <w:instrText xml:space="preserve"> </w:instrText>
-          </w:r>
-          <w:r>
-            <w:rPr>
-              <w:noProof/>
-            </w:rPr>
-            <w:instrText>HYPERLINK \l "_Toc498071716"</w:instrText>
-          </w:r>
-          <w:r>
-            <w:rPr>
-              <w:rStyle w:val="Hiperligao"/>
-              <w:noProof/>
-            </w:rPr>
-            <w:instrText xml:space="preserve"> </w:instrText>
-          </w:r>
-          <w:r>
-            <w:rPr>
-              <w:rStyle w:val="Hiperligao"/>
-              <w:noProof/>
-            </w:rPr>
-          </w:r>
-          <w:r>
-            <w:rPr>
-              <w:rStyle w:val="Hiperligao"/>
-              <w:noProof/>
-            </w:rPr>
-            <w:fldChar w:fldCharType="separate"/>
-          </w:r>
-          <w:r>
-            <w:rPr>
-              <w:rStyle w:val="Hiperligao"/>
-              <w:noProof/>
-            </w:rPr>
-            <w:t>Introdução</w:t>
-          </w:r>
-          <w:r>
-            <w:rPr>
-              <w:noProof/>
-              <w:webHidden/>
-            </w:rPr>
-            <w:tab/>
-          </w:r>
-          <w:r>
-            <w:rPr>
-              <w:noProof/>
-              <w:webHidden/>
-            </w:rPr>
-            <w:fldChar w:fldCharType="begin"/>
-          </w:r>
-          <w:r>
-            <w:rPr>
-              <w:noProof/>
-              <w:webHidden/>
-            </w:rPr>
-            <w:instrText xml:space="preserve"> PAGEREF _Toc498071716 \h </w:instrText>
-          </w:r>
-          <w:r>
-            <w:rPr>
-              <w:noProof/>
-              <w:webHidden/>
-            </w:rPr>
-          </w:r>
-          <w:r>
-            <w:rPr>
-              <w:noProof/>
-              <w:webHidden/>
-            </w:rPr>
-            <w:fldChar w:fldCharType="separate"/>
-          </w:r>
-          <w:r>
-            <w:rPr>
-              <w:noProof/>
-              <w:webHidden/>
-            </w:rPr>
-            <w:t>3</w:t>
-          </w:r>
-          <w:r>
-            <w:rPr>
-              <w:noProof/>
-              <w:webHidden/>
-            </w:rPr>
-            <w:fldChar w:fldCharType="end"/>
-          </w:r>
-          <w:r>
-            <w:rPr>
-              <w:rStyle w:val="Hiperligao"/>
-              <w:noProof/>
-            </w:rPr>
-            <w:fldChar w:fldCharType="end"/>
-          </w:r>
-        </w:p>
-        <w:p>
-          <w:pPr>
-            <w:pStyle w:val="ndice1"/>
-            <w:tabs>
-              <w:tab w:val="right" w:leader="dot" w:pos="8494"/>
-            </w:tabs>
-            <w:rPr>
-              <w:rFonts w:cstheme="minorBidi"/>
-              <w:noProof/>
-            </w:rPr>
-          </w:pPr>
-          <w:hyperlink w:anchor="_Toc498071717" w:history="1">
+          <w:hyperlink w:anchor="_Toc498074069" w:history="1">
             <w:r>
               <w:rPr>
                 <w:rStyle w:val="Hiperligao"/>
                 <w:noProof/>
               </w:rPr>
-              <w:t>Principais Funcionalidades</w:t>
+              <w:t>Introdução</w:t>
             </w:r>
             <w:r>
               <w:rPr>
@@ -645,7 +529,7 @@
                 <w:noProof/>
                 <w:webHidden/>
               </w:rPr>
-              <w:instrText xml:space="preserve"> PAGEREF _Toc498071717 \h </w:instrText>
+              <w:instrText xml:space="preserve"> PAGEREF _Toc498074069 \h </w:instrText>
             </w:r>
             <w:r>
               <w:rPr>
@@ -665,7 +549,7 @@
                 <w:noProof/>
                 <w:webHidden/>
               </w:rPr>
-              <w:t>4</w:t>
+              <w:t>3</w:t>
             </w:r>
             <w:r>
               <w:rPr>
@@ -687,13 +571,13 @@
               <w:noProof/>
             </w:rPr>
           </w:pPr>
-          <w:hyperlink w:anchor="_Toc498071718" w:history="1">
+          <w:hyperlink w:anchor="_Toc498074070" w:history="1">
             <w:r>
               <w:rPr>
                 <w:rStyle w:val="Hiperligao"/>
                 <w:noProof/>
               </w:rPr>
-              <w:t>Arquitetura do Sistema</w:t>
+              <w:t>Principais Funcionalidades</w:t>
             </w:r>
             <w:r>
               <w:rPr>
@@ -714,7 +598,7 @@
                 <w:noProof/>
                 <w:webHidden/>
               </w:rPr>
-              <w:instrText xml:space="preserve"> PAGEREF _Toc498071718 \h </w:instrText>
+              <w:instrText xml:space="preserve"> PAGEREF _Toc498074070 \h </w:instrText>
             </w:r>
             <w:r>
               <w:rPr>
@@ -734,7 +618,7 @@
                 <w:noProof/>
                 <w:webHidden/>
               </w:rPr>
-              <w:t>5</w:t>
+              <w:t>4</w:t>
             </w:r>
             <w:r>
               <w:rPr>
@@ -756,13 +640,13 @@
               <w:noProof/>
             </w:rPr>
           </w:pPr>
-          <w:hyperlink w:anchor="_Toc498071719" w:history="1">
+          <w:hyperlink w:anchor="_Toc498074071" w:history="1">
             <w:r>
               <w:rPr>
                 <w:rStyle w:val="Hiperligao"/>
                 <w:noProof/>
               </w:rPr>
-              <w:t>Esquema de Dados</w:t>
+              <w:t>Arquitetura do Sistema</w:t>
             </w:r>
             <w:r>
               <w:rPr>
@@ -783,7 +667,7 @@
                 <w:noProof/>
                 <w:webHidden/>
               </w:rPr>
-              <w:instrText xml:space="preserve"> PAGEREF _Toc498071719 \h </w:instrText>
+              <w:instrText xml:space="preserve"> PAGEREF _Toc498074071 \h </w:instrText>
             </w:r>
             <w:r>
               <w:rPr>
@@ -803,7 +687,7 @@
                 <w:noProof/>
                 <w:webHidden/>
               </w:rPr>
-              <w:t>6</w:t>
+              <w:t>5</w:t>
             </w:r>
             <w:r>
               <w:rPr>
@@ -825,12 +709,81 @@
               <w:noProof/>
             </w:rPr>
           </w:pPr>
-          <w:hyperlink w:anchor="_Toc498071720" w:history="1">
+          <w:hyperlink w:anchor="_Toc498074072" w:history="1">
             <w:r>
               <w:rPr>
                 <w:rStyle w:val="Hiperligao"/>
                 <w:noProof/>
               </w:rPr>
+              <w:t>Esquema de Dados</w:t>
+            </w:r>
+            <w:r>
+              <w:rPr>
+                <w:noProof/>
+                <w:webHidden/>
+              </w:rPr>
+              <w:tab/>
+            </w:r>
+            <w:r>
+              <w:rPr>
+                <w:noProof/>
+                <w:webHidden/>
+              </w:rPr>
+              <w:fldChar w:fldCharType="begin"/>
+            </w:r>
+            <w:r>
+              <w:rPr>
+                <w:noProof/>
+                <w:webHidden/>
+              </w:rPr>
+              <w:instrText xml:space="preserve"> PAGEREF _Toc498074072 \h </w:instrText>
+            </w:r>
+            <w:r>
+              <w:rPr>
+                <w:noProof/>
+                <w:webHidden/>
+              </w:rPr>
+            </w:r>
+            <w:r>
+              <w:rPr>
+                <w:noProof/>
+                <w:webHidden/>
+              </w:rPr>
+              <w:fldChar w:fldCharType="separate"/>
+            </w:r>
+            <w:r>
+              <w:rPr>
+                <w:noProof/>
+                <w:webHidden/>
+              </w:rPr>
+              <w:t>6</w:t>
+            </w:r>
+            <w:r>
+              <w:rPr>
+                <w:noProof/>
+                <w:webHidden/>
+              </w:rPr>
+              <w:fldChar w:fldCharType="end"/>
+            </w:r>
+          </w:hyperlink>
+        </w:p>
+        <w:p>
+          <w:pPr>
+            <w:pStyle w:val="ndice1"/>
+            <w:tabs>
+              <w:tab w:val="right" w:leader="dot" w:pos="8494"/>
+            </w:tabs>
+            <w:rPr>
+              <w:rFonts w:cstheme="minorBidi"/>
+              <w:noProof/>
+            </w:rPr>
+          </w:pPr>
+          <w:hyperlink w:anchor="_Toc498074073" w:history="1">
+            <w:r>
+              <w:rPr>
+                <w:rStyle w:val="Hiperligao"/>
+                <w:noProof/>
+              </w:rPr>
               <w:t>Servidor</w:t>
             </w:r>
             <w:r>
@@ -852,7 +805,7 @@
                 <w:noProof/>
                 <w:webHidden/>
               </w:rPr>
-              <w:instrText xml:space="preserve"> PAGEREF _Toc498071720 \h </w:instrText>
+              <w:instrText xml:space="preserve"> PAGEREF _Toc498074073 \h </w:instrText>
             </w:r>
             <w:r>
               <w:rPr>
@@ -894,7 +847,7 @@
               <w:noProof/>
             </w:rPr>
           </w:pPr>
-          <w:hyperlink w:anchor="_Toc498071721" w:history="1">
+          <w:hyperlink w:anchor="_Toc498074074" w:history="1">
             <w:r>
               <w:rPr>
                 <w:rStyle w:val="Hiperligao"/>
@@ -921,7 +874,7 @@
                 <w:noProof/>
                 <w:webHidden/>
               </w:rPr>
-              <w:instrText xml:space="preserve"> PAGEREF _Toc498071721 \h </w:instrText>
+              <w:instrText xml:space="preserve"> PAGEREF _Toc498074074 \h </w:instrText>
             </w:r>
             <w:r>
               <w:rPr>
@@ -963,7 +916,7 @@
               <w:noProof/>
             </w:rPr>
           </w:pPr>
-          <w:hyperlink w:anchor="_Toc498071722" w:history="1">
+          <w:hyperlink w:anchor="_Toc498074075" w:history="1">
             <w:r>
               <w:rPr>
                 <w:rStyle w:val="Hiperligao"/>
@@ -990,7 +943,7 @@
                 <w:noProof/>
                 <w:webHidden/>
               </w:rPr>
-              <w:instrText xml:space="preserve"> PAGEREF _Toc498071722 \h </w:instrText>
+              <w:instrText xml:space="preserve"> PAGEREF _Toc498074075 \h </w:instrText>
             </w:r>
             <w:r>
               <w:rPr>
@@ -1032,7 +985,7 @@
               <w:noProof/>
             </w:rPr>
           </w:pPr>
-          <w:hyperlink w:anchor="_Toc498071723" w:history="1">
+          <w:hyperlink w:anchor="_Toc498074076" w:history="1">
             <w:r>
               <w:rPr>
                 <w:rStyle w:val="Hiperligao"/>
@@ -1059,7 +1012,7 @@
                 <w:noProof/>
                 <w:webHidden/>
               </w:rPr>
-              <w:instrText xml:space="preserve"> PAGEREF _Toc498071723 \h </w:instrText>
+              <w:instrText xml:space="preserve"> PAGEREF _Toc498074076 \h </w:instrText>
             </w:r>
             <w:r>
               <w:rPr>
@@ -1101,7 +1054,7 @@
               <w:noProof/>
             </w:rPr>
           </w:pPr>
-          <w:hyperlink w:anchor="_Toc498071724" w:history="1">
+          <w:hyperlink w:anchor="_Toc498074077" w:history="1">
             <w:r>
               <w:rPr>
                 <w:rStyle w:val="Hiperligao"/>
@@ -1128,7 +1081,7 @@
                 <w:noProof/>
                 <w:webHidden/>
               </w:rPr>
-              <w:instrText xml:space="preserve"> PAGEREF _Toc498071724 \h </w:instrText>
+              <w:instrText xml:space="preserve"> PAGEREF _Toc498074077 \h </w:instrText>
             </w:r>
             <w:r>
               <w:rPr>
@@ -1170,7 +1123,7 @@
               <w:noProof/>
             </w:rPr>
           </w:pPr>
-          <w:hyperlink w:anchor="_Toc498071725" w:history="1">
+          <w:hyperlink w:anchor="_Toc498074078" w:history="1">
             <w:r>
               <w:rPr>
                 <w:rStyle w:val="Hiperligao"/>
@@ -1197,7 +1150,7 @@
                 <w:noProof/>
                 <w:webHidden/>
               </w:rPr>
-              <w:instrText xml:space="preserve"> PAGEREF _Toc498071725 \h </w:instrText>
+              <w:instrText xml:space="preserve"> PAGEREF _Toc498074078 \h </w:instrText>
             </w:r>
             <w:r>
               <w:rPr>
@@ -1239,7 +1192,7 @@
               <w:noProof/>
             </w:rPr>
           </w:pPr>
-          <w:hyperlink w:anchor="_Toc498071726" w:history="1">
+          <w:hyperlink w:anchor="_Toc498074079" w:history="1">
             <w:r>
               <w:rPr>
                 <w:rStyle w:val="Hiperligao"/>
@@ -1266,7 +1219,7 @@
                 <w:noProof/>
                 <w:webHidden/>
               </w:rPr>
-              <w:instrText xml:space="preserve"> PAGEREF _Toc498071726 \h </w:instrText>
+              <w:instrText xml:space="preserve"> PAGEREF _Toc498074079 \h </w:instrText>
             </w:r>
             <w:r>
               <w:rPr>
@@ -1308,7 +1261,7 @@
               <w:noProof/>
             </w:rPr>
           </w:pPr>
-          <w:hyperlink w:anchor="_Toc498071727" w:history="1">
+          <w:hyperlink w:anchor="_Toc498074080" w:history="1">
             <w:r>
               <w:rPr>
                 <w:rStyle w:val="Hiperligao"/>
@@ -1335,7 +1288,7 @@
                 <w:noProof/>
                 <w:webHidden/>
               </w:rPr>
-              <w:instrText xml:space="preserve"> PAGEREF _Toc498071727 \h </w:instrText>
+              <w:instrText xml:space="preserve"> PAGEREF _Toc498074080 \h </w:instrText>
             </w:r>
             <w:r>
               <w:rPr>
@@ -1355,7 +1308,490 @@
                 <w:noProof/>
                 <w:webHidden/>
               </w:rPr>
-              <w:t>10</w:t>
+              <w:t>11</w:t>
+            </w:r>
+            <w:r>
+              <w:rPr>
+                <w:noProof/>
+                <w:webHidden/>
+              </w:rPr>
+              <w:fldChar w:fldCharType="end"/>
+            </w:r>
+          </w:hyperlink>
+        </w:p>
+        <w:p>
+          <w:pPr>
+            <w:pStyle w:val="ndice3"/>
+            <w:tabs>
+              <w:tab w:val="right" w:leader="dot" w:pos="8494"/>
+            </w:tabs>
+            <w:rPr>
+              <w:rFonts w:cstheme="minorBidi"/>
+              <w:noProof/>
+            </w:rPr>
+          </w:pPr>
+          <w:hyperlink w:anchor="_Toc498074081" w:history="1">
+            <w:r>
+              <w:rPr>
+                <w:rStyle w:val="Hiperligao"/>
+                <w:noProof/>
+              </w:rPr>
+              <w:t>LogIn</w:t>
+            </w:r>
+            <w:r>
+              <w:rPr>
+                <w:noProof/>
+                <w:webHidden/>
+              </w:rPr>
+              <w:tab/>
+            </w:r>
+            <w:r>
+              <w:rPr>
+                <w:noProof/>
+                <w:webHidden/>
+              </w:rPr>
+              <w:fldChar w:fldCharType="begin"/>
+            </w:r>
+            <w:r>
+              <w:rPr>
+                <w:noProof/>
+                <w:webHidden/>
+              </w:rPr>
+              <w:instrText xml:space="preserve"> PAGEREF _Toc498074081 \h </w:instrText>
+            </w:r>
+            <w:r>
+              <w:rPr>
+                <w:noProof/>
+                <w:webHidden/>
+              </w:rPr>
+            </w:r>
+            <w:r>
+              <w:rPr>
+                <w:noProof/>
+                <w:webHidden/>
+              </w:rPr>
+              <w:fldChar w:fldCharType="separate"/>
+            </w:r>
+            <w:r>
+              <w:rPr>
+                <w:noProof/>
+                <w:webHidden/>
+              </w:rPr>
+              <w:t>11</w:t>
+            </w:r>
+            <w:r>
+              <w:rPr>
+                <w:noProof/>
+                <w:webHidden/>
+              </w:rPr>
+              <w:fldChar w:fldCharType="end"/>
+            </w:r>
+          </w:hyperlink>
+        </w:p>
+        <w:p>
+          <w:pPr>
+            <w:pStyle w:val="ndice3"/>
+            <w:tabs>
+              <w:tab w:val="right" w:leader="dot" w:pos="8494"/>
+            </w:tabs>
+            <w:rPr>
+              <w:rFonts w:cstheme="minorBidi"/>
+              <w:noProof/>
+            </w:rPr>
+          </w:pPr>
+          <w:hyperlink w:anchor="_Toc498074082" w:history="1">
+            <w:r>
+              <w:rPr>
+                <w:rStyle w:val="Hiperligao"/>
+                <w:noProof/>
+              </w:rPr>
+              <w:t>SignUp</w:t>
+            </w:r>
+            <w:r>
+              <w:rPr>
+                <w:noProof/>
+                <w:webHidden/>
+              </w:rPr>
+              <w:tab/>
+            </w:r>
+            <w:r>
+              <w:rPr>
+                <w:noProof/>
+                <w:webHidden/>
+              </w:rPr>
+              <w:fldChar w:fldCharType="begin"/>
+            </w:r>
+            <w:r>
+              <w:rPr>
+                <w:noProof/>
+                <w:webHidden/>
+              </w:rPr>
+              <w:instrText xml:space="preserve"> PAGEREF _Toc498074082 \h </w:instrText>
+            </w:r>
+            <w:r>
+              <w:rPr>
+                <w:noProof/>
+                <w:webHidden/>
+              </w:rPr>
+            </w:r>
+            <w:r>
+              <w:rPr>
+                <w:noProof/>
+                <w:webHidden/>
+              </w:rPr>
+              <w:fldChar w:fldCharType="separate"/>
+            </w:r>
+            <w:r>
+              <w:rPr>
+                <w:noProof/>
+                <w:webHidden/>
+              </w:rPr>
+              <w:t>12</w:t>
+            </w:r>
+            <w:r>
+              <w:rPr>
+                <w:noProof/>
+                <w:webHidden/>
+              </w:rPr>
+              <w:fldChar w:fldCharType="end"/>
+            </w:r>
+          </w:hyperlink>
+        </w:p>
+        <w:p>
+          <w:pPr>
+            <w:pStyle w:val="ndice3"/>
+            <w:tabs>
+              <w:tab w:val="right" w:leader="dot" w:pos="8494"/>
+            </w:tabs>
+            <w:rPr>
+              <w:rFonts w:cstheme="minorBidi"/>
+              <w:noProof/>
+            </w:rPr>
+          </w:pPr>
+          <w:hyperlink w:anchor="_Toc498074083" w:history="1">
+            <w:r>
+              <w:rPr>
+                <w:rStyle w:val="Hiperligao"/>
+                <w:noProof/>
+              </w:rPr>
+              <w:t>MainActivity</w:t>
+            </w:r>
+            <w:r>
+              <w:rPr>
+                <w:noProof/>
+                <w:webHidden/>
+              </w:rPr>
+              <w:tab/>
+            </w:r>
+            <w:r>
+              <w:rPr>
+                <w:noProof/>
+                <w:webHidden/>
+              </w:rPr>
+              <w:fldChar w:fldCharType="begin"/>
+            </w:r>
+            <w:r>
+              <w:rPr>
+                <w:noProof/>
+                <w:webHidden/>
+              </w:rPr>
+              <w:instrText xml:space="preserve"> PAGEREF _Toc498074083 \h </w:instrText>
+            </w:r>
+            <w:r>
+              <w:rPr>
+                <w:noProof/>
+                <w:webHidden/>
+              </w:rPr>
+            </w:r>
+            <w:r>
+              <w:rPr>
+                <w:noProof/>
+                <w:webHidden/>
+              </w:rPr>
+              <w:fldChar w:fldCharType="separate"/>
+            </w:r>
+            <w:r>
+              <w:rPr>
+                <w:noProof/>
+                <w:webHidden/>
+              </w:rPr>
+              <w:t>13</w:t>
+            </w:r>
+            <w:r>
+              <w:rPr>
+                <w:noProof/>
+                <w:webHidden/>
+              </w:rPr>
+              <w:fldChar w:fldCharType="end"/>
+            </w:r>
+          </w:hyperlink>
+        </w:p>
+        <w:p>
+          <w:pPr>
+            <w:pStyle w:val="ndice3"/>
+            <w:tabs>
+              <w:tab w:val="right" w:leader="dot" w:pos="8494"/>
+            </w:tabs>
+            <w:rPr>
+              <w:rFonts w:cstheme="minorBidi"/>
+              <w:noProof/>
+            </w:rPr>
+          </w:pPr>
+          <w:hyperlink w:anchor="_Toc498074084" w:history="1">
+            <w:r>
+              <w:rPr>
+                <w:rStyle w:val="Hiperligao"/>
+                <w:noProof/>
+              </w:rPr>
+              <w:t>ProductDetails</w:t>
+            </w:r>
+            <w:r>
+              <w:rPr>
+                <w:noProof/>
+                <w:webHidden/>
+              </w:rPr>
+              <w:tab/>
+            </w:r>
+            <w:r>
+              <w:rPr>
+                <w:noProof/>
+                <w:webHidden/>
+              </w:rPr>
+              <w:fldChar w:fldCharType="begin"/>
+            </w:r>
+            <w:r>
+              <w:rPr>
+                <w:noProof/>
+                <w:webHidden/>
+              </w:rPr>
+              <w:instrText xml:space="preserve"> PAGEREF _Toc498074084 \h </w:instrText>
+            </w:r>
+            <w:r>
+              <w:rPr>
+                <w:noProof/>
+                <w:webHidden/>
+              </w:rPr>
+            </w:r>
+            <w:r>
+              <w:rPr>
+                <w:noProof/>
+                <w:webHidden/>
+              </w:rPr>
+              <w:fldChar w:fldCharType="separate"/>
+            </w:r>
+            <w:r>
+              <w:rPr>
+                <w:noProof/>
+                <w:webHidden/>
+              </w:rPr>
+              <w:t>14</w:t>
+            </w:r>
+            <w:r>
+              <w:rPr>
+                <w:noProof/>
+                <w:webHidden/>
+              </w:rPr>
+              <w:fldChar w:fldCharType="end"/>
+            </w:r>
+          </w:hyperlink>
+        </w:p>
+        <w:p>
+          <w:pPr>
+            <w:pStyle w:val="ndice3"/>
+            <w:tabs>
+              <w:tab w:val="right" w:leader="dot" w:pos="8494"/>
+            </w:tabs>
+            <w:rPr>
+              <w:rFonts w:cstheme="minorBidi"/>
+              <w:noProof/>
+            </w:rPr>
+          </w:pPr>
+          <w:hyperlink w:anchor="_Toc498074085" w:history="1">
+            <w:r>
+              <w:rPr>
+                <w:rStyle w:val="Hiperligao"/>
+                <w:noProof/>
+              </w:rPr>
+              <w:t>ShoppingList</w:t>
+            </w:r>
+            <w:r>
+              <w:rPr>
+                <w:noProof/>
+                <w:webHidden/>
+              </w:rPr>
+              <w:tab/>
+            </w:r>
+            <w:r>
+              <w:rPr>
+                <w:noProof/>
+                <w:webHidden/>
+              </w:rPr>
+              <w:fldChar w:fldCharType="begin"/>
+            </w:r>
+            <w:r>
+              <w:rPr>
+                <w:noProof/>
+                <w:webHidden/>
+              </w:rPr>
+              <w:instrText xml:space="preserve"> PAGEREF _Toc498074085 \h </w:instrText>
+            </w:r>
+            <w:r>
+              <w:rPr>
+                <w:noProof/>
+                <w:webHidden/>
+              </w:rPr>
+            </w:r>
+            <w:r>
+              <w:rPr>
+                <w:noProof/>
+                <w:webHidden/>
+              </w:rPr>
+              <w:fldChar w:fldCharType="separate"/>
+            </w:r>
+            <w:r>
+              <w:rPr>
+                <w:noProof/>
+                <w:webHidden/>
+              </w:rPr>
+              <w:t>15</w:t>
+            </w:r>
+            <w:r>
+              <w:rPr>
+                <w:noProof/>
+                <w:webHidden/>
+              </w:rPr>
+              <w:fldChar w:fldCharType="end"/>
+            </w:r>
+          </w:hyperlink>
+        </w:p>
+        <w:p>
+          <w:pPr>
+            <w:pStyle w:val="ndice3"/>
+            <w:tabs>
+              <w:tab w:val="right" w:leader="dot" w:pos="8494"/>
+            </w:tabs>
+            <w:rPr>
+              <w:rFonts w:cstheme="minorBidi"/>
+              <w:noProof/>
+            </w:rPr>
+          </w:pPr>
+          <w:hyperlink w:anchor="_Toc498074086" w:history="1">
+            <w:r>
+              <w:rPr>
+                <w:rStyle w:val="Hiperligao"/>
+                <w:noProof/>
+              </w:rPr>
+              <w:t>QR Code</w:t>
+            </w:r>
+            <w:r>
+              <w:rPr>
+                <w:noProof/>
+                <w:webHidden/>
+              </w:rPr>
+              <w:tab/>
+            </w:r>
+            <w:r>
+              <w:rPr>
+                <w:noProof/>
+                <w:webHidden/>
+              </w:rPr>
+              <w:fldChar w:fldCharType="begin"/>
+            </w:r>
+            <w:r>
+              <w:rPr>
+                <w:noProof/>
+                <w:webHidden/>
+              </w:rPr>
+              <w:instrText xml:space="preserve"> PAGEREF _Toc498074086 \h </w:instrText>
+            </w:r>
+            <w:r>
+              <w:rPr>
+                <w:noProof/>
+                <w:webHidden/>
+              </w:rPr>
+            </w:r>
+            <w:r>
+              <w:rPr>
+                <w:noProof/>
+                <w:webHidden/>
+              </w:rPr>
+              <w:fldChar w:fldCharType="separate"/>
+            </w:r>
+            <w:r>
+              <w:rPr>
+                <w:noProof/>
+                <w:webHidden/>
+              </w:rPr>
+              <w:t>16</w:t>
+            </w:r>
+            <w:r>
+              <w:rPr>
+                <w:noProof/>
+                <w:webHidden/>
+              </w:rPr>
+              <w:fldChar w:fldCharType="end"/>
+            </w:r>
+          </w:hyperlink>
+        </w:p>
+        <w:p>
+          <w:pPr>
+            <w:pStyle w:val="ndice3"/>
+            <w:tabs>
+              <w:tab w:val="right" w:leader="dot" w:pos="8494"/>
+            </w:tabs>
+            <w:rPr>
+              <w:rFonts w:cstheme="minorBidi"/>
+              <w:noProof/>
+            </w:rPr>
+          </w:pPr>
+          <w:hyperlink w:anchor="_Toc498074087" w:history="1">
+            <w:r>
+              <w:rPr>
+                <w:rStyle w:val="Hiperligao"/>
+                <w:noProof/>
+              </w:rPr>
+              <w:t>PastTransactions</w:t>
+            </w:r>
+            <w:r>
+              <w:rPr>
+                <w:noProof/>
+                <w:webHidden/>
+              </w:rPr>
+              <w:tab/>
+            </w:r>
+            <w:r>
+              <w:rPr>
+                <w:noProof/>
+                <w:webHidden/>
+              </w:rPr>
+              <w:fldChar w:fldCharType="begin"/>
+            </w:r>
+            <w:r>
+              <w:rPr>
+                <w:noProof/>
+                <w:webHidden/>
+              </w:rPr>
+              <w:instrText xml:space="preserve"> PAGEREF _Toc498074087 \h </w:instrText>
+            </w:r>
+            <w:r>
+              <w:rPr>
+                <w:noProof/>
+                <w:webHidden/>
+              </w:rPr>
+            </w:r>
+            <w:r>
+              <w:rPr>
+                <w:noProof/>
+                <w:webHidden/>
+              </w:rPr>
+              <w:fldChar w:fldCharType="separate"/>
+            </w:r>
+            <w:r>
+              <w:rPr>
+                <w:noProof/>
+                <w:webHidden/>
+              </w:rPr>
+              <w:t>17</w:t>
             </w:r>
             <w:r>
               <w:rPr>
@@ -1377,7 +1813,7 @@
               <w:noProof/>
             </w:rPr>
           </w:pPr>
-          <w:hyperlink w:anchor="_Toc498071728" w:history="1">
+          <w:hyperlink w:anchor="_Toc498074088" w:history="1">
             <w:r>
               <w:rPr>
                 <w:rStyle w:val="Hiperligao"/>
@@ -1404,7 +1840,7 @@
                 <w:noProof/>
                 <w:webHidden/>
               </w:rPr>
-              <w:instrText xml:space="preserve"> PAGEREF _Toc498071728 \h </w:instrText>
+              <w:instrText xml:space="preserve"> PAGEREF _Toc498074088 \h </w:instrText>
             </w:r>
             <w:r>
               <w:rPr>
@@ -1424,7 +1860,7 @@
                 <w:noProof/>
                 <w:webHidden/>
               </w:rPr>
-              <w:t>10</w:t>
+              <w:t>18</w:t>
             </w:r>
             <w:r>
               <w:rPr>
@@ -1446,7 +1882,7 @@
               <w:noProof/>
             </w:rPr>
           </w:pPr>
-          <w:hyperlink w:anchor="_Toc498071729" w:history="1">
+          <w:hyperlink w:anchor="_Toc498074089" w:history="1">
             <w:r>
               <w:rPr>
                 <w:rStyle w:val="Hiperligao"/>
@@ -1473,7 +1909,7 @@
                 <w:noProof/>
                 <w:webHidden/>
               </w:rPr>
-              <w:instrText xml:space="preserve"> PAGEREF _Toc498071729 \h </w:instrText>
+              <w:instrText xml:space="preserve"> PAGEREF _Toc498074089 \h </w:instrText>
             </w:r>
             <w:r>
               <w:rPr>
@@ -1493,7 +1929,7 @@
                 <w:noProof/>
                 <w:webHidden/>
               </w:rPr>
-              <w:t>11</w:t>
+              <w:t>19</w:t>
             </w:r>
             <w:r>
               <w:rPr>
@@ -1515,7 +1951,7 @@
               <w:noProof/>
             </w:rPr>
           </w:pPr>
-          <w:hyperlink w:anchor="_Toc498071730" w:history="1">
+          <w:hyperlink w:anchor="_Toc498074090" w:history="1">
             <w:r>
               <w:rPr>
                 <w:rStyle w:val="Hiperligao"/>
@@ -1542,7 +1978,7 @@
                 <w:noProof/>
                 <w:webHidden/>
               </w:rPr>
-              <w:instrText xml:space="preserve"> PAGEREF _Toc498071730 \h </w:instrText>
+              <w:instrText xml:space="preserve"> PAGEREF _Toc498074090 \h </w:instrText>
             </w:r>
             <w:r>
               <w:rPr>
@@ -1562,7 +1998,7 @@
                 <w:noProof/>
                 <w:webHidden/>
               </w:rPr>
-              <w:t>11</w:t>
+              <w:t>19</w:t>
             </w:r>
             <w:r>
               <w:rPr>
@@ -1584,7 +2020,7 @@
               <w:noProof/>
             </w:rPr>
           </w:pPr>
-          <w:hyperlink w:anchor="_Toc498071731" w:history="1">
+          <w:hyperlink w:anchor="_Toc498074091" w:history="1">
             <w:r>
               <w:rPr>
                 <w:rStyle w:val="Hiperligao"/>
@@ -1611,7 +2047,7 @@
                 <w:noProof/>
                 <w:webHidden/>
               </w:rPr>
-              <w:instrText xml:space="preserve"> PAGEREF _Toc498071731 \h </w:instrText>
+              <w:instrText xml:space="preserve"> PAGEREF _Toc498074091 \h </w:instrText>
             </w:r>
             <w:r>
               <w:rPr>
@@ -1631,7 +2067,7 @@
                 <w:noProof/>
                 <w:webHidden/>
               </w:rPr>
-              <w:t>11</w:t>
+              <w:t>19</w:t>
             </w:r>
             <w:r>
               <w:rPr>
@@ -1653,7 +2089,7 @@
               <w:noProof/>
             </w:rPr>
           </w:pPr>
-          <w:hyperlink w:anchor="_Toc498071732" w:history="1">
+          <w:hyperlink w:anchor="_Toc498074092" w:history="1">
             <w:r>
               <w:rPr>
                 <w:rStyle w:val="Hiperligao"/>
@@ -1680,7 +2116,7 @@
                 <w:noProof/>
                 <w:webHidden/>
               </w:rPr>
-              <w:instrText xml:space="preserve"> PAGEREF _Toc498071732 \h </w:instrText>
+              <w:instrText xml:space="preserve"> PAGEREF _Toc498074092 \h </w:instrText>
             </w:r>
             <w:r>
               <w:rPr>
@@ -1700,7 +2136,7 @@
                 <w:noProof/>
                 <w:webHidden/>
               </w:rPr>
-              <w:t>11</w:t>
+              <w:t>20</w:t>
             </w:r>
             <w:r>
               <w:rPr>
@@ -1722,7 +2158,7 @@
               <w:noProof/>
             </w:rPr>
           </w:pPr>
-          <w:hyperlink w:anchor="_Toc498071733" w:history="1">
+          <w:hyperlink w:anchor="_Toc498074093" w:history="1">
             <w:r>
               <w:rPr>
                 <w:rStyle w:val="Hiperligao"/>
@@ -1749,7 +2185,7 @@
                 <w:noProof/>
                 <w:webHidden/>
               </w:rPr>
-              <w:instrText xml:space="preserve"> PAGEREF _Toc498071733 \h </w:instrText>
+              <w:instrText xml:space="preserve"> PAGEREF _Toc498074093 \h </w:instrText>
             </w:r>
             <w:r>
               <w:rPr>
@@ -1769,7 +2205,7 @@
                 <w:noProof/>
                 <w:webHidden/>
               </w:rPr>
-              <w:t>11</w:t>
+              <w:t>20</w:t>
             </w:r>
             <w:r>
               <w:rPr>
@@ -1791,7 +2227,7 @@
               <w:noProof/>
             </w:rPr>
           </w:pPr>
-          <w:hyperlink w:anchor="_Toc498071734" w:history="1">
+          <w:hyperlink w:anchor="_Toc498074094" w:history="1">
             <w:r>
               <w:rPr>
                 <w:rStyle w:val="Hiperligao"/>
@@ -1818,7 +2254,7 @@
                 <w:noProof/>
                 <w:webHidden/>
               </w:rPr>
-              <w:instrText xml:space="preserve"> PAGEREF _Toc498071734 \h </w:instrText>
+              <w:instrText xml:space="preserve"> PAGEREF _Toc498074094 \h </w:instrText>
             </w:r>
             <w:r>
               <w:rPr>
@@ -1838,7 +2274,7 @@
                 <w:noProof/>
                 <w:webHidden/>
               </w:rPr>
-              <w:t>12</w:t>
+              <w:t>21</w:t>
             </w:r>
             <w:r>
               <w:rPr>
@@ -1860,7 +2296,7 @@
               <w:noProof/>
             </w:rPr>
           </w:pPr>
-          <w:hyperlink w:anchor="_Toc498071735" w:history="1">
+          <w:hyperlink w:anchor="_Toc498074095" w:history="1">
             <w:r>
               <w:rPr>
                 <w:rStyle w:val="Hiperligao"/>
@@ -1887,7 +2323,7 @@
                 <w:noProof/>
                 <w:webHidden/>
               </w:rPr>
-              <w:instrText xml:space="preserve"> PAGEREF _Toc498071735 \h </w:instrText>
+              <w:instrText xml:space="preserve"> PAGEREF _Toc498074095 \h </w:instrText>
             </w:r>
             <w:r>
               <w:rPr>
@@ -1907,7 +2343,7 @@
                 <w:noProof/>
                 <w:webHidden/>
               </w:rPr>
-              <w:t>13</w:t>
+              <w:t>22</w:t>
             </w:r>
             <w:r>
               <w:rPr>
@@ -1929,7 +2365,7 @@
               <w:noProof/>
             </w:rPr>
           </w:pPr>
-          <w:hyperlink w:anchor="_Toc498071736" w:history="1">
+          <w:hyperlink w:anchor="_Toc498074096" w:history="1">
             <w:r>
               <w:rPr>
                 <w:rStyle w:val="Hiperligao"/>
@@ -1956,7 +2392,7 @@
                 <w:noProof/>
                 <w:webHidden/>
               </w:rPr>
-              <w:instrText xml:space="preserve"> PAGEREF _Toc498071736 \h </w:instrText>
+              <w:instrText xml:space="preserve"> PAGEREF _Toc498074096 \h </w:instrText>
             </w:r>
             <w:r>
               <w:rPr>
@@ -1976,7 +2412,7 @@
                 <w:noProof/>
                 <w:webHidden/>
               </w:rPr>
-              <w:t>14</w:t>
+              <w:t>23</w:t>
             </w:r>
             <w:r>
               <w:rPr>
@@ -2021,13 +2457,13 @@
           <w:szCs w:val="56"/>
         </w:rPr>
       </w:pPr>
-      <w:bookmarkStart w:id="2" w:name="_Toc498071716"/>
+      <w:bookmarkStart w:id="1" w:name="_Toc498074069"/>
       <w:r>
         <w:lastRenderedPageBreak/>
         <w:t>Introdução</w:t>
       </w:r>
       <w:bookmarkEnd w:id="0"/>
-      <w:bookmarkEnd w:id="2"/>
+      <w:bookmarkEnd w:id="1"/>
     </w:p>
     <w:p>
       <w:pPr>
@@ -2162,12 +2598,12 @@
           <w:rFonts w:asciiTheme="minorHAnsi" w:hAnsiTheme="minorHAnsi"/>
         </w:rPr>
       </w:pPr>
-      <w:bookmarkStart w:id="3" w:name="_Toc498071717"/>
+      <w:bookmarkStart w:id="2" w:name="_Toc498074070"/>
       <w:r>
         <w:lastRenderedPageBreak/>
         <w:t>Principais Funcionalidades</w:t>
       </w:r>
-      <w:bookmarkEnd w:id="3"/>
+      <w:bookmarkEnd w:id="2"/>
     </w:p>
     <w:p/>
     <w:p>
@@ -2649,12 +3085,12 @@
       <w:pPr>
         <w:pStyle w:val="Cabealho1"/>
       </w:pPr>
-      <w:bookmarkStart w:id="4" w:name="_Toc498071718"/>
+      <w:bookmarkStart w:id="3" w:name="_Toc498074071"/>
       <w:r>
         <w:lastRenderedPageBreak/>
         <w:t>Arquitetura do Sistema</w:t>
       </w:r>
-      <w:bookmarkEnd w:id="4"/>
+      <w:bookmarkEnd w:id="3"/>
     </w:p>
     <w:p>
       <w:pPr>
@@ -2860,12 +3296,12 @@
       <w:pPr>
         <w:pStyle w:val="Cabealho1"/>
       </w:pPr>
-      <w:bookmarkStart w:id="5" w:name="_Toc498071719"/>
+      <w:bookmarkStart w:id="4" w:name="_Toc498074072"/>
       <w:r>
         <w:lastRenderedPageBreak/>
         <w:t>Esquema de Dados</w:t>
       </w:r>
-      <w:bookmarkEnd w:id="5"/>
+      <w:bookmarkEnd w:id="4"/>
     </w:p>
     <w:p>
       <w:pPr>
@@ -3113,12 +3549,12 @@
       <w:pPr>
         <w:pStyle w:val="Cabealho1"/>
       </w:pPr>
-      <w:bookmarkStart w:id="6" w:name="_Toc498071720"/>
+      <w:bookmarkStart w:id="5" w:name="_Toc498074073"/>
       <w:r>
         <w:lastRenderedPageBreak/>
         <w:t>Servidor</w:t>
       </w:r>
-      <w:bookmarkEnd w:id="6"/>
+      <w:bookmarkEnd w:id="5"/>
     </w:p>
     <w:p>
       <w:pPr>
@@ -3250,7 +3686,7 @@
       <w:pPr>
         <w:pStyle w:val="Cabealho2"/>
       </w:pPr>
-      <w:bookmarkStart w:id="7" w:name="_Toc498071721"/>
+      <w:bookmarkStart w:id="6" w:name="_Toc498074074"/>
       <w:proofErr w:type="spellStart"/>
       <w:r>
         <w:t>User</w:t>
@@ -3263,7 +3699,7 @@
       <w:r>
         <w:t>Routes</w:t>
       </w:r>
-      <w:bookmarkEnd w:id="7"/>
+      <w:bookmarkEnd w:id="6"/>
       <w:proofErr w:type="spellEnd"/>
     </w:p>
     <w:p/>
@@ -3734,7 +4170,7 @@
       <w:pPr>
         <w:pStyle w:val="Cabealho2"/>
       </w:pPr>
-      <w:bookmarkStart w:id="8" w:name="_Toc498071722"/>
+      <w:bookmarkStart w:id="7" w:name="_Toc498074075"/>
       <w:proofErr w:type="spellStart"/>
       <w:r>
         <w:lastRenderedPageBreak/>
@@ -3748,7 +4184,7 @@
       <w:r>
         <w:t>Routes</w:t>
       </w:r>
-      <w:bookmarkEnd w:id="8"/>
+      <w:bookmarkEnd w:id="7"/>
       <w:proofErr w:type="spellEnd"/>
     </w:p>
     <w:p/>
@@ -3986,7 +4422,7 @@
       <w:pPr>
         <w:pStyle w:val="Cabealho2"/>
       </w:pPr>
-      <w:bookmarkStart w:id="9" w:name="_Toc498071723"/>
+      <w:bookmarkStart w:id="8" w:name="_Toc498074076"/>
       <w:proofErr w:type="spellStart"/>
       <w:r>
         <w:t>Shop</w:t>
@@ -4007,7 +4443,7 @@
       <w:r>
         <w:t>Routes</w:t>
       </w:r>
-      <w:bookmarkEnd w:id="9"/>
+      <w:bookmarkEnd w:id="8"/>
       <w:proofErr w:type="spellEnd"/>
     </w:p>
     <w:p>
@@ -4500,23 +4936,23 @@
       <w:pPr>
         <w:pStyle w:val="Cabealho1"/>
       </w:pPr>
-      <w:bookmarkStart w:id="10" w:name="_Toc498071724"/>
+      <w:bookmarkStart w:id="9" w:name="_Toc498074077"/>
       <w:r>
         <w:lastRenderedPageBreak/>
         <w:t>Aplicação do Cliente</w:t>
       </w:r>
+      <w:bookmarkEnd w:id="9"/>
+    </w:p>
+    <w:p/>
+    <w:p>
+      <w:pPr>
+        <w:pStyle w:val="Cabealho2"/>
+      </w:pPr>
+      <w:bookmarkStart w:id="10" w:name="_Toc498074078"/>
+      <w:r>
+        <w:t>Funcionalidades</w:t>
+      </w:r>
       <w:bookmarkEnd w:id="10"/>
-    </w:p>
-    <w:p/>
-    <w:p>
-      <w:pPr>
-        <w:pStyle w:val="Cabealho2"/>
-      </w:pPr>
-      <w:bookmarkStart w:id="11" w:name="_Toc498071725"/>
-      <w:r>
-        <w:t>Funcionalidades</w:t>
-      </w:r>
-      <w:bookmarkEnd w:id="11"/>
     </w:p>
     <w:p/>
     <w:p>
@@ -4539,11 +4975,11 @@
       <w:pPr>
         <w:pStyle w:val="Cabealho2"/>
       </w:pPr>
-      <w:bookmarkStart w:id="12" w:name="_Toc498071726"/>
+      <w:bookmarkStart w:id="11" w:name="_Toc498074079"/>
       <w:r>
         <w:t>Testes Realizados</w:t>
       </w:r>
-      <w:bookmarkEnd w:id="12"/>
+      <w:bookmarkEnd w:id="11"/>
     </w:p>
     <w:p/>
     <w:tbl>
@@ -4629,8 +5065,17 @@
             <w:tcW w:w="2263" w:type="dxa"/>
           </w:tcPr>
           <w:p>
+            <w:pPr>
+              <w:jc w:val="both"/>
+              <w:rPr>
+                <w:sz w:val="24"/>
+              </w:rPr>
+            </w:pPr>
             <w:proofErr w:type="spellStart"/>
             <w:r>
+              <w:rPr>
+                <w:sz w:val="24"/>
+              </w:rPr>
               <w:t>LogIn</w:t>
             </w:r>
             <w:proofErr w:type="spellEnd"/>
@@ -4641,7 +5086,16 @@
             <w:tcW w:w="3166" w:type="dxa"/>
           </w:tcPr>
           <w:p>
-            <w:r>
+            <w:pPr>
+              <w:jc w:val="both"/>
+              <w:rPr>
+                <w:sz w:val="24"/>
+              </w:rPr>
+            </w:pPr>
+            <w:r>
+              <w:rPr>
+                <w:sz w:val="24"/>
+              </w:rPr>
               <w:t>Não preencher os campos pedidos.</w:t>
             </w:r>
           </w:p>
@@ -4651,7 +5105,16 @@
             <w:tcW w:w="3065" w:type="dxa"/>
           </w:tcPr>
           <w:p>
-            <w:r>
+            <w:pPr>
+              <w:jc w:val="both"/>
+              <w:rPr>
+                <w:sz w:val="24"/>
+              </w:rPr>
+            </w:pPr>
+            <w:r>
+              <w:rPr>
+                <w:sz w:val="24"/>
+              </w:rPr>
               <w:t>Exibição de um Toast a pedir ao cliente que preencha todos os campos.</w:t>
             </w:r>
           </w:p>
@@ -4663,8 +5126,17 @@
             <w:tcW w:w="2263" w:type="dxa"/>
           </w:tcPr>
           <w:p>
+            <w:pPr>
+              <w:jc w:val="both"/>
+              <w:rPr>
+                <w:sz w:val="24"/>
+              </w:rPr>
+            </w:pPr>
             <w:proofErr w:type="spellStart"/>
             <w:r>
+              <w:rPr>
+                <w:sz w:val="24"/>
+              </w:rPr>
               <w:t>LogIn</w:t>
             </w:r>
             <w:proofErr w:type="spellEnd"/>
@@ -4675,12 +5147,30 @@
             <w:tcW w:w="3166" w:type="dxa"/>
           </w:tcPr>
           <w:p>
-            <w:r>
+            <w:pPr>
+              <w:jc w:val="both"/>
+              <w:rPr>
+                <w:sz w:val="24"/>
+              </w:rPr>
+            </w:pPr>
+            <w:r>
+              <w:rPr>
+                <w:sz w:val="24"/>
+              </w:rPr>
               <w:t xml:space="preserve">Introdução de endereço de </w:t>
             </w:r>
           </w:p>
           <w:p>
-            <w:r>
+            <w:pPr>
+              <w:jc w:val="both"/>
+              <w:rPr>
+                <w:sz w:val="24"/>
+              </w:rPr>
+            </w:pPr>
+            <w:r>
+              <w:rPr>
+                <w:sz w:val="24"/>
+              </w:rPr>
               <w:t>e-mail não válido.</w:t>
             </w:r>
           </w:p>
@@ -4690,12 +5180,30 @@
             <w:tcW w:w="3065" w:type="dxa"/>
           </w:tcPr>
           <w:p>
-            <w:r>
+            <w:pPr>
+              <w:jc w:val="both"/>
+              <w:rPr>
+                <w:sz w:val="24"/>
+              </w:rPr>
+            </w:pPr>
+            <w:r>
+              <w:rPr>
+                <w:sz w:val="24"/>
+              </w:rPr>
               <w:t xml:space="preserve">É mostrado um Toast a pedir a correção do endereço de </w:t>
             </w:r>
           </w:p>
           <w:p>
-            <w:r>
+            <w:pPr>
+              <w:jc w:val="both"/>
+              <w:rPr>
+                <w:sz w:val="24"/>
+              </w:rPr>
+            </w:pPr>
+            <w:r>
+              <w:rPr>
+                <w:sz w:val="24"/>
+              </w:rPr>
               <w:t>e-mail.</w:t>
             </w:r>
           </w:p>
@@ -4707,8 +5215,17 @@
             <w:tcW w:w="2263" w:type="dxa"/>
           </w:tcPr>
           <w:p>
+            <w:pPr>
+              <w:jc w:val="both"/>
+              <w:rPr>
+                <w:sz w:val="24"/>
+              </w:rPr>
+            </w:pPr>
             <w:proofErr w:type="spellStart"/>
             <w:r>
+              <w:rPr>
+                <w:sz w:val="24"/>
+              </w:rPr>
               <w:t>LogIn</w:t>
             </w:r>
             <w:proofErr w:type="spellEnd"/>
@@ -4719,7 +5236,16 @@
             <w:tcW w:w="3166" w:type="dxa"/>
           </w:tcPr>
           <w:p>
-            <w:r>
+            <w:pPr>
+              <w:jc w:val="both"/>
+              <w:rPr>
+                <w:sz w:val="24"/>
+              </w:rPr>
+            </w:pPr>
+            <w:r>
+              <w:rPr>
+                <w:sz w:val="24"/>
+              </w:rPr>
               <w:t>Introdução de informação errada.</w:t>
             </w:r>
           </w:p>
@@ -4729,7 +5255,16 @@
             <w:tcW w:w="3065" w:type="dxa"/>
           </w:tcPr>
           <w:p>
-            <w:r>
+            <w:pPr>
+              <w:jc w:val="both"/>
+              <w:rPr>
+                <w:sz w:val="24"/>
+              </w:rPr>
+            </w:pPr>
+            <w:r>
+              <w:rPr>
+                <w:sz w:val="24"/>
+              </w:rPr>
               <w:t>Exibição de um Toast a dizer que o cliente não existe ou que a password está incorreta.</w:t>
             </w:r>
           </w:p>
@@ -4741,8 +5276,17 @@
             <w:tcW w:w="2263" w:type="dxa"/>
           </w:tcPr>
           <w:p>
+            <w:pPr>
+              <w:jc w:val="both"/>
+              <w:rPr>
+                <w:sz w:val="24"/>
+              </w:rPr>
+            </w:pPr>
             <w:proofErr w:type="spellStart"/>
             <w:r>
+              <w:rPr>
+                <w:sz w:val="24"/>
+              </w:rPr>
               <w:t>LogIn</w:t>
             </w:r>
             <w:proofErr w:type="spellEnd"/>
@@ -4753,7 +5297,16 @@
             <w:tcW w:w="3166" w:type="dxa"/>
           </w:tcPr>
           <w:p>
-            <w:r>
+            <w:pPr>
+              <w:jc w:val="both"/>
+              <w:rPr>
+                <w:sz w:val="24"/>
+              </w:rPr>
+            </w:pPr>
+            <w:r>
+              <w:rPr>
+                <w:sz w:val="24"/>
+              </w:rPr>
               <w:t>Tentar autenticação sem ligação à internet.</w:t>
             </w:r>
           </w:p>
@@ -4763,7 +5316,16 @@
             <w:tcW w:w="3065" w:type="dxa"/>
           </w:tcPr>
           <w:p>
-            <w:r>
+            <w:pPr>
+              <w:jc w:val="both"/>
+              <w:rPr>
+                <w:sz w:val="24"/>
+              </w:rPr>
+            </w:pPr>
+            <w:r>
+              <w:rPr>
+                <w:sz w:val="24"/>
+              </w:rPr>
               <w:t>É mostrado um Toast a dizer que a aplicação não está ligada ao servidor.</w:t>
             </w:r>
           </w:p>
@@ -4775,8 +5337,17 @@
             <w:tcW w:w="2263" w:type="dxa"/>
           </w:tcPr>
           <w:p>
+            <w:pPr>
+              <w:jc w:val="both"/>
+              <w:rPr>
+                <w:sz w:val="24"/>
+              </w:rPr>
+            </w:pPr>
             <w:proofErr w:type="spellStart"/>
             <w:r>
+              <w:rPr>
+                <w:sz w:val="24"/>
+              </w:rPr>
               <w:t>LogIn</w:t>
             </w:r>
             <w:proofErr w:type="spellEnd"/>
@@ -4787,7 +5358,16 @@
             <w:tcW w:w="3166" w:type="dxa"/>
           </w:tcPr>
           <w:p>
-            <w:r>
+            <w:pPr>
+              <w:jc w:val="both"/>
+              <w:rPr>
+                <w:sz w:val="24"/>
+              </w:rPr>
+            </w:pPr>
+            <w:r>
+              <w:rPr>
+                <w:sz w:val="24"/>
+              </w:rPr>
               <w:t>Introdução dos elementos válidos para a autenticação.</w:t>
             </w:r>
           </w:p>
@@ -4797,15 +5377,30 @@
             <w:tcW w:w="3065" w:type="dxa"/>
           </w:tcPr>
           <w:p>
-            <w:r>
+            <w:pPr>
+              <w:jc w:val="both"/>
+              <w:rPr>
+                <w:sz w:val="24"/>
+              </w:rPr>
+            </w:pPr>
+            <w:r>
+              <w:rPr>
+                <w:sz w:val="24"/>
+              </w:rPr>
               <w:t xml:space="preserve">O cliente é direcionado para a </w:t>
             </w:r>
             <w:proofErr w:type="spellStart"/>
             <w:r>
+              <w:rPr>
+                <w:sz w:val="24"/>
+              </w:rPr>
               <w:t>MainActivity</w:t>
             </w:r>
             <w:proofErr w:type="spellEnd"/>
             <w:r>
+              <w:rPr>
+                <w:sz w:val="24"/>
+              </w:rPr>
               <w:t>.</w:t>
             </w:r>
           </w:p>
@@ -4817,8 +5412,17 @@
             <w:tcW w:w="2263" w:type="dxa"/>
           </w:tcPr>
           <w:p>
+            <w:pPr>
+              <w:jc w:val="both"/>
+              <w:rPr>
+                <w:sz w:val="24"/>
+              </w:rPr>
+            </w:pPr>
             <w:proofErr w:type="spellStart"/>
             <w:r>
+              <w:rPr>
+                <w:sz w:val="24"/>
+              </w:rPr>
               <w:t>SignUp</w:t>
             </w:r>
             <w:proofErr w:type="spellEnd"/>
@@ -4829,7 +5433,16 @@
             <w:tcW w:w="3166" w:type="dxa"/>
           </w:tcPr>
           <w:p>
-            <w:r>
+            <w:pPr>
+              <w:jc w:val="both"/>
+              <w:rPr>
+                <w:sz w:val="24"/>
+              </w:rPr>
+            </w:pPr>
+            <w:r>
+              <w:rPr>
+                <w:sz w:val="24"/>
+              </w:rPr>
               <w:t>Não preencher os campos pedidos.</w:t>
             </w:r>
           </w:p>
@@ -4839,7 +5452,16 @@
             <w:tcW w:w="3065" w:type="dxa"/>
           </w:tcPr>
           <w:p>
-            <w:r>
+            <w:pPr>
+              <w:jc w:val="both"/>
+              <w:rPr>
+                <w:sz w:val="24"/>
+              </w:rPr>
+            </w:pPr>
+            <w:r>
+              <w:rPr>
+                <w:sz w:val="24"/>
+              </w:rPr>
               <w:t>Exibição de um Toast a pedir ao cliente que preencha todos os campos.</w:t>
             </w:r>
           </w:p>
@@ -4851,8 +5473,17 @@
             <w:tcW w:w="2263" w:type="dxa"/>
           </w:tcPr>
           <w:p>
+            <w:pPr>
+              <w:jc w:val="both"/>
+              <w:rPr>
+                <w:sz w:val="24"/>
+              </w:rPr>
+            </w:pPr>
             <w:proofErr w:type="spellStart"/>
             <w:r>
+              <w:rPr>
+                <w:sz w:val="24"/>
+              </w:rPr>
               <w:t>SignUp</w:t>
             </w:r>
             <w:proofErr w:type="spellEnd"/>
@@ -4863,7 +5494,16 @@
             <w:tcW w:w="3166" w:type="dxa"/>
           </w:tcPr>
           <w:p>
-            <w:r>
+            <w:pPr>
+              <w:jc w:val="both"/>
+              <w:rPr>
+                <w:sz w:val="24"/>
+              </w:rPr>
+            </w:pPr>
+            <w:r>
+              <w:rPr>
+                <w:sz w:val="24"/>
+              </w:rPr>
               <w:t>Introdução de uma data para a validade do cartão de crédito anterior à atual.</w:t>
             </w:r>
           </w:p>
@@ -4873,7 +5513,16 @@
             <w:tcW w:w="3065" w:type="dxa"/>
           </w:tcPr>
           <w:p>
-            <w:r>
+            <w:pPr>
+              <w:jc w:val="both"/>
+              <w:rPr>
+                <w:sz w:val="24"/>
+              </w:rPr>
+            </w:pPr>
+            <w:r>
+              <w:rPr>
+                <w:sz w:val="24"/>
+              </w:rPr>
               <w:t>É mostrado um Toast a avisar que a data está incorreta. Não efetua o registo.</w:t>
             </w:r>
           </w:p>
@@ -4885,8 +5534,17 @@
             <w:tcW w:w="2263" w:type="dxa"/>
           </w:tcPr>
           <w:p>
+            <w:pPr>
+              <w:jc w:val="both"/>
+              <w:rPr>
+                <w:sz w:val="24"/>
+              </w:rPr>
+            </w:pPr>
             <w:proofErr w:type="spellStart"/>
             <w:r>
+              <w:rPr>
+                <w:sz w:val="24"/>
+              </w:rPr>
               <w:t>SignUp</w:t>
             </w:r>
             <w:proofErr w:type="spellEnd"/>
@@ -4897,7 +5555,16 @@
             <w:tcW w:w="3166" w:type="dxa"/>
           </w:tcPr>
           <w:p>
-            <w:r>
+            <w:pPr>
+              <w:jc w:val="both"/>
+              <w:rPr>
+                <w:sz w:val="24"/>
+              </w:rPr>
+            </w:pPr>
+            <w:r>
+              <w:rPr>
+                <w:sz w:val="24"/>
+              </w:rPr>
               <w:t>Introdução dos elementos válidos para o registo.</w:t>
             </w:r>
           </w:p>
@@ -4907,15 +5574,30 @@
             <w:tcW w:w="3065" w:type="dxa"/>
           </w:tcPr>
           <w:p>
-            <w:r>
+            <w:pPr>
+              <w:jc w:val="both"/>
+              <w:rPr>
+                <w:sz w:val="24"/>
+              </w:rPr>
+            </w:pPr>
+            <w:r>
+              <w:rPr>
+                <w:sz w:val="24"/>
+              </w:rPr>
               <w:t xml:space="preserve">O registo é efetuado e o cliente é direcionado para a </w:t>
             </w:r>
             <w:proofErr w:type="spellStart"/>
             <w:r>
+              <w:rPr>
+                <w:sz w:val="24"/>
+              </w:rPr>
               <w:t>MainActivity</w:t>
             </w:r>
             <w:proofErr w:type="spellEnd"/>
             <w:r>
+              <w:rPr>
+                <w:sz w:val="24"/>
+              </w:rPr>
               <w:t>.</w:t>
             </w:r>
           </w:p>
@@ -4927,8 +5609,17 @@
             <w:tcW w:w="2263" w:type="dxa"/>
           </w:tcPr>
           <w:p>
+            <w:pPr>
+              <w:jc w:val="both"/>
+              <w:rPr>
+                <w:sz w:val="24"/>
+              </w:rPr>
+            </w:pPr>
             <w:proofErr w:type="spellStart"/>
             <w:r>
+              <w:rPr>
+                <w:sz w:val="24"/>
+              </w:rPr>
               <w:t>SignUp</w:t>
             </w:r>
             <w:proofErr w:type="spellEnd"/>
@@ -4939,7 +5630,16 @@
             <w:tcW w:w="3166" w:type="dxa"/>
           </w:tcPr>
           <w:p>
-            <w:r>
+            <w:pPr>
+              <w:jc w:val="both"/>
+              <w:rPr>
+                <w:sz w:val="24"/>
+              </w:rPr>
+            </w:pPr>
+            <w:r>
+              <w:rPr>
+                <w:sz w:val="24"/>
+              </w:rPr>
               <w:t>Tentar registo sem ligação à internet.</w:t>
             </w:r>
           </w:p>
@@ -4949,7 +5649,16 @@
             <w:tcW w:w="3065" w:type="dxa"/>
           </w:tcPr>
           <w:p>
-            <w:r>
+            <w:pPr>
+              <w:jc w:val="both"/>
+              <w:rPr>
+                <w:sz w:val="24"/>
+              </w:rPr>
+            </w:pPr>
+            <w:r>
+              <w:rPr>
+                <w:sz w:val="24"/>
+              </w:rPr>
               <w:t>É mostrado um Toast a dizer que a aplicação não está ligada ao servidor.</w:t>
             </w:r>
           </w:p>
@@ -4961,8 +5670,18 @@
             <w:tcW w:w="2263" w:type="dxa"/>
           </w:tcPr>
           <w:p>
+            <w:pPr>
+              <w:jc w:val="both"/>
+              <w:rPr>
+                <w:sz w:val="24"/>
+              </w:rPr>
+            </w:pPr>
             <w:proofErr w:type="spellStart"/>
             <w:r>
+              <w:rPr>
+                <w:sz w:val="24"/>
+              </w:rPr>
+              <w:lastRenderedPageBreak/>
               <w:t>MainActivity</w:t>
             </w:r>
             <w:proofErr w:type="spellEnd"/>
@@ -4973,7 +5692,16 @@
             <w:tcW w:w="3166" w:type="dxa"/>
           </w:tcPr>
           <w:p>
-            <w:r>
+            <w:pPr>
+              <w:jc w:val="both"/>
+              <w:rPr>
+                <w:sz w:val="24"/>
+              </w:rPr>
+            </w:pPr>
+            <w:r>
+              <w:rPr>
+                <w:sz w:val="24"/>
+              </w:rPr>
               <w:t>Leitura de um código de barras de um produto que não existe na base de dados.</w:t>
             </w:r>
           </w:p>
@@ -4983,7 +5711,16 @@
             <w:tcW w:w="3065" w:type="dxa"/>
           </w:tcPr>
           <w:p>
-            <w:r>
+            <w:pPr>
+              <w:jc w:val="both"/>
+              <w:rPr>
+                <w:sz w:val="24"/>
+              </w:rPr>
+            </w:pPr>
+            <w:r>
+              <w:rPr>
+                <w:sz w:val="24"/>
+              </w:rPr>
               <w:t>É mostrado um Toast a indicar que o produto não foi encontrado.</w:t>
             </w:r>
           </w:p>
@@ -4995,9 +5732,17 @@
             <w:tcW w:w="2263" w:type="dxa"/>
           </w:tcPr>
           <w:p>
+            <w:pPr>
+              <w:jc w:val="both"/>
+              <w:rPr>
+                <w:sz w:val="24"/>
+              </w:rPr>
+            </w:pPr>
             <w:proofErr w:type="spellStart"/>
             <w:r>
-              <w:lastRenderedPageBreak/>
+              <w:rPr>
+                <w:sz w:val="24"/>
+              </w:rPr>
               <w:t>MainActivity</w:t>
             </w:r>
             <w:proofErr w:type="spellEnd"/>
@@ -5008,7 +5753,16 @@
             <w:tcW w:w="3166" w:type="dxa"/>
           </w:tcPr>
           <w:p>
-            <w:r>
+            <w:pPr>
+              <w:jc w:val="both"/>
+              <w:rPr>
+                <w:sz w:val="24"/>
+              </w:rPr>
+            </w:pPr>
+            <w:r>
+              <w:rPr>
+                <w:sz w:val="24"/>
+              </w:rPr>
               <w:t>Leitura de um código de barras que existe na base de dados.</w:t>
             </w:r>
           </w:p>
@@ -5018,7 +5772,16 @@
             <w:tcW w:w="3065" w:type="dxa"/>
           </w:tcPr>
           <w:p>
-            <w:r>
+            <w:pPr>
+              <w:jc w:val="both"/>
+              <w:rPr>
+                <w:sz w:val="24"/>
+              </w:rPr>
+            </w:pPr>
+            <w:r>
+              <w:rPr>
+                <w:sz w:val="24"/>
+              </w:rPr>
               <w:t>O cliente é direcionado para outra atividade onde são mostrados os detalhes do produto.</w:t>
             </w:r>
           </w:p>
@@ -5030,8 +5793,17 @@
             <w:tcW w:w="2263" w:type="dxa"/>
           </w:tcPr>
           <w:p>
+            <w:pPr>
+              <w:jc w:val="both"/>
+              <w:rPr>
+                <w:sz w:val="24"/>
+              </w:rPr>
+            </w:pPr>
             <w:proofErr w:type="spellStart"/>
             <w:r>
+              <w:rPr>
+                <w:sz w:val="24"/>
+              </w:rPr>
               <w:t>ShopList</w:t>
             </w:r>
             <w:proofErr w:type="spellEnd"/>
@@ -5042,7 +5814,16 @@
             <w:tcW w:w="3166" w:type="dxa"/>
           </w:tcPr>
           <w:p>
-            <w:r>
+            <w:pPr>
+              <w:jc w:val="both"/>
+              <w:rPr>
+                <w:sz w:val="24"/>
+              </w:rPr>
+            </w:pPr>
+            <w:r>
+              <w:rPr>
+                <w:sz w:val="24"/>
+              </w:rPr>
               <w:t>Efetuar compra sem produtos na lista.</w:t>
             </w:r>
           </w:p>
@@ -5052,9 +5833,217 @@
             <w:tcW w:w="3065" w:type="dxa"/>
           </w:tcPr>
           <w:p>
-            <w:r>
+            <w:pPr>
+              <w:jc w:val="both"/>
+              <w:rPr>
+                <w:sz w:val="24"/>
+              </w:rPr>
+            </w:pPr>
+            <w:r>
+              <w:rPr>
+                <w:sz w:val="24"/>
+              </w:rPr>
               <w:t>É mostrado um Toast a indicar que não existem produtos na lista.</w:t>
             </w:r>
+          </w:p>
+        </w:tc>
+      </w:tr>
+      <w:tr>
+        <w:tc>
+          <w:tcPr>
+            <w:tcW w:w="2263" w:type="dxa"/>
+          </w:tcPr>
+          <w:p>
+            <w:pPr>
+              <w:jc w:val="both"/>
+              <w:rPr>
+                <w:sz w:val="24"/>
+              </w:rPr>
+            </w:pPr>
+            <w:proofErr w:type="spellStart"/>
+            <w:r>
+              <w:rPr>
+                <w:sz w:val="24"/>
+              </w:rPr>
+              <w:t>ShopList</w:t>
+            </w:r>
+            <w:proofErr w:type="spellEnd"/>
+          </w:p>
+        </w:tc>
+        <w:tc>
+          <w:tcPr>
+            <w:tcW w:w="3166" w:type="dxa"/>
+          </w:tcPr>
+          <w:p>
+            <w:pPr>
+              <w:jc w:val="both"/>
+              <w:rPr>
+                <w:sz w:val="24"/>
+              </w:rPr>
+            </w:pPr>
+            <w:r>
+              <w:rPr>
+                <w:sz w:val="24"/>
+              </w:rPr>
+              <w:t>Efetuar uma compra.</w:t>
+            </w:r>
+          </w:p>
+        </w:tc>
+        <w:tc>
+          <w:tcPr>
+            <w:tcW w:w="3065" w:type="dxa"/>
+          </w:tcPr>
+          <w:p>
+            <w:pPr>
+              <w:jc w:val="both"/>
+              <w:rPr>
+                <w:sz w:val="24"/>
+              </w:rPr>
+            </w:pPr>
+            <w:r>
+              <w:rPr>
+                <w:sz w:val="24"/>
+              </w:rPr>
+              <w:t xml:space="preserve">O cliente é direcionado para em ecrã onde é mostrado o QR </w:t>
+            </w:r>
+            <w:proofErr w:type="spellStart"/>
+            <w:r>
+              <w:rPr>
+                <w:sz w:val="24"/>
+              </w:rPr>
+              <w:t>Code</w:t>
+            </w:r>
+            <w:proofErr w:type="spellEnd"/>
+            <w:r>
+              <w:rPr>
+                <w:sz w:val="24"/>
+              </w:rPr>
+              <w:t>.</w:t>
+            </w:r>
+          </w:p>
+        </w:tc>
+      </w:tr>
+      <w:tr>
+        <w:tc>
+          <w:tcPr>
+            <w:tcW w:w="2263" w:type="dxa"/>
+          </w:tcPr>
+          <w:p>
+            <w:pPr>
+              <w:jc w:val="both"/>
+              <w:rPr>
+                <w:sz w:val="24"/>
+              </w:rPr>
+            </w:pPr>
+            <w:proofErr w:type="spellStart"/>
+            <w:r>
+              <w:rPr>
+                <w:sz w:val="24"/>
+              </w:rPr>
+              <w:t>PastTransactions</w:t>
+            </w:r>
+            <w:proofErr w:type="spellEnd"/>
+          </w:p>
+        </w:tc>
+        <w:tc>
+          <w:tcPr>
+            <w:tcW w:w="3166" w:type="dxa"/>
+          </w:tcPr>
+          <w:p>
+            <w:pPr>
+              <w:jc w:val="both"/>
+              <w:rPr>
+                <w:sz w:val="24"/>
+              </w:rPr>
+            </w:pPr>
+            <w:r>
+              <w:rPr>
+                <w:sz w:val="24"/>
+              </w:rPr>
+              <w:t>Tentar mostrar listas que não existem para o cliente.</w:t>
+            </w:r>
+          </w:p>
+        </w:tc>
+        <w:tc>
+          <w:tcPr>
+            <w:tcW w:w="3065" w:type="dxa"/>
+          </w:tcPr>
+          <w:p>
+            <w:pPr>
+              <w:jc w:val="both"/>
+              <w:rPr>
+                <w:sz w:val="24"/>
+              </w:rPr>
+            </w:pPr>
+            <w:r>
+              <w:rPr>
+                <w:sz w:val="24"/>
+              </w:rPr>
+              <w:t>É mostrado um Toast a informar que aquele cliente não tem transações passadas.</w:t>
+            </w:r>
+          </w:p>
+        </w:tc>
+      </w:tr>
+      <w:tr>
+        <w:tc>
+          <w:tcPr>
+            <w:tcW w:w="2263" w:type="dxa"/>
+          </w:tcPr>
+          <w:p>
+            <w:pPr>
+              <w:jc w:val="both"/>
+              <w:rPr>
+                <w:sz w:val="24"/>
+              </w:rPr>
+            </w:pPr>
+            <w:proofErr w:type="spellStart"/>
+            <w:r>
+              <w:rPr>
+                <w:sz w:val="24"/>
+              </w:rPr>
+              <w:t>PastTransactions</w:t>
+            </w:r>
+            <w:proofErr w:type="spellEnd"/>
+          </w:p>
+        </w:tc>
+        <w:tc>
+          <w:tcPr>
+            <w:tcW w:w="3166" w:type="dxa"/>
+          </w:tcPr>
+          <w:p>
+            <w:pPr>
+              <w:jc w:val="both"/>
+              <w:rPr>
+                <w:sz w:val="24"/>
+              </w:rPr>
+            </w:pPr>
+            <w:r>
+              <w:rPr>
+                <w:sz w:val="24"/>
+              </w:rPr>
+              <w:t>Tentar mostrar listas de compras já efetuadas.</w:t>
+            </w:r>
+          </w:p>
+        </w:tc>
+        <w:tc>
+          <w:tcPr>
+            <w:tcW w:w="3065" w:type="dxa"/>
+          </w:tcPr>
+          <w:p>
+            <w:pPr>
+              <w:jc w:val="both"/>
+              <w:rPr>
+                <w:sz w:val="24"/>
+              </w:rPr>
+            </w:pPr>
+            <w:r>
+              <w:rPr>
+                <w:sz w:val="24"/>
+              </w:rPr>
+              <w:t>O cliente é direcionado para um ecrã onde são mostradas as informações de compras já efetuadas.</w:t>
+            </w:r>
+            <w:bookmarkStart w:id="12" w:name="_GoBack"/>
+            <w:bookmarkEnd w:id="12"/>
           </w:p>
         </w:tc>
       </w:tr>
@@ -5062,10 +6051,24 @@
     <w:p/>
     <w:p>
       <w:pPr>
+        <w:rPr>
+          <w:rFonts w:asciiTheme="majorHAnsi" w:eastAsiaTheme="majorEastAsia" w:hAnsiTheme="majorHAnsi" w:cstheme="majorBidi"/>
+          <w:color w:val="2F5496" w:themeColor="accent1" w:themeShade="BF"/>
+          <w:sz w:val="26"/>
+          <w:szCs w:val="26"/>
+        </w:rPr>
+      </w:pPr>
+      <w:r>
+        <w:br w:type="page"/>
+      </w:r>
+    </w:p>
+    <w:p>
+      <w:pPr>
         <w:pStyle w:val="Cabealho2"/>
       </w:pPr>
-      <w:bookmarkStart w:id="13" w:name="_Toc498071727"/>
-      <w:r>
+      <w:bookmarkStart w:id="13" w:name="_Toc498074080"/>
+      <w:r>
+        <w:lastRenderedPageBreak/>
         <w:t>Atividades</w:t>
       </w:r>
       <w:bookmarkEnd w:id="13"/>
@@ -5073,16 +6076,1908 @@
     <w:p/>
     <w:p>
       <w:pPr>
+        <w:pStyle w:val="Cabealho3"/>
+      </w:pPr>
+      <w:bookmarkStart w:id="14" w:name="_Toc498074081"/>
+      <w:proofErr w:type="spellStart"/>
+      <w:r>
+        <w:t>LogIn</w:t>
+      </w:r>
+      <w:bookmarkEnd w:id="14"/>
+      <w:proofErr w:type="spellEnd"/>
+    </w:p>
+    <w:p/>
+    <w:p>
+      <w:pPr>
+        <w:jc w:val="center"/>
+      </w:pPr>
+      <w:r>
+        <w:rPr>
+          <w:noProof/>
+        </w:rPr>
+        <w:drawing>
+          <wp:inline distT="0" distB="0" distL="0" distR="0">
+            <wp:extent cx="2042056" cy="3629025"/>
+            <wp:effectExtent l="0" t="0" r="0" b="0"/>
+            <wp:docPr id="7" name="Imagem 7"/>
+            <wp:cNvGraphicFramePr>
+              <a:graphicFrameLocks xmlns:a="http://schemas.openxmlformats.org/drawingml/2006/main" noChangeAspect="1"/>
+            </wp:cNvGraphicFramePr>
+            <a:graphic xmlns:a="http://schemas.openxmlformats.org/drawingml/2006/main">
+              <a:graphicData uri="http://schemas.openxmlformats.org/drawingml/2006/picture">
+                <pic:pic xmlns:pic="http://schemas.openxmlformats.org/drawingml/2006/picture">
+                  <pic:nvPicPr>
+                    <pic:cNvPr id="0" name="Picture 1"/>
+                    <pic:cNvPicPr>
+                      <a:picLocks noChangeAspect="1" noChangeArrowheads="1"/>
+                    </pic:cNvPicPr>
+                  </pic:nvPicPr>
+                  <pic:blipFill>
+                    <a:blip r:embed="rId12" cstate="print">
+                      <a:extLst>
+                        <a:ext uri="{28A0092B-C50C-407E-A947-70E740481C1C}">
+                          <a14:useLocalDpi xmlns:a14="http://schemas.microsoft.com/office/drawing/2010/main" val="0"/>
+                        </a:ext>
+                      </a:extLst>
+                    </a:blip>
+                    <a:srcRect/>
+                    <a:stretch>
+                      <a:fillRect/>
+                    </a:stretch>
+                  </pic:blipFill>
+                  <pic:spPr bwMode="auto">
+                    <a:xfrm>
+                      <a:off x="0" y="0"/>
+                      <a:ext cx="2059846" cy="3660640"/>
+                    </a:xfrm>
+                    <a:prstGeom prst="rect">
+                      <a:avLst/>
+                    </a:prstGeom>
+                    <a:noFill/>
+                    <a:ln>
+                      <a:noFill/>
+                    </a:ln>
+                  </pic:spPr>
+                </pic:pic>
+              </a:graphicData>
+            </a:graphic>
+          </wp:inline>
+        </w:drawing>
+      </w:r>
+    </w:p>
+    <w:p>
+      <w:pPr>
+        <w:jc w:val="center"/>
+      </w:pPr>
+    </w:p>
+    <w:tbl>
+      <w:tblPr>
+        <w:tblStyle w:val="TabelacomGrelha"/>
+        <w:tblW w:w="0" w:type="auto"/>
+        <w:tblLook w:val="04A0" w:firstRow="1" w:lastRow="0" w:firstColumn="1" w:lastColumn="0" w:noHBand="0" w:noVBand="1"/>
+      </w:tblPr>
+      <w:tblGrid>
+        <w:gridCol w:w="4247"/>
+        <w:gridCol w:w="4247"/>
+      </w:tblGrid>
+      <w:tr>
+        <w:tc>
+          <w:tcPr>
+            <w:tcW w:w="4247" w:type="dxa"/>
+            <w:shd w:val="clear" w:color="auto" w:fill="AEAAAA" w:themeFill="background2" w:themeFillShade="BF"/>
+          </w:tcPr>
+          <w:p>
+            <w:pPr>
+              <w:jc w:val="center"/>
+              <w:rPr>
+                <w:b/>
+                <w:sz w:val="24"/>
+              </w:rPr>
+            </w:pPr>
+            <w:r>
+              <w:rPr>
+                <w:b/>
+                <w:sz w:val="24"/>
+              </w:rPr>
+              <w:t>Descrição</w:t>
+            </w:r>
+          </w:p>
+        </w:tc>
+        <w:tc>
+          <w:tcPr>
+            <w:tcW w:w="4247" w:type="dxa"/>
+            <w:shd w:val="clear" w:color="auto" w:fill="AEAAAA" w:themeFill="background2" w:themeFillShade="BF"/>
+          </w:tcPr>
+          <w:p>
+            <w:pPr>
+              <w:jc w:val="center"/>
+              <w:rPr>
+                <w:b/>
+                <w:sz w:val="24"/>
+              </w:rPr>
+            </w:pPr>
+            <w:r>
+              <w:rPr>
+                <w:b/>
+                <w:sz w:val="24"/>
+              </w:rPr>
+              <w:t>Funcionalidades</w:t>
+            </w:r>
+          </w:p>
+        </w:tc>
+      </w:tr>
+      <w:tr>
+        <w:tc>
+          <w:tcPr>
+            <w:tcW w:w="4247" w:type="dxa"/>
+          </w:tcPr>
+          <w:p>
+            <w:pPr>
+              <w:jc w:val="both"/>
+              <w:rPr>
+                <w:sz w:val="24"/>
+              </w:rPr>
+            </w:pPr>
+            <w:r>
+              <w:rPr>
+                <w:sz w:val="24"/>
+              </w:rPr>
+              <w:t>Esta atividade serve para confirmar se um cliente já se encontra registado na aplicação.</w:t>
+            </w:r>
+          </w:p>
+        </w:tc>
+        <w:tc>
+          <w:tcPr>
+            <w:tcW w:w="4247" w:type="dxa"/>
+          </w:tcPr>
+          <w:p>
+            <w:pPr>
+              <w:jc w:val="both"/>
+              <w:rPr>
+                <w:sz w:val="24"/>
+              </w:rPr>
+            </w:pPr>
+            <w:r>
+              <w:rPr>
+                <w:sz w:val="24"/>
+              </w:rPr>
+              <w:t>Introduzir o e-mail.</w:t>
+            </w:r>
+          </w:p>
+          <w:p>
+            <w:pPr>
+              <w:jc w:val="both"/>
+              <w:rPr>
+                <w:sz w:val="24"/>
+              </w:rPr>
+            </w:pPr>
+            <w:r>
+              <w:rPr>
+                <w:sz w:val="24"/>
+              </w:rPr>
+              <w:t>Introduzir a password.</w:t>
+            </w:r>
+          </w:p>
+          <w:p>
+            <w:pPr>
+              <w:jc w:val="both"/>
+              <w:rPr>
+                <w:sz w:val="24"/>
+              </w:rPr>
+            </w:pPr>
+            <w:r>
+              <w:rPr>
+                <w:sz w:val="24"/>
+              </w:rPr>
+              <w:t xml:space="preserve">Clicar em “LOG IN” e avançar para a </w:t>
+            </w:r>
+            <w:proofErr w:type="spellStart"/>
+            <w:r>
+              <w:rPr>
+                <w:sz w:val="24"/>
+              </w:rPr>
+              <w:t>MainActivity</w:t>
+            </w:r>
+            <w:proofErr w:type="spellEnd"/>
+            <w:r>
+              <w:rPr>
+                <w:sz w:val="24"/>
+              </w:rPr>
+              <w:t>.</w:t>
+            </w:r>
+          </w:p>
+          <w:p>
+            <w:pPr>
+              <w:jc w:val="both"/>
+              <w:rPr>
+                <w:sz w:val="24"/>
+              </w:rPr>
+            </w:pPr>
+            <w:r>
+              <w:rPr>
+                <w:sz w:val="24"/>
+              </w:rPr>
+              <w:t>Clicar em “SIGN UP” para avançar para a atividade de registo.</w:t>
+            </w:r>
+          </w:p>
+        </w:tc>
+      </w:tr>
+    </w:tbl>
+    <w:p>
+      <w:pPr>
+        <w:jc w:val="center"/>
+      </w:pPr>
+    </w:p>
+    <w:p>
+      <w:pPr>
+        <w:pStyle w:val="Cabealho3"/>
+      </w:pPr>
+    </w:p>
+    <w:p>
+      <w:pPr>
+        <w:pStyle w:val="Cabealho3"/>
+      </w:pPr>
+    </w:p>
+    <w:p/>
+    <w:p>
+      <w:pPr>
+        <w:rPr>
+          <w:rFonts w:asciiTheme="majorHAnsi" w:eastAsiaTheme="majorEastAsia" w:hAnsiTheme="majorHAnsi" w:cstheme="majorBidi"/>
+          <w:color w:val="1F3763" w:themeColor="accent1" w:themeShade="7F"/>
+          <w:sz w:val="24"/>
+          <w:szCs w:val="24"/>
+        </w:rPr>
+      </w:pPr>
+      <w:r>
+        <w:br w:type="page"/>
+      </w:r>
+    </w:p>
+    <w:p>
+      <w:pPr>
+        <w:pStyle w:val="Cabealho3"/>
+      </w:pPr>
+      <w:bookmarkStart w:id="15" w:name="_Toc498074082"/>
+      <w:proofErr w:type="spellStart"/>
+      <w:r>
+        <w:lastRenderedPageBreak/>
+        <w:t>SignUp</w:t>
+      </w:r>
+      <w:bookmarkEnd w:id="15"/>
+      <w:proofErr w:type="spellEnd"/>
+    </w:p>
+    <w:p/>
+    <w:p>
+      <w:pPr>
+        <w:jc w:val="center"/>
+      </w:pPr>
+      <w:r>
+        <w:rPr>
+          <w:noProof/>
+        </w:rPr>
+        <w:drawing>
+          <wp:inline distT="0" distB="0" distL="0" distR="0">
+            <wp:extent cx="1859825" cy="3305175"/>
+            <wp:effectExtent l="0" t="0" r="7620" b="0"/>
+            <wp:docPr id="9" name="Imagem 9"/>
+            <wp:cNvGraphicFramePr>
+              <a:graphicFrameLocks xmlns:a="http://schemas.openxmlformats.org/drawingml/2006/main" noChangeAspect="1"/>
+            </wp:cNvGraphicFramePr>
+            <a:graphic xmlns:a="http://schemas.openxmlformats.org/drawingml/2006/main">
+              <a:graphicData uri="http://schemas.openxmlformats.org/drawingml/2006/picture">
+                <pic:pic xmlns:pic="http://schemas.openxmlformats.org/drawingml/2006/picture">
+                  <pic:nvPicPr>
+                    <pic:cNvPr id="0" name="Picture 3"/>
+                    <pic:cNvPicPr>
+                      <a:picLocks noChangeAspect="1" noChangeArrowheads="1"/>
+                    </pic:cNvPicPr>
+                  </pic:nvPicPr>
+                  <pic:blipFill>
+                    <a:blip r:embed="rId13" cstate="print">
+                      <a:extLst>
+                        <a:ext uri="{28A0092B-C50C-407E-A947-70E740481C1C}">
+                          <a14:useLocalDpi xmlns:a14="http://schemas.microsoft.com/office/drawing/2010/main" val="0"/>
+                        </a:ext>
+                      </a:extLst>
+                    </a:blip>
+                    <a:srcRect/>
+                    <a:stretch>
+                      <a:fillRect/>
+                    </a:stretch>
+                  </pic:blipFill>
+                  <pic:spPr bwMode="auto">
+                    <a:xfrm>
+                      <a:off x="0" y="0"/>
+                      <a:ext cx="1873972" cy="3330317"/>
+                    </a:xfrm>
+                    <a:prstGeom prst="rect">
+                      <a:avLst/>
+                    </a:prstGeom>
+                    <a:noFill/>
+                    <a:ln>
+                      <a:noFill/>
+                    </a:ln>
+                  </pic:spPr>
+                </pic:pic>
+              </a:graphicData>
+            </a:graphic>
+          </wp:inline>
+        </w:drawing>
+      </w:r>
+    </w:p>
+    <w:p>
+      <w:pPr>
         <w:pStyle w:val="Cabealho2"/>
       </w:pPr>
-      <w:bookmarkStart w:id="14" w:name="_Toc498071728"/>
-      <w:r>
+    </w:p>
+    <w:p>
+      <w:pPr>
+        <w:pStyle w:val="Cabealho2"/>
+      </w:pPr>
+      <w:r>
+        <w:tab/>
+      </w:r>
+    </w:p>
+    <w:tbl>
+      <w:tblPr>
+        <w:tblStyle w:val="TabelacomGrelha"/>
+        <w:tblW w:w="0" w:type="auto"/>
+        <w:tblLook w:val="04A0" w:firstRow="1" w:lastRow="0" w:firstColumn="1" w:lastColumn="0" w:noHBand="0" w:noVBand="1"/>
+      </w:tblPr>
+      <w:tblGrid>
+        <w:gridCol w:w="4247"/>
+        <w:gridCol w:w="4247"/>
+      </w:tblGrid>
+      <w:tr>
+        <w:tc>
+          <w:tcPr>
+            <w:tcW w:w="4247" w:type="dxa"/>
+            <w:shd w:val="clear" w:color="auto" w:fill="AEAAAA" w:themeFill="background2" w:themeFillShade="BF"/>
+          </w:tcPr>
+          <w:p>
+            <w:pPr>
+              <w:jc w:val="center"/>
+              <w:rPr>
+                <w:b/>
+                <w:sz w:val="24"/>
+              </w:rPr>
+            </w:pPr>
+            <w:r>
+              <w:rPr>
+                <w:b/>
+                <w:sz w:val="24"/>
+              </w:rPr>
+              <w:t>Descrição</w:t>
+            </w:r>
+          </w:p>
+        </w:tc>
+        <w:tc>
+          <w:tcPr>
+            <w:tcW w:w="4247" w:type="dxa"/>
+            <w:shd w:val="clear" w:color="auto" w:fill="AEAAAA" w:themeFill="background2" w:themeFillShade="BF"/>
+          </w:tcPr>
+          <w:p>
+            <w:pPr>
+              <w:jc w:val="center"/>
+              <w:rPr>
+                <w:b/>
+                <w:sz w:val="24"/>
+              </w:rPr>
+            </w:pPr>
+            <w:r>
+              <w:rPr>
+                <w:b/>
+                <w:sz w:val="24"/>
+              </w:rPr>
+              <w:t>Funcionalidades</w:t>
+            </w:r>
+          </w:p>
+        </w:tc>
+      </w:tr>
+      <w:tr>
+        <w:tc>
+          <w:tcPr>
+            <w:tcW w:w="4247" w:type="dxa"/>
+          </w:tcPr>
+          <w:p>
+            <w:pPr>
+              <w:jc w:val="both"/>
+              <w:rPr>
+                <w:sz w:val="24"/>
+              </w:rPr>
+            </w:pPr>
+            <w:r>
+              <w:rPr>
+                <w:sz w:val="24"/>
+              </w:rPr>
+              <w:t>Esta atividade serve para registar um novo cliente.</w:t>
+            </w:r>
+          </w:p>
+        </w:tc>
+        <w:tc>
+          <w:tcPr>
+            <w:tcW w:w="4247" w:type="dxa"/>
+          </w:tcPr>
+          <w:p>
+            <w:pPr>
+              <w:jc w:val="both"/>
+              <w:rPr>
+                <w:sz w:val="24"/>
+              </w:rPr>
+            </w:pPr>
+            <w:r>
+              <w:rPr>
+                <w:sz w:val="24"/>
+              </w:rPr>
+              <w:t>Introduzir o nome.</w:t>
+            </w:r>
+          </w:p>
+          <w:p>
+            <w:pPr>
+              <w:jc w:val="both"/>
+              <w:rPr>
+                <w:sz w:val="24"/>
+              </w:rPr>
+            </w:pPr>
+            <w:r>
+              <w:rPr>
+                <w:sz w:val="24"/>
+              </w:rPr>
+              <w:t>Introduzir a morada.</w:t>
+            </w:r>
+          </w:p>
+          <w:p>
+            <w:pPr>
+              <w:jc w:val="both"/>
+              <w:rPr>
+                <w:sz w:val="24"/>
+              </w:rPr>
+            </w:pPr>
+            <w:r>
+              <w:rPr>
+                <w:sz w:val="24"/>
+              </w:rPr>
+              <w:t>Introduzir o NIF.</w:t>
+            </w:r>
+          </w:p>
+          <w:p>
+            <w:pPr>
+              <w:jc w:val="both"/>
+              <w:rPr>
+                <w:sz w:val="24"/>
+              </w:rPr>
+            </w:pPr>
+            <w:r>
+              <w:rPr>
+                <w:sz w:val="24"/>
+              </w:rPr>
+              <w:t>Introduzir o e-mail</w:t>
+            </w:r>
+          </w:p>
+          <w:p>
+            <w:pPr>
+              <w:jc w:val="both"/>
+              <w:rPr>
+                <w:sz w:val="24"/>
+              </w:rPr>
+            </w:pPr>
+            <w:r>
+              <w:rPr>
+                <w:sz w:val="24"/>
+              </w:rPr>
+              <w:t xml:space="preserve">Introduzir a password. </w:t>
+            </w:r>
+          </w:p>
+          <w:p>
+            <w:pPr>
+              <w:jc w:val="both"/>
+              <w:rPr>
+                <w:sz w:val="24"/>
+              </w:rPr>
+            </w:pPr>
+            <w:r>
+              <w:rPr>
+                <w:sz w:val="24"/>
+              </w:rPr>
+              <w:t>Introduzir o tipo de cartão.</w:t>
+            </w:r>
+          </w:p>
+          <w:p>
+            <w:pPr>
+              <w:jc w:val="both"/>
+              <w:rPr>
+                <w:sz w:val="24"/>
+              </w:rPr>
+            </w:pPr>
+            <w:r>
+              <w:rPr>
+                <w:sz w:val="24"/>
+              </w:rPr>
+              <w:t>Introduzir o número do cartão.</w:t>
+            </w:r>
+          </w:p>
+          <w:p>
+            <w:pPr>
+              <w:jc w:val="both"/>
+              <w:rPr>
+                <w:sz w:val="24"/>
+              </w:rPr>
+            </w:pPr>
+            <w:r>
+              <w:rPr>
+                <w:sz w:val="24"/>
+              </w:rPr>
+              <w:t>Introduzir a validade do cartão.</w:t>
+            </w:r>
+          </w:p>
+          <w:p>
+            <w:pPr>
+              <w:jc w:val="both"/>
+              <w:rPr>
+                <w:sz w:val="24"/>
+              </w:rPr>
+            </w:pPr>
+            <w:r>
+              <w:rPr>
+                <w:sz w:val="24"/>
+              </w:rPr>
+              <w:t xml:space="preserve">Clicar em “SIGN UP” para avançar </w:t>
+            </w:r>
+            <w:proofErr w:type="spellStart"/>
+            <w:r>
+              <w:rPr>
+                <w:sz w:val="24"/>
+              </w:rPr>
+              <w:t>MainActivity</w:t>
+            </w:r>
+            <w:proofErr w:type="spellEnd"/>
+            <w:r>
+              <w:rPr>
+                <w:sz w:val="24"/>
+              </w:rPr>
+              <w:t>.</w:t>
+            </w:r>
+          </w:p>
+        </w:tc>
+      </w:tr>
+    </w:tbl>
+    <w:p>
+      <w:pPr>
+        <w:pStyle w:val="Cabealho2"/>
+      </w:pPr>
+    </w:p>
+    <w:p>
+      <w:pPr>
+        <w:pStyle w:val="Cabealho2"/>
+      </w:pPr>
+    </w:p>
+    <w:p>
+      <w:pPr>
+        <w:pStyle w:val="Cabealho2"/>
+      </w:pPr>
+    </w:p>
+    <w:p>
+      <w:pPr>
+        <w:rPr>
+          <w:rFonts w:asciiTheme="majorHAnsi" w:eastAsiaTheme="majorEastAsia" w:hAnsiTheme="majorHAnsi" w:cstheme="majorBidi"/>
+          <w:color w:val="2F5496" w:themeColor="accent1" w:themeShade="BF"/>
+          <w:sz w:val="26"/>
+          <w:szCs w:val="26"/>
+        </w:rPr>
+      </w:pPr>
+      <w:r>
+        <w:br w:type="page"/>
+      </w:r>
+    </w:p>
+    <w:p>
+      <w:pPr>
+        <w:pStyle w:val="Cabealho3"/>
+      </w:pPr>
+      <w:bookmarkStart w:id="16" w:name="_Toc498074083"/>
+      <w:proofErr w:type="spellStart"/>
+      <w:r>
+        <w:lastRenderedPageBreak/>
+        <w:t>MainActivity</w:t>
+      </w:r>
+      <w:bookmarkEnd w:id="16"/>
+      <w:proofErr w:type="spellEnd"/>
+    </w:p>
+    <w:p/>
+    <w:p>
+      <w:pPr>
+        <w:jc w:val="center"/>
+      </w:pPr>
+      <w:r>
+        <w:rPr>
+          <w:noProof/>
+        </w:rPr>
+        <w:drawing>
+          <wp:inline distT="0" distB="0" distL="0" distR="0">
+            <wp:extent cx="2149250" cy="3819525"/>
+            <wp:effectExtent l="0" t="0" r="3810" b="0"/>
+            <wp:docPr id="10" name="Imagem 10"/>
+            <wp:cNvGraphicFramePr>
+              <a:graphicFrameLocks xmlns:a="http://schemas.openxmlformats.org/drawingml/2006/main" noChangeAspect="1"/>
+            </wp:cNvGraphicFramePr>
+            <a:graphic xmlns:a="http://schemas.openxmlformats.org/drawingml/2006/main">
+              <a:graphicData uri="http://schemas.openxmlformats.org/drawingml/2006/picture">
+                <pic:pic xmlns:pic="http://schemas.openxmlformats.org/drawingml/2006/picture">
+                  <pic:nvPicPr>
+                    <pic:cNvPr id="0" name="Picture 4"/>
+                    <pic:cNvPicPr>
+                      <a:picLocks noChangeAspect="1" noChangeArrowheads="1"/>
+                    </pic:cNvPicPr>
+                  </pic:nvPicPr>
+                  <pic:blipFill>
+                    <a:blip r:embed="rId14" cstate="print">
+                      <a:extLst>
+                        <a:ext uri="{28A0092B-C50C-407E-A947-70E740481C1C}">
+                          <a14:useLocalDpi xmlns:a14="http://schemas.microsoft.com/office/drawing/2010/main" val="0"/>
+                        </a:ext>
+                      </a:extLst>
+                    </a:blip>
+                    <a:srcRect/>
+                    <a:stretch>
+                      <a:fillRect/>
+                    </a:stretch>
+                  </pic:blipFill>
+                  <pic:spPr bwMode="auto">
+                    <a:xfrm>
+                      <a:off x="0" y="0"/>
+                      <a:ext cx="2159351" cy="3837476"/>
+                    </a:xfrm>
+                    <a:prstGeom prst="rect">
+                      <a:avLst/>
+                    </a:prstGeom>
+                    <a:noFill/>
+                    <a:ln>
+                      <a:noFill/>
+                    </a:ln>
+                  </pic:spPr>
+                </pic:pic>
+              </a:graphicData>
+            </a:graphic>
+          </wp:inline>
+        </w:drawing>
+      </w:r>
+    </w:p>
+    <w:p>
+      <w:pPr>
+        <w:jc w:val="center"/>
+      </w:pPr>
+    </w:p>
+    <w:tbl>
+      <w:tblPr>
+        <w:tblStyle w:val="TabelacomGrelha"/>
+        <w:tblW w:w="0" w:type="auto"/>
+        <w:tblLook w:val="04A0" w:firstRow="1" w:lastRow="0" w:firstColumn="1" w:lastColumn="0" w:noHBand="0" w:noVBand="1"/>
+      </w:tblPr>
+      <w:tblGrid>
+        <w:gridCol w:w="4247"/>
+        <w:gridCol w:w="4247"/>
+      </w:tblGrid>
+      <w:tr>
+        <w:tc>
+          <w:tcPr>
+            <w:tcW w:w="4247" w:type="dxa"/>
+            <w:shd w:val="clear" w:color="auto" w:fill="AEAAAA" w:themeFill="background2" w:themeFillShade="BF"/>
+          </w:tcPr>
+          <w:p>
+            <w:pPr>
+              <w:jc w:val="center"/>
+              <w:rPr>
+                <w:b/>
+                <w:sz w:val="24"/>
+              </w:rPr>
+            </w:pPr>
+            <w:r>
+              <w:rPr>
+                <w:b/>
+                <w:sz w:val="24"/>
+              </w:rPr>
+              <w:t>Descrição</w:t>
+            </w:r>
+          </w:p>
+        </w:tc>
+        <w:tc>
+          <w:tcPr>
+            <w:tcW w:w="4247" w:type="dxa"/>
+            <w:shd w:val="clear" w:color="auto" w:fill="AEAAAA" w:themeFill="background2" w:themeFillShade="BF"/>
+          </w:tcPr>
+          <w:p>
+            <w:pPr>
+              <w:jc w:val="center"/>
+              <w:rPr>
+                <w:b/>
+                <w:sz w:val="24"/>
+              </w:rPr>
+            </w:pPr>
+            <w:r>
+              <w:rPr>
+                <w:b/>
+                <w:sz w:val="24"/>
+              </w:rPr>
+              <w:t>Funcionalidades</w:t>
+            </w:r>
+          </w:p>
+        </w:tc>
+      </w:tr>
+      <w:tr>
+        <w:tc>
+          <w:tcPr>
+            <w:tcW w:w="4247" w:type="dxa"/>
+          </w:tcPr>
+          <w:p>
+            <w:pPr>
+              <w:rPr>
+                <w:sz w:val="24"/>
+              </w:rPr>
+            </w:pPr>
+            <w:r>
+              <w:rPr>
+                <w:sz w:val="24"/>
+              </w:rPr>
+              <w:t>Esta é atividade principal da aplicação.</w:t>
+            </w:r>
+          </w:p>
+        </w:tc>
+        <w:tc>
+          <w:tcPr>
+            <w:tcW w:w="4247" w:type="dxa"/>
+          </w:tcPr>
+          <w:p>
+            <w:pPr>
+              <w:rPr>
+                <w:sz w:val="24"/>
+              </w:rPr>
+            </w:pPr>
+            <w:r>
+              <w:rPr>
+                <w:sz w:val="24"/>
+              </w:rPr>
+              <w:t>Clicar em “SCAN BAR CODE” para ler um código de barras.</w:t>
+            </w:r>
+          </w:p>
+          <w:p>
+            <w:pPr>
+              <w:rPr>
+                <w:sz w:val="24"/>
+              </w:rPr>
+            </w:pPr>
+            <w:r>
+              <w:rPr>
+                <w:sz w:val="24"/>
+              </w:rPr>
+              <w:t xml:space="preserve">Clicar em “SHOPPING LIST” para avançar para a </w:t>
+            </w:r>
+            <w:r>
+              <w:rPr>
+                <w:sz w:val="24"/>
+              </w:rPr>
+              <w:t>atividade</w:t>
+            </w:r>
+            <w:r>
+              <w:rPr>
+                <w:sz w:val="24"/>
+              </w:rPr>
+              <w:t xml:space="preserve"> que mostra os produtos na lista.</w:t>
+            </w:r>
+          </w:p>
+          <w:p>
+            <w:pPr>
+              <w:rPr>
+                <w:sz w:val="24"/>
+              </w:rPr>
+            </w:pPr>
+            <w:r>
+              <w:rPr>
+                <w:sz w:val="24"/>
+              </w:rPr>
+              <w:t>Clicar em “PAST TRANSACTIONS” para ver as compras já efetuadas.</w:t>
+            </w:r>
+          </w:p>
+        </w:tc>
+      </w:tr>
+    </w:tbl>
+    <w:p>
+      <w:pPr>
+        <w:jc w:val="center"/>
+      </w:pPr>
+    </w:p>
+    <w:p>
+      <w:pPr>
+        <w:pStyle w:val="Cabealho2"/>
+      </w:pPr>
+    </w:p>
+    <w:p>
+      <w:pPr>
+        <w:rPr>
+          <w:rFonts w:asciiTheme="majorHAnsi" w:eastAsiaTheme="majorEastAsia" w:hAnsiTheme="majorHAnsi" w:cstheme="majorBidi"/>
+          <w:color w:val="2F5496" w:themeColor="accent1" w:themeShade="BF"/>
+          <w:sz w:val="26"/>
+          <w:szCs w:val="26"/>
+        </w:rPr>
+      </w:pPr>
+      <w:r>
+        <w:br w:type="page"/>
+      </w:r>
+    </w:p>
+    <w:p>
+      <w:pPr>
+        <w:pStyle w:val="Cabealho3"/>
+      </w:pPr>
+      <w:bookmarkStart w:id="17" w:name="_Toc498074084"/>
+      <w:proofErr w:type="spellStart"/>
+      <w:r>
+        <w:lastRenderedPageBreak/>
+        <w:t>ProductDetails</w:t>
+      </w:r>
+      <w:bookmarkEnd w:id="17"/>
+      <w:proofErr w:type="spellEnd"/>
+    </w:p>
+    <w:p/>
+    <w:p>
+      <w:pPr>
+        <w:jc w:val="center"/>
+      </w:pPr>
+      <w:r>
+        <w:rPr>
+          <w:noProof/>
+        </w:rPr>
+        <w:drawing>
+          <wp:inline distT="0" distB="0" distL="0" distR="0">
+            <wp:extent cx="2015257" cy="3581400"/>
+            <wp:effectExtent l="0" t="0" r="4445" b="0"/>
+            <wp:docPr id="11" name="Imagem 11"/>
+            <wp:cNvGraphicFramePr>
+              <a:graphicFrameLocks xmlns:a="http://schemas.openxmlformats.org/drawingml/2006/main" noChangeAspect="1"/>
+            </wp:cNvGraphicFramePr>
+            <a:graphic xmlns:a="http://schemas.openxmlformats.org/drawingml/2006/main">
+              <a:graphicData uri="http://schemas.openxmlformats.org/drawingml/2006/picture">
+                <pic:pic xmlns:pic="http://schemas.openxmlformats.org/drawingml/2006/picture">
+                  <pic:nvPicPr>
+                    <pic:cNvPr id="0" name="Picture 5"/>
+                    <pic:cNvPicPr>
+                      <a:picLocks noChangeAspect="1" noChangeArrowheads="1"/>
+                    </pic:cNvPicPr>
+                  </pic:nvPicPr>
+                  <pic:blipFill>
+                    <a:blip r:embed="rId15" cstate="print">
+                      <a:extLst>
+                        <a:ext uri="{28A0092B-C50C-407E-A947-70E740481C1C}">
+                          <a14:useLocalDpi xmlns:a14="http://schemas.microsoft.com/office/drawing/2010/main" val="0"/>
+                        </a:ext>
+                      </a:extLst>
+                    </a:blip>
+                    <a:srcRect/>
+                    <a:stretch>
+                      <a:fillRect/>
+                    </a:stretch>
+                  </pic:blipFill>
+                  <pic:spPr bwMode="auto">
+                    <a:xfrm>
+                      <a:off x="0" y="0"/>
+                      <a:ext cx="2026922" cy="3602131"/>
+                    </a:xfrm>
+                    <a:prstGeom prst="rect">
+                      <a:avLst/>
+                    </a:prstGeom>
+                    <a:noFill/>
+                    <a:ln>
+                      <a:noFill/>
+                    </a:ln>
+                  </pic:spPr>
+                </pic:pic>
+              </a:graphicData>
+            </a:graphic>
+          </wp:inline>
+        </w:drawing>
+      </w:r>
+    </w:p>
+    <w:p>
+      <w:pPr>
+        <w:jc w:val="center"/>
+      </w:pPr>
+    </w:p>
+    <w:tbl>
+      <w:tblPr>
+        <w:tblStyle w:val="TabelacomGrelha"/>
+        <w:tblW w:w="0" w:type="auto"/>
+        <w:tblLook w:val="04A0" w:firstRow="1" w:lastRow="0" w:firstColumn="1" w:lastColumn="0" w:noHBand="0" w:noVBand="1"/>
+      </w:tblPr>
+      <w:tblGrid>
+        <w:gridCol w:w="4247"/>
+        <w:gridCol w:w="4247"/>
+      </w:tblGrid>
+      <w:tr>
+        <w:tc>
+          <w:tcPr>
+            <w:tcW w:w="4247" w:type="dxa"/>
+            <w:shd w:val="clear" w:color="auto" w:fill="AEAAAA" w:themeFill="background2" w:themeFillShade="BF"/>
+          </w:tcPr>
+          <w:p>
+            <w:pPr>
+              <w:jc w:val="center"/>
+              <w:rPr>
+                <w:b/>
+                <w:sz w:val="24"/>
+              </w:rPr>
+            </w:pPr>
+            <w:r>
+              <w:rPr>
+                <w:b/>
+                <w:sz w:val="24"/>
+              </w:rPr>
+              <w:t>Descrição</w:t>
+            </w:r>
+          </w:p>
+        </w:tc>
+        <w:tc>
+          <w:tcPr>
+            <w:tcW w:w="4247" w:type="dxa"/>
+            <w:shd w:val="clear" w:color="auto" w:fill="AEAAAA" w:themeFill="background2" w:themeFillShade="BF"/>
+          </w:tcPr>
+          <w:p>
+            <w:pPr>
+              <w:jc w:val="center"/>
+              <w:rPr>
+                <w:b/>
+                <w:sz w:val="24"/>
+              </w:rPr>
+            </w:pPr>
+            <w:r>
+              <w:rPr>
+                <w:b/>
+                <w:sz w:val="24"/>
+              </w:rPr>
+              <w:t>Funcionalidades</w:t>
+            </w:r>
+          </w:p>
+        </w:tc>
+      </w:tr>
+      <w:tr>
+        <w:tc>
+          <w:tcPr>
+            <w:tcW w:w="4247" w:type="dxa"/>
+          </w:tcPr>
+          <w:p>
+            <w:pPr>
+              <w:jc w:val="both"/>
+              <w:rPr>
+                <w:sz w:val="24"/>
+              </w:rPr>
+            </w:pPr>
+            <w:r>
+              <w:rPr>
+                <w:sz w:val="24"/>
+              </w:rPr>
+              <w:t xml:space="preserve">Esta </w:t>
+            </w:r>
+            <w:r>
+              <w:rPr>
+                <w:sz w:val="24"/>
+              </w:rPr>
+              <w:t>atividade mostra as informações do produto representado pelo código de barras lido.</w:t>
+            </w:r>
+          </w:p>
+        </w:tc>
+        <w:tc>
+          <w:tcPr>
+            <w:tcW w:w="4247" w:type="dxa"/>
+          </w:tcPr>
+          <w:p>
+            <w:pPr>
+              <w:jc w:val="both"/>
+              <w:rPr>
+                <w:sz w:val="24"/>
+              </w:rPr>
+            </w:pPr>
+            <w:r>
+              <w:rPr>
+                <w:sz w:val="24"/>
+              </w:rPr>
+              <w:t>Clicar em “ADD TO SHOP LIST” para adicio</w:t>
+            </w:r>
+            <w:r>
+              <w:rPr>
+                <w:sz w:val="24"/>
+              </w:rPr>
+              <w:t>nar o produto à lista de compras.</w:t>
+            </w:r>
+          </w:p>
+          <w:p>
+            <w:pPr>
+              <w:jc w:val="both"/>
+              <w:rPr>
+                <w:sz w:val="24"/>
+              </w:rPr>
+            </w:pPr>
+            <w:r>
+              <w:rPr>
+                <w:sz w:val="24"/>
+              </w:rPr>
+              <w:t xml:space="preserve">Clicar no </w:t>
+            </w:r>
+            <w:proofErr w:type="spellStart"/>
+            <w:r>
+              <w:rPr>
+                <w:sz w:val="24"/>
+              </w:rPr>
+              <w:t>Back</w:t>
+            </w:r>
+            <w:proofErr w:type="spellEnd"/>
+            <w:r>
+              <w:rPr>
+                <w:sz w:val="24"/>
+              </w:rPr>
+              <w:t xml:space="preserve"> </w:t>
+            </w:r>
+            <w:proofErr w:type="spellStart"/>
+            <w:r>
+              <w:rPr>
+                <w:sz w:val="24"/>
+              </w:rPr>
+              <w:t>Button</w:t>
+            </w:r>
+            <w:proofErr w:type="spellEnd"/>
+            <w:r>
+              <w:rPr>
+                <w:sz w:val="24"/>
+              </w:rPr>
+              <w:t xml:space="preserve"> para volta</w:t>
+            </w:r>
+            <w:r>
+              <w:rPr>
+                <w:sz w:val="24"/>
+              </w:rPr>
+              <w:t xml:space="preserve">r para a </w:t>
+            </w:r>
+            <w:proofErr w:type="spellStart"/>
+            <w:r>
+              <w:rPr>
+                <w:sz w:val="24"/>
+              </w:rPr>
+              <w:t>MainActivity</w:t>
+            </w:r>
+            <w:proofErr w:type="spellEnd"/>
+            <w:r>
+              <w:rPr>
+                <w:sz w:val="24"/>
+              </w:rPr>
+              <w:t>.</w:t>
+            </w:r>
+          </w:p>
+        </w:tc>
+      </w:tr>
+    </w:tbl>
+    <w:p>
+      <w:pPr>
+        <w:jc w:val="center"/>
+      </w:pPr>
+      <w:r>
+        <w:br w:type="page"/>
+      </w:r>
+    </w:p>
+    <w:p>
+      <w:pPr>
+        <w:pStyle w:val="Cabealho3"/>
+      </w:pPr>
+      <w:bookmarkStart w:id="18" w:name="_Toc498074085"/>
+      <w:proofErr w:type="spellStart"/>
+      <w:r>
+        <w:lastRenderedPageBreak/>
+        <w:t>ShoppingList</w:t>
+      </w:r>
+      <w:bookmarkEnd w:id="18"/>
+      <w:proofErr w:type="spellEnd"/>
+    </w:p>
+    <w:p/>
+    <w:p>
+      <w:pPr>
+        <w:jc w:val="center"/>
+      </w:pPr>
+      <w:r>
+        <w:rPr>
+          <w:noProof/>
+        </w:rPr>
+        <w:drawing>
+          <wp:inline distT="0" distB="0" distL="0" distR="0">
+            <wp:extent cx="2235007" cy="3971925"/>
+            <wp:effectExtent l="0" t="0" r="0" b="0"/>
+            <wp:docPr id="13" name="Imagem 13"/>
+            <wp:cNvGraphicFramePr>
+              <a:graphicFrameLocks xmlns:a="http://schemas.openxmlformats.org/drawingml/2006/main" noChangeAspect="1"/>
+            </wp:cNvGraphicFramePr>
+            <a:graphic xmlns:a="http://schemas.openxmlformats.org/drawingml/2006/main">
+              <a:graphicData uri="http://schemas.openxmlformats.org/drawingml/2006/picture">
+                <pic:pic xmlns:pic="http://schemas.openxmlformats.org/drawingml/2006/picture">
+                  <pic:nvPicPr>
+                    <pic:cNvPr id="0" name="Picture 6"/>
+                    <pic:cNvPicPr>
+                      <a:picLocks noChangeAspect="1" noChangeArrowheads="1"/>
+                    </pic:cNvPicPr>
+                  </pic:nvPicPr>
+                  <pic:blipFill>
+                    <a:blip r:embed="rId16">
+                      <a:extLst>
+                        <a:ext uri="{28A0092B-C50C-407E-A947-70E740481C1C}">
+                          <a14:useLocalDpi xmlns:a14="http://schemas.microsoft.com/office/drawing/2010/main" val="0"/>
+                        </a:ext>
+                      </a:extLst>
+                    </a:blip>
+                    <a:srcRect/>
+                    <a:stretch>
+                      <a:fillRect/>
+                    </a:stretch>
+                  </pic:blipFill>
+                  <pic:spPr bwMode="auto">
+                    <a:xfrm>
+                      <a:off x="0" y="0"/>
+                      <a:ext cx="2244309" cy="3988456"/>
+                    </a:xfrm>
+                    <a:prstGeom prst="rect">
+                      <a:avLst/>
+                    </a:prstGeom>
+                    <a:noFill/>
+                    <a:ln>
+                      <a:noFill/>
+                    </a:ln>
+                  </pic:spPr>
+                </pic:pic>
+              </a:graphicData>
+            </a:graphic>
+          </wp:inline>
+        </w:drawing>
+      </w:r>
+    </w:p>
+    <w:p>
+      <w:pPr>
+        <w:jc w:val="center"/>
+      </w:pPr>
+    </w:p>
+    <w:tbl>
+      <w:tblPr>
+        <w:tblStyle w:val="TabelacomGrelha"/>
+        <w:tblW w:w="0" w:type="auto"/>
+        <w:tblLook w:val="04A0" w:firstRow="1" w:lastRow="0" w:firstColumn="1" w:lastColumn="0" w:noHBand="0" w:noVBand="1"/>
+      </w:tblPr>
+      <w:tblGrid>
+        <w:gridCol w:w="4247"/>
+        <w:gridCol w:w="4247"/>
+      </w:tblGrid>
+      <w:tr>
+        <w:tc>
+          <w:tcPr>
+            <w:tcW w:w="4247" w:type="dxa"/>
+            <w:shd w:val="clear" w:color="auto" w:fill="AEAAAA" w:themeFill="background2" w:themeFillShade="BF"/>
+          </w:tcPr>
+          <w:p>
+            <w:pPr>
+              <w:jc w:val="center"/>
+              <w:rPr>
+                <w:b/>
+                <w:sz w:val="24"/>
+              </w:rPr>
+            </w:pPr>
+            <w:r>
+              <w:rPr>
+                <w:b/>
+                <w:sz w:val="24"/>
+              </w:rPr>
+              <w:t>Descrição</w:t>
+            </w:r>
+          </w:p>
+        </w:tc>
+        <w:tc>
+          <w:tcPr>
+            <w:tcW w:w="4247" w:type="dxa"/>
+            <w:shd w:val="clear" w:color="auto" w:fill="AEAAAA" w:themeFill="background2" w:themeFillShade="BF"/>
+          </w:tcPr>
+          <w:p>
+            <w:pPr>
+              <w:jc w:val="center"/>
+              <w:rPr>
+                <w:b/>
+                <w:sz w:val="24"/>
+              </w:rPr>
+            </w:pPr>
+            <w:r>
+              <w:rPr>
+                <w:b/>
+                <w:sz w:val="24"/>
+              </w:rPr>
+              <w:t>Funcionalidades</w:t>
+            </w:r>
+          </w:p>
+        </w:tc>
+      </w:tr>
+      <w:tr>
+        <w:tc>
+          <w:tcPr>
+            <w:tcW w:w="4247" w:type="dxa"/>
+          </w:tcPr>
+          <w:p>
+            <w:pPr>
+              <w:jc w:val="both"/>
+              <w:rPr>
+                <w:sz w:val="24"/>
+              </w:rPr>
+            </w:pPr>
+            <w:r>
+              <w:rPr>
+                <w:sz w:val="24"/>
+              </w:rPr>
+              <w:t xml:space="preserve">Esta </w:t>
+            </w:r>
+            <w:r>
+              <w:rPr>
+                <w:sz w:val="24"/>
+              </w:rPr>
+              <w:t>atividade mostra a lista de compras atual.</w:t>
+            </w:r>
+          </w:p>
+        </w:tc>
+        <w:tc>
+          <w:tcPr>
+            <w:tcW w:w="4247" w:type="dxa"/>
+          </w:tcPr>
+          <w:p>
+            <w:pPr>
+              <w:jc w:val="both"/>
+              <w:rPr>
+                <w:sz w:val="24"/>
+              </w:rPr>
+            </w:pPr>
+            <w:r>
+              <w:rPr>
+                <w:sz w:val="24"/>
+              </w:rPr>
+              <w:t xml:space="preserve">Clicar no “X” para remover o produto da lista. </w:t>
+            </w:r>
+          </w:p>
+          <w:p>
+            <w:pPr>
+              <w:jc w:val="both"/>
+              <w:rPr>
+                <w:sz w:val="24"/>
+              </w:rPr>
+            </w:pPr>
+            <w:r>
+              <w:rPr>
+                <w:sz w:val="24"/>
+              </w:rPr>
+              <w:t xml:space="preserve">Clicar em “BUY” para efetuar a compra e exibir o QR </w:t>
+            </w:r>
+            <w:proofErr w:type="spellStart"/>
+            <w:r>
+              <w:rPr>
+                <w:sz w:val="24"/>
+              </w:rPr>
+              <w:t>Code</w:t>
+            </w:r>
+            <w:proofErr w:type="spellEnd"/>
+            <w:r>
+              <w:rPr>
+                <w:sz w:val="24"/>
+              </w:rPr>
+              <w:t>.</w:t>
+            </w:r>
+          </w:p>
+          <w:p>
+            <w:pPr>
+              <w:jc w:val="both"/>
+              <w:rPr>
+                <w:sz w:val="24"/>
+              </w:rPr>
+            </w:pPr>
+            <w:r>
+              <w:rPr>
+                <w:sz w:val="24"/>
+              </w:rPr>
+              <w:t xml:space="preserve">Clicar no </w:t>
+            </w:r>
+            <w:proofErr w:type="spellStart"/>
+            <w:r>
+              <w:rPr>
+                <w:sz w:val="24"/>
+              </w:rPr>
+              <w:t>Back</w:t>
+            </w:r>
+            <w:proofErr w:type="spellEnd"/>
+            <w:r>
+              <w:rPr>
+                <w:sz w:val="24"/>
+              </w:rPr>
+              <w:t xml:space="preserve"> </w:t>
+            </w:r>
+            <w:proofErr w:type="spellStart"/>
+            <w:r>
+              <w:rPr>
+                <w:sz w:val="24"/>
+              </w:rPr>
+              <w:t>Button</w:t>
+            </w:r>
+            <w:proofErr w:type="spellEnd"/>
+            <w:r>
+              <w:rPr>
+                <w:sz w:val="24"/>
+              </w:rPr>
+              <w:t xml:space="preserve"> para volta</w:t>
+            </w:r>
+            <w:r>
+              <w:rPr>
+                <w:sz w:val="24"/>
+              </w:rPr>
+              <w:t xml:space="preserve">r para a </w:t>
+            </w:r>
+            <w:proofErr w:type="spellStart"/>
+            <w:r>
+              <w:rPr>
+                <w:sz w:val="24"/>
+              </w:rPr>
+              <w:t>MainActivity</w:t>
+            </w:r>
+            <w:proofErr w:type="spellEnd"/>
+            <w:r>
+              <w:rPr>
+                <w:sz w:val="24"/>
+              </w:rPr>
+              <w:t>.</w:t>
+            </w:r>
+          </w:p>
+        </w:tc>
+      </w:tr>
+    </w:tbl>
+    <w:p>
+      <w:pPr>
+        <w:jc w:val="center"/>
+        <w:rPr>
+          <w:rFonts w:asciiTheme="majorHAnsi" w:eastAsiaTheme="majorEastAsia" w:hAnsiTheme="majorHAnsi" w:cstheme="majorBidi"/>
+          <w:color w:val="2F5496" w:themeColor="accent1" w:themeShade="BF"/>
+          <w:sz w:val="26"/>
+          <w:szCs w:val="26"/>
+        </w:rPr>
+      </w:pPr>
+      <w:r>
+        <w:br w:type="page"/>
+      </w:r>
+    </w:p>
+    <w:p>
+      <w:pPr>
+        <w:pStyle w:val="Cabealho3"/>
+      </w:pPr>
+      <w:bookmarkStart w:id="19" w:name="_Toc498074086"/>
+      <w:r>
+        <w:lastRenderedPageBreak/>
+        <w:t xml:space="preserve">QR </w:t>
+      </w:r>
+      <w:proofErr w:type="spellStart"/>
+      <w:r>
+        <w:t>Code</w:t>
+      </w:r>
+      <w:bookmarkEnd w:id="19"/>
+      <w:proofErr w:type="spellEnd"/>
+    </w:p>
+    <w:p/>
+    <w:p>
+      <w:pPr>
+        <w:jc w:val="center"/>
+      </w:pPr>
+      <w:r>
+        <w:rPr>
+          <w:noProof/>
+        </w:rPr>
+        <w:drawing>
+          <wp:inline distT="0" distB="0" distL="0" distR="0">
+            <wp:extent cx="2009897" cy="3571875"/>
+            <wp:effectExtent l="0" t="0" r="9525" b="0"/>
+            <wp:docPr id="14" name="Imagem 14"/>
+            <wp:cNvGraphicFramePr>
+              <a:graphicFrameLocks xmlns:a="http://schemas.openxmlformats.org/drawingml/2006/main" noChangeAspect="1"/>
+            </wp:cNvGraphicFramePr>
+            <a:graphic xmlns:a="http://schemas.openxmlformats.org/drawingml/2006/main">
+              <a:graphicData uri="http://schemas.openxmlformats.org/drawingml/2006/picture">
+                <pic:pic xmlns:pic="http://schemas.openxmlformats.org/drawingml/2006/picture">
+                  <pic:nvPicPr>
+                    <pic:cNvPr id="0" name="Picture 7"/>
+                    <pic:cNvPicPr>
+                      <a:picLocks noChangeAspect="1" noChangeArrowheads="1"/>
+                    </pic:cNvPicPr>
+                  </pic:nvPicPr>
+                  <pic:blipFill>
+                    <a:blip r:embed="rId17" cstate="print">
+                      <a:extLst>
+                        <a:ext uri="{28A0092B-C50C-407E-A947-70E740481C1C}">
+                          <a14:useLocalDpi xmlns:a14="http://schemas.microsoft.com/office/drawing/2010/main" val="0"/>
+                        </a:ext>
+                      </a:extLst>
+                    </a:blip>
+                    <a:srcRect/>
+                    <a:stretch>
+                      <a:fillRect/>
+                    </a:stretch>
+                  </pic:blipFill>
+                  <pic:spPr bwMode="auto">
+                    <a:xfrm>
+                      <a:off x="0" y="0"/>
+                      <a:ext cx="2023863" cy="3596694"/>
+                    </a:xfrm>
+                    <a:prstGeom prst="rect">
+                      <a:avLst/>
+                    </a:prstGeom>
+                    <a:noFill/>
+                    <a:ln>
+                      <a:noFill/>
+                    </a:ln>
+                  </pic:spPr>
+                </pic:pic>
+              </a:graphicData>
+            </a:graphic>
+          </wp:inline>
+        </w:drawing>
+      </w:r>
+    </w:p>
+    <w:p>
+      <w:pPr>
+        <w:jc w:val="center"/>
+      </w:pPr>
+    </w:p>
+    <w:tbl>
+      <w:tblPr>
+        <w:tblStyle w:val="TabelacomGrelha"/>
+        <w:tblW w:w="0" w:type="auto"/>
+        <w:tblLook w:val="04A0" w:firstRow="1" w:lastRow="0" w:firstColumn="1" w:lastColumn="0" w:noHBand="0" w:noVBand="1"/>
+      </w:tblPr>
+      <w:tblGrid>
+        <w:gridCol w:w="4247"/>
+        <w:gridCol w:w="4247"/>
+      </w:tblGrid>
+      <w:tr>
+        <w:tc>
+          <w:tcPr>
+            <w:tcW w:w="4247" w:type="dxa"/>
+            <w:shd w:val="clear" w:color="auto" w:fill="AEAAAA" w:themeFill="background2" w:themeFillShade="BF"/>
+          </w:tcPr>
+          <w:p>
+            <w:pPr>
+              <w:jc w:val="center"/>
+              <w:rPr>
+                <w:b/>
+                <w:sz w:val="24"/>
+              </w:rPr>
+            </w:pPr>
+            <w:r>
+              <w:rPr>
+                <w:b/>
+                <w:sz w:val="24"/>
+              </w:rPr>
+              <w:t>Descrição</w:t>
+            </w:r>
+          </w:p>
+        </w:tc>
+        <w:tc>
+          <w:tcPr>
+            <w:tcW w:w="4247" w:type="dxa"/>
+            <w:shd w:val="clear" w:color="auto" w:fill="AEAAAA" w:themeFill="background2" w:themeFillShade="BF"/>
+          </w:tcPr>
+          <w:p>
+            <w:pPr>
+              <w:jc w:val="center"/>
+              <w:rPr>
+                <w:b/>
+                <w:sz w:val="24"/>
+              </w:rPr>
+            </w:pPr>
+            <w:r>
+              <w:rPr>
+                <w:b/>
+                <w:sz w:val="24"/>
+              </w:rPr>
+              <w:t>Funcionalidades</w:t>
+            </w:r>
+          </w:p>
+        </w:tc>
+      </w:tr>
+      <w:tr>
+        <w:tc>
+          <w:tcPr>
+            <w:tcW w:w="4247" w:type="dxa"/>
+          </w:tcPr>
+          <w:p>
+            <w:pPr>
+              <w:jc w:val="both"/>
+              <w:rPr>
+                <w:sz w:val="24"/>
+              </w:rPr>
+            </w:pPr>
+            <w:r>
+              <w:rPr>
+                <w:sz w:val="24"/>
+              </w:rPr>
+              <w:t xml:space="preserve">Esta </w:t>
+            </w:r>
+            <w:r>
+              <w:rPr>
+                <w:sz w:val="24"/>
+              </w:rPr>
+              <w:t xml:space="preserve">atividade mostra </w:t>
+            </w:r>
+            <w:r>
+              <w:rPr>
+                <w:sz w:val="24"/>
+              </w:rPr>
+              <w:t xml:space="preserve">o QR </w:t>
+            </w:r>
+            <w:proofErr w:type="spellStart"/>
+            <w:r>
+              <w:rPr>
+                <w:sz w:val="24"/>
+              </w:rPr>
+              <w:t>Code</w:t>
+            </w:r>
+            <w:proofErr w:type="spellEnd"/>
+            <w:r>
+              <w:rPr>
+                <w:sz w:val="24"/>
+              </w:rPr>
+              <w:t xml:space="preserve"> gerado.</w:t>
+            </w:r>
+          </w:p>
+        </w:tc>
+        <w:tc>
+          <w:tcPr>
+            <w:tcW w:w="4247" w:type="dxa"/>
+          </w:tcPr>
+          <w:p>
+            <w:pPr>
+              <w:jc w:val="both"/>
+              <w:rPr>
+                <w:sz w:val="24"/>
+              </w:rPr>
+            </w:pPr>
+            <w:r>
+              <w:rPr>
+                <w:sz w:val="24"/>
+              </w:rPr>
+              <w:t xml:space="preserve">Clicar no </w:t>
+            </w:r>
+            <w:proofErr w:type="spellStart"/>
+            <w:r>
+              <w:rPr>
+                <w:sz w:val="24"/>
+              </w:rPr>
+              <w:t>Back</w:t>
+            </w:r>
+            <w:proofErr w:type="spellEnd"/>
+            <w:r>
+              <w:rPr>
+                <w:sz w:val="24"/>
+              </w:rPr>
+              <w:t xml:space="preserve"> </w:t>
+            </w:r>
+            <w:proofErr w:type="spellStart"/>
+            <w:r>
+              <w:rPr>
+                <w:sz w:val="24"/>
+              </w:rPr>
+              <w:t>Button</w:t>
+            </w:r>
+            <w:proofErr w:type="spellEnd"/>
+            <w:r>
+              <w:rPr>
+                <w:sz w:val="24"/>
+              </w:rPr>
+              <w:t xml:space="preserve"> para volta</w:t>
+            </w:r>
+            <w:r>
+              <w:rPr>
+                <w:sz w:val="24"/>
+              </w:rPr>
+              <w:t xml:space="preserve">r para a </w:t>
+            </w:r>
+            <w:proofErr w:type="spellStart"/>
+            <w:r>
+              <w:rPr>
+                <w:sz w:val="24"/>
+              </w:rPr>
+              <w:t>MainActivity</w:t>
+            </w:r>
+            <w:proofErr w:type="spellEnd"/>
+            <w:r>
+              <w:rPr>
+                <w:sz w:val="24"/>
+              </w:rPr>
+              <w:t>.</w:t>
+            </w:r>
+          </w:p>
+        </w:tc>
+      </w:tr>
+    </w:tbl>
+    <w:p>
+      <w:pPr>
+        <w:jc w:val="center"/>
+      </w:pPr>
+    </w:p>
+    <w:p/>
+    <w:p>
+      <w:pPr>
+        <w:rPr>
+          <w:rFonts w:asciiTheme="majorHAnsi" w:eastAsiaTheme="majorEastAsia" w:hAnsiTheme="majorHAnsi" w:cstheme="majorBidi"/>
+          <w:color w:val="2F5496" w:themeColor="accent1" w:themeShade="BF"/>
+          <w:sz w:val="26"/>
+          <w:szCs w:val="26"/>
+        </w:rPr>
+      </w:pPr>
+      <w:r>
+        <w:br w:type="page"/>
+      </w:r>
+    </w:p>
+    <w:p>
+      <w:pPr>
+        <w:pStyle w:val="Cabealho3"/>
+      </w:pPr>
+      <w:bookmarkStart w:id="20" w:name="_Toc498074087"/>
+      <w:proofErr w:type="spellStart"/>
+      <w:r>
+        <w:lastRenderedPageBreak/>
+        <w:t>PastTransactions</w:t>
+      </w:r>
+      <w:bookmarkEnd w:id="20"/>
+      <w:proofErr w:type="spellEnd"/>
+    </w:p>
+    <w:p/>
+    <w:p>
+      <w:pPr>
+        <w:jc w:val="center"/>
+      </w:pPr>
+      <w:r>
+        <w:rPr>
+          <w:noProof/>
+        </w:rPr>
+        <w:drawing>
+          <wp:inline distT="0" distB="0" distL="0" distR="0">
+            <wp:extent cx="2277883" cy="4048125"/>
+            <wp:effectExtent l="0" t="0" r="8255" b="0"/>
+            <wp:docPr id="15" name="Imagem 15"/>
+            <wp:cNvGraphicFramePr>
+              <a:graphicFrameLocks xmlns:a="http://schemas.openxmlformats.org/drawingml/2006/main" noChangeAspect="1"/>
+            </wp:cNvGraphicFramePr>
+            <a:graphic xmlns:a="http://schemas.openxmlformats.org/drawingml/2006/main">
+              <a:graphicData uri="http://schemas.openxmlformats.org/drawingml/2006/picture">
+                <pic:pic xmlns:pic="http://schemas.openxmlformats.org/drawingml/2006/picture">
+                  <pic:nvPicPr>
+                    <pic:cNvPr id="0" name="Picture 8"/>
+                    <pic:cNvPicPr>
+                      <a:picLocks noChangeAspect="1" noChangeArrowheads="1"/>
+                    </pic:cNvPicPr>
+                  </pic:nvPicPr>
+                  <pic:blipFill>
+                    <a:blip r:embed="rId18">
+                      <a:extLst>
+                        <a:ext uri="{28A0092B-C50C-407E-A947-70E740481C1C}">
+                          <a14:useLocalDpi xmlns:a14="http://schemas.microsoft.com/office/drawing/2010/main" val="0"/>
+                        </a:ext>
+                      </a:extLst>
+                    </a:blip>
+                    <a:srcRect/>
+                    <a:stretch>
+                      <a:fillRect/>
+                    </a:stretch>
+                  </pic:blipFill>
+                  <pic:spPr bwMode="auto">
+                    <a:xfrm>
+                      <a:off x="0" y="0"/>
+                      <a:ext cx="2289056" cy="4067980"/>
+                    </a:xfrm>
+                    <a:prstGeom prst="rect">
+                      <a:avLst/>
+                    </a:prstGeom>
+                    <a:noFill/>
+                    <a:ln>
+                      <a:noFill/>
+                    </a:ln>
+                  </pic:spPr>
+                </pic:pic>
+              </a:graphicData>
+            </a:graphic>
+          </wp:inline>
+        </w:drawing>
+      </w:r>
+    </w:p>
+    <w:p>
+      <w:pPr>
+        <w:jc w:val="center"/>
+      </w:pPr>
+    </w:p>
+    <w:tbl>
+      <w:tblPr>
+        <w:tblStyle w:val="TabelacomGrelha"/>
+        <w:tblW w:w="0" w:type="auto"/>
+        <w:tblLook w:val="04A0" w:firstRow="1" w:lastRow="0" w:firstColumn="1" w:lastColumn="0" w:noHBand="0" w:noVBand="1"/>
+      </w:tblPr>
+      <w:tblGrid>
+        <w:gridCol w:w="4247"/>
+        <w:gridCol w:w="4247"/>
+      </w:tblGrid>
+      <w:tr>
+        <w:tc>
+          <w:tcPr>
+            <w:tcW w:w="4247" w:type="dxa"/>
+            <w:shd w:val="clear" w:color="auto" w:fill="AEAAAA" w:themeFill="background2" w:themeFillShade="BF"/>
+          </w:tcPr>
+          <w:p>
+            <w:pPr>
+              <w:jc w:val="center"/>
+              <w:rPr>
+                <w:b/>
+                <w:sz w:val="24"/>
+              </w:rPr>
+            </w:pPr>
+            <w:r>
+              <w:rPr>
+                <w:b/>
+                <w:sz w:val="24"/>
+              </w:rPr>
+              <w:t>Descrição</w:t>
+            </w:r>
+          </w:p>
+        </w:tc>
+        <w:tc>
+          <w:tcPr>
+            <w:tcW w:w="4247" w:type="dxa"/>
+            <w:shd w:val="clear" w:color="auto" w:fill="AEAAAA" w:themeFill="background2" w:themeFillShade="BF"/>
+          </w:tcPr>
+          <w:p>
+            <w:pPr>
+              <w:jc w:val="center"/>
+              <w:rPr>
+                <w:b/>
+                <w:sz w:val="24"/>
+              </w:rPr>
+            </w:pPr>
+            <w:r>
+              <w:rPr>
+                <w:b/>
+                <w:sz w:val="24"/>
+              </w:rPr>
+              <w:t>Funcionalidades</w:t>
+            </w:r>
+          </w:p>
+        </w:tc>
+      </w:tr>
+      <w:tr>
+        <w:tc>
+          <w:tcPr>
+            <w:tcW w:w="4247" w:type="dxa"/>
+          </w:tcPr>
+          <w:p>
+            <w:pPr>
+              <w:jc w:val="both"/>
+              <w:rPr>
+                <w:sz w:val="24"/>
+              </w:rPr>
+            </w:pPr>
+            <w:r>
+              <w:rPr>
+                <w:sz w:val="24"/>
+              </w:rPr>
+              <w:t xml:space="preserve">Esta </w:t>
+            </w:r>
+            <w:r>
+              <w:rPr>
+                <w:sz w:val="24"/>
+              </w:rPr>
+              <w:t xml:space="preserve">atividade mostra </w:t>
+            </w:r>
+            <w:r>
+              <w:rPr>
+                <w:sz w:val="24"/>
+              </w:rPr>
+              <w:t xml:space="preserve">as compras já efetuadas. </w:t>
+            </w:r>
+          </w:p>
+        </w:tc>
+        <w:tc>
+          <w:tcPr>
+            <w:tcW w:w="4247" w:type="dxa"/>
+          </w:tcPr>
+          <w:p>
+            <w:pPr>
+              <w:jc w:val="both"/>
+              <w:rPr>
+                <w:sz w:val="24"/>
+              </w:rPr>
+            </w:pPr>
+            <w:r>
+              <w:rPr>
+                <w:sz w:val="24"/>
+              </w:rPr>
+              <w:t xml:space="preserve">Clicar no </w:t>
+            </w:r>
+            <w:proofErr w:type="spellStart"/>
+            <w:r>
+              <w:rPr>
+                <w:sz w:val="24"/>
+              </w:rPr>
+              <w:t>Back</w:t>
+            </w:r>
+            <w:proofErr w:type="spellEnd"/>
+            <w:r>
+              <w:rPr>
+                <w:sz w:val="24"/>
+              </w:rPr>
+              <w:t xml:space="preserve"> </w:t>
+            </w:r>
+            <w:proofErr w:type="spellStart"/>
+            <w:r>
+              <w:rPr>
+                <w:sz w:val="24"/>
+              </w:rPr>
+              <w:t>Button</w:t>
+            </w:r>
+            <w:proofErr w:type="spellEnd"/>
+            <w:r>
+              <w:rPr>
+                <w:sz w:val="24"/>
+              </w:rPr>
+              <w:t xml:space="preserve"> para volta</w:t>
+            </w:r>
+            <w:r>
+              <w:rPr>
+                <w:sz w:val="24"/>
+              </w:rPr>
+              <w:t xml:space="preserve">r para a </w:t>
+            </w:r>
+            <w:proofErr w:type="spellStart"/>
+            <w:r>
+              <w:rPr>
+                <w:sz w:val="24"/>
+              </w:rPr>
+              <w:t>MainActivity</w:t>
+            </w:r>
+            <w:proofErr w:type="spellEnd"/>
+            <w:r>
+              <w:rPr>
+                <w:sz w:val="24"/>
+              </w:rPr>
+              <w:t>.</w:t>
+            </w:r>
+          </w:p>
+        </w:tc>
+      </w:tr>
+    </w:tbl>
+    <w:p>
+      <w:pPr>
+        <w:jc w:val="center"/>
+      </w:pPr>
+    </w:p>
+    <w:p>
+      <w:pPr>
+        <w:rPr>
+          <w:rFonts w:asciiTheme="majorHAnsi" w:eastAsiaTheme="majorEastAsia" w:hAnsiTheme="majorHAnsi" w:cstheme="majorBidi"/>
+          <w:color w:val="2F5496" w:themeColor="accent1" w:themeShade="BF"/>
+          <w:sz w:val="26"/>
+          <w:szCs w:val="26"/>
+        </w:rPr>
+      </w:pPr>
+      <w:r>
+        <w:br w:type="page"/>
+      </w:r>
+    </w:p>
+    <w:p>
+      <w:pPr>
+        <w:pStyle w:val="Cabealho2"/>
+      </w:pPr>
+      <w:bookmarkStart w:id="21" w:name="_Toc498074088"/>
+      <w:r>
+        <w:lastRenderedPageBreak/>
         <w:t>Interações Entre Atividades</w:t>
       </w:r>
-      <w:bookmarkEnd w:id="14"/>
-    </w:p>
-    <w:p>
-      <w:pPr>
+      <w:bookmarkEnd w:id="21"/>
+    </w:p>
+    <w:p/>
+    <w:p>
+      <w:pPr>
+        <w:jc w:val="center"/>
         <w:rPr>
           <w:rFonts w:asciiTheme="majorHAnsi" w:eastAsiaTheme="majorEastAsia" w:hAnsiTheme="majorHAnsi" w:cstheme="majorBidi"/>
           <w:color w:val="2F5496" w:themeColor="accent1" w:themeShade="BF"/>
@@ -5091,6 +7986,59 @@
         </w:rPr>
       </w:pPr>
       <w:r>
+        <w:rPr>
+          <w:noProof/>
+        </w:rPr>
+        <w:drawing>
+          <wp:inline distT="0" distB="0" distL="0" distR="0">
+            <wp:extent cx="5400675" cy="4724400"/>
+            <wp:effectExtent l="0" t="0" r="9525" b="0"/>
+            <wp:docPr id="16" name="Imagem 16"/>
+            <wp:cNvGraphicFramePr>
+              <a:graphicFrameLocks xmlns:a="http://schemas.openxmlformats.org/drawingml/2006/main" noChangeAspect="1"/>
+            </wp:cNvGraphicFramePr>
+            <a:graphic xmlns:a="http://schemas.openxmlformats.org/drawingml/2006/main">
+              <a:graphicData uri="http://schemas.openxmlformats.org/drawingml/2006/picture">
+                <pic:pic xmlns:pic="http://schemas.openxmlformats.org/drawingml/2006/picture">
+                  <pic:nvPicPr>
+                    <pic:cNvPr id="0" name="Picture 9"/>
+                    <pic:cNvPicPr>
+                      <a:picLocks noChangeAspect="1" noChangeArrowheads="1"/>
+                    </pic:cNvPicPr>
+                  </pic:nvPicPr>
+                  <pic:blipFill>
+                    <a:blip r:embed="rId19">
+                      <a:extLst>
+                        <a:ext uri="{28A0092B-C50C-407E-A947-70E740481C1C}">
+                          <a14:useLocalDpi xmlns:a14="http://schemas.microsoft.com/office/drawing/2010/main" val="0"/>
+                        </a:ext>
+                      </a:extLst>
+                    </a:blip>
+                    <a:srcRect/>
+                    <a:stretch>
+                      <a:fillRect/>
+                    </a:stretch>
+                  </pic:blipFill>
+                  <pic:spPr bwMode="auto">
+                    <a:xfrm>
+                      <a:off x="0" y="0"/>
+                      <a:ext cx="5400675" cy="4724400"/>
+                    </a:xfrm>
+                    <a:prstGeom prst="rect">
+                      <a:avLst/>
+                    </a:prstGeom>
+                    <a:noFill/>
+                    <a:ln>
+                      <a:noFill/>
+                    </a:ln>
+                  </pic:spPr>
+                </pic:pic>
+              </a:graphicData>
+            </a:graphic>
+          </wp:inline>
+        </w:drawing>
+      </w:r>
+      <w:r>
         <w:br w:type="page"/>
       </w:r>
     </w:p>
@@ -5098,23 +8046,23 @@
       <w:pPr>
         <w:pStyle w:val="Cabealho1"/>
       </w:pPr>
-      <w:bookmarkStart w:id="15" w:name="_Toc498071729"/>
+      <w:bookmarkStart w:id="22" w:name="_Toc498074089"/>
       <w:r>
         <w:lastRenderedPageBreak/>
         <w:t>Aplicação da Impressora</w:t>
       </w:r>
-      <w:bookmarkEnd w:id="15"/>
+      <w:bookmarkEnd w:id="22"/>
     </w:p>
     <w:p/>
     <w:p>
       <w:pPr>
         <w:pStyle w:val="Cabealho2"/>
       </w:pPr>
-      <w:bookmarkStart w:id="16" w:name="_Toc498071730"/>
+      <w:bookmarkStart w:id="23" w:name="_Toc498074090"/>
       <w:r>
         <w:t>Funcionalidades</w:t>
       </w:r>
-      <w:bookmarkEnd w:id="16"/>
+      <w:bookmarkEnd w:id="23"/>
     </w:p>
     <w:p/>
     <w:p>
@@ -5167,11 +8115,11 @@
       <w:pPr>
         <w:pStyle w:val="Cabealho2"/>
       </w:pPr>
-      <w:bookmarkStart w:id="17" w:name="_Toc498071731"/>
+      <w:bookmarkStart w:id="24" w:name="_Toc498074091"/>
       <w:r>
         <w:t>Testes Realizados</w:t>
       </w:r>
-      <w:bookmarkEnd w:id="17"/>
+      <w:bookmarkEnd w:id="24"/>
     </w:p>
     <w:p>
       <w:pPr>
@@ -5261,8 +8209,17 @@
             <w:tcW w:w="2263" w:type="dxa"/>
           </w:tcPr>
           <w:p>
+            <w:pPr>
+              <w:jc w:val="both"/>
+              <w:rPr>
+                <w:sz w:val="24"/>
+              </w:rPr>
+            </w:pPr>
             <w:proofErr w:type="spellStart"/>
             <w:r>
+              <w:rPr>
+                <w:sz w:val="24"/>
+              </w:rPr>
               <w:t>MainActivity</w:t>
             </w:r>
             <w:proofErr w:type="spellEnd"/>
@@ -5273,15 +8230,30 @@
             <w:tcW w:w="3166" w:type="dxa"/>
           </w:tcPr>
           <w:p>
-            <w:r>
+            <w:pPr>
+              <w:jc w:val="both"/>
+              <w:rPr>
+                <w:sz w:val="24"/>
+              </w:rPr>
+            </w:pPr>
+            <w:r>
+              <w:rPr>
+                <w:sz w:val="24"/>
+              </w:rPr>
               <w:t xml:space="preserve">Mostrar um QR </w:t>
             </w:r>
             <w:proofErr w:type="spellStart"/>
             <w:r>
+              <w:rPr>
+                <w:sz w:val="24"/>
+              </w:rPr>
               <w:t>Code</w:t>
             </w:r>
             <w:proofErr w:type="spellEnd"/>
             <w:r>
+              <w:rPr>
+                <w:sz w:val="24"/>
+              </w:rPr>
               <w:t xml:space="preserve"> que não corresponde a uma compra efetuada.</w:t>
             </w:r>
           </w:p>
@@ -5291,7 +8263,16 @@
             <w:tcW w:w="3065" w:type="dxa"/>
           </w:tcPr>
           <w:p>
-            <w:r>
+            <w:pPr>
+              <w:jc w:val="both"/>
+              <w:rPr>
+                <w:sz w:val="24"/>
+              </w:rPr>
+            </w:pPr>
+            <w:r>
+              <w:rPr>
+                <w:sz w:val="24"/>
+              </w:rPr>
               <w:t>Mostra um Toast a dizer que não encontrou a lista.</w:t>
             </w:r>
           </w:p>
@@ -5303,8 +8284,17 @@
             <w:tcW w:w="2263" w:type="dxa"/>
           </w:tcPr>
           <w:p>
+            <w:pPr>
+              <w:jc w:val="both"/>
+              <w:rPr>
+                <w:sz w:val="24"/>
+              </w:rPr>
+            </w:pPr>
             <w:proofErr w:type="spellStart"/>
             <w:r>
+              <w:rPr>
+                <w:sz w:val="24"/>
+              </w:rPr>
               <w:t>MainActivity</w:t>
             </w:r>
             <w:proofErr w:type="spellEnd"/>
@@ -5315,15 +8305,30 @@
             <w:tcW w:w="3166" w:type="dxa"/>
           </w:tcPr>
           <w:p>
-            <w:r>
+            <w:pPr>
+              <w:jc w:val="both"/>
+              <w:rPr>
+                <w:sz w:val="24"/>
+              </w:rPr>
+            </w:pPr>
+            <w:r>
+              <w:rPr>
+                <w:sz w:val="24"/>
+              </w:rPr>
               <w:t xml:space="preserve">Mostrar um QR </w:t>
             </w:r>
             <w:proofErr w:type="spellStart"/>
             <w:r>
+              <w:rPr>
+                <w:sz w:val="24"/>
+              </w:rPr>
               <w:t>Code</w:t>
             </w:r>
             <w:proofErr w:type="spellEnd"/>
             <w:r>
+              <w:rPr>
+                <w:sz w:val="24"/>
+              </w:rPr>
               <w:t xml:space="preserve"> que corresponde a uma lista.</w:t>
             </w:r>
           </w:p>
@@ -5333,7 +8338,16 @@
             <w:tcW w:w="3065" w:type="dxa"/>
           </w:tcPr>
           <w:p>
-            <w:r>
+            <w:pPr>
+              <w:jc w:val="both"/>
+              <w:rPr>
+                <w:sz w:val="24"/>
+              </w:rPr>
+            </w:pPr>
+            <w:r>
+              <w:rPr>
+                <w:sz w:val="24"/>
+              </w:rPr>
               <w:t>Direciona o cliente para um ecrã onde mostra as informações sobre a compra.</w:t>
             </w:r>
           </w:p>
@@ -5343,13 +8357,27 @@
     <w:p/>
     <w:p>
       <w:pPr>
+        <w:rPr>
+          <w:rFonts w:asciiTheme="majorHAnsi" w:eastAsiaTheme="majorEastAsia" w:hAnsiTheme="majorHAnsi" w:cstheme="majorBidi"/>
+          <w:color w:val="2F5496" w:themeColor="accent1" w:themeShade="BF"/>
+          <w:sz w:val="26"/>
+          <w:szCs w:val="26"/>
+        </w:rPr>
+      </w:pPr>
+      <w:r>
+        <w:br w:type="page"/>
+      </w:r>
+    </w:p>
+    <w:p>
+      <w:pPr>
         <w:pStyle w:val="Cabealho2"/>
       </w:pPr>
-      <w:bookmarkStart w:id="18" w:name="_Toc498071732"/>
-      <w:r>
+      <w:bookmarkStart w:id="25" w:name="_Toc498074092"/>
+      <w:r>
+        <w:lastRenderedPageBreak/>
         <w:t>Atividades</w:t>
       </w:r>
-      <w:bookmarkEnd w:id="18"/>
+      <w:bookmarkEnd w:id="25"/>
     </w:p>
     <w:p>
       <w:pPr>
@@ -5360,12 +8388,12 @@
       <w:pPr>
         <w:pStyle w:val="Cabealho3"/>
       </w:pPr>
-      <w:bookmarkStart w:id="19" w:name="_Toc498071733"/>
+      <w:bookmarkStart w:id="26" w:name="_Toc498074093"/>
       <w:proofErr w:type="spellStart"/>
       <w:r>
         <w:t>MainActivity</w:t>
       </w:r>
-      <w:bookmarkEnd w:id="19"/>
+      <w:bookmarkEnd w:id="26"/>
       <w:proofErr w:type="spellEnd"/>
     </w:p>
     <w:p/>
@@ -5395,7 +8423,7 @@
                     </pic:cNvPicPr>
                   </pic:nvPicPr>
                   <pic:blipFill>
-                    <a:blip r:embed="rId12" cstate="print">
+                    <a:blip r:embed="rId20" cstate="print">
                       <a:extLst>
                         <a:ext uri="{28A0092B-C50C-407E-A947-70E740481C1C}">
                           <a14:useLocalDpi xmlns:a14="http://schemas.microsoft.com/office/drawing/2010/main" val="0"/>
@@ -5494,7 +8522,16 @@
             <w:tcW w:w="4247" w:type="dxa"/>
           </w:tcPr>
           <w:p>
-            <w:r>
+            <w:pPr>
+              <w:jc w:val="both"/>
+              <w:rPr>
+                <w:sz w:val="24"/>
+              </w:rPr>
+            </w:pPr>
+            <w:r>
+              <w:rPr>
+                <w:sz w:val="24"/>
+              </w:rPr>
               <w:t>Este é o ecrã principal da aplicação da impressora. Neste ecrã a impressora está pronta para ler QR Codes.</w:t>
             </w:r>
           </w:p>
@@ -5504,15 +8541,30 @@
             <w:tcW w:w="4247" w:type="dxa"/>
           </w:tcPr>
           <w:p>
-            <w:r>
+            <w:pPr>
+              <w:jc w:val="both"/>
+              <w:rPr>
+                <w:sz w:val="24"/>
+              </w:rPr>
+            </w:pPr>
+            <w:r>
+              <w:rPr>
+                <w:sz w:val="24"/>
+              </w:rPr>
               <w:t xml:space="preserve">Utilizar o botão “SCAN QR CODE” para abrir a aplicação que realiza o scan do Qr </w:t>
             </w:r>
             <w:proofErr w:type="spellStart"/>
             <w:r>
+              <w:rPr>
+                <w:sz w:val="24"/>
+              </w:rPr>
               <w:t>Code</w:t>
             </w:r>
             <w:proofErr w:type="spellEnd"/>
             <w:r>
+              <w:rPr>
+                <w:sz w:val="24"/>
+              </w:rPr>
               <w:t>.</w:t>
             </w:r>
           </w:p>
@@ -5526,14 +8578,28 @@
     </w:p>
     <w:p>
       <w:pPr>
+        <w:rPr>
+          <w:rFonts w:asciiTheme="majorHAnsi" w:eastAsiaTheme="majorEastAsia" w:hAnsiTheme="majorHAnsi" w:cstheme="majorBidi"/>
+          <w:color w:val="1F3763" w:themeColor="accent1" w:themeShade="7F"/>
+          <w:sz w:val="24"/>
+          <w:szCs w:val="24"/>
+        </w:rPr>
+      </w:pPr>
+      <w:r>
+        <w:br w:type="page"/>
+      </w:r>
+    </w:p>
+    <w:p>
+      <w:pPr>
         <w:pStyle w:val="Cabealho3"/>
       </w:pPr>
-      <w:bookmarkStart w:id="20" w:name="_Toc498071734"/>
+      <w:bookmarkStart w:id="27" w:name="_Toc498074094"/>
       <w:proofErr w:type="spellStart"/>
       <w:r>
+        <w:lastRenderedPageBreak/>
         <w:t>ShopListActivity</w:t>
       </w:r>
-      <w:bookmarkEnd w:id="20"/>
+      <w:bookmarkEnd w:id="27"/>
       <w:proofErr w:type="spellEnd"/>
     </w:p>
     <w:p/>
@@ -5563,7 +8629,7 @@
                     </pic:cNvPicPr>
                   </pic:nvPicPr>
                   <pic:blipFill>
-                    <a:blip r:embed="rId13" cstate="print">
+                    <a:blip r:embed="rId21" cstate="print">
                       <a:extLst>
                         <a:ext uri="{28A0092B-C50C-407E-A947-70E740481C1C}">
                           <a14:useLocalDpi xmlns:a14="http://schemas.microsoft.com/office/drawing/2010/main" val="0"/>
@@ -5662,7 +8728,16 @@
             <w:tcW w:w="4247" w:type="dxa"/>
           </w:tcPr>
           <w:p>
-            <w:r>
+            <w:pPr>
+              <w:jc w:val="both"/>
+              <w:rPr>
+                <w:sz w:val="24"/>
+              </w:rPr>
+            </w:pPr>
+            <w:r>
+              <w:rPr>
+                <w:sz w:val="24"/>
+              </w:rPr>
               <w:t>Este ecrã mostra as informações sobre a compra efetuada. Mostra o fabricante, o modelo e o preço de cada produto e no fim o preço total.</w:t>
             </w:r>
           </w:p>
@@ -5672,31 +8747,58 @@
             <w:tcW w:w="4247" w:type="dxa"/>
           </w:tcPr>
           <w:p>
-            <w:r>
+            <w:pPr>
+              <w:jc w:val="both"/>
+              <w:rPr>
+                <w:sz w:val="24"/>
+              </w:rPr>
+            </w:pPr>
+            <w:r>
+              <w:rPr>
+                <w:sz w:val="24"/>
+              </w:rPr>
               <w:t xml:space="preserve">Utilizar o </w:t>
             </w:r>
             <w:proofErr w:type="spellStart"/>
             <w:r>
+              <w:rPr>
+                <w:sz w:val="24"/>
+              </w:rPr>
               <w:t>Back</w:t>
             </w:r>
             <w:proofErr w:type="spellEnd"/>
             <w:r>
+              <w:rPr>
+                <w:sz w:val="24"/>
+              </w:rPr>
               <w:t xml:space="preserve"> </w:t>
             </w:r>
             <w:proofErr w:type="spellStart"/>
             <w:r>
+              <w:rPr>
+                <w:sz w:val="24"/>
+              </w:rPr>
               <w:t>Button</w:t>
             </w:r>
             <w:proofErr w:type="spellEnd"/>
             <w:r>
+              <w:rPr>
+                <w:sz w:val="24"/>
+              </w:rPr>
               <w:t xml:space="preserve"> para voltar ao </w:t>
             </w:r>
             <w:proofErr w:type="spellStart"/>
             <w:r>
+              <w:rPr>
+                <w:sz w:val="24"/>
+              </w:rPr>
               <w:t>MainActivity</w:t>
             </w:r>
             <w:proofErr w:type="spellEnd"/>
             <w:r>
+              <w:rPr>
+                <w:sz w:val="24"/>
+              </w:rPr>
               <w:t>.</w:t>
             </w:r>
           </w:p>
@@ -5721,12 +8823,12 @@
       <w:pPr>
         <w:pStyle w:val="Cabealho2"/>
       </w:pPr>
-      <w:bookmarkStart w:id="21" w:name="_Toc498071735"/>
+      <w:bookmarkStart w:id="28" w:name="_Toc498074095"/>
       <w:r>
         <w:lastRenderedPageBreak/>
         <w:t>Interações Entre Atividades</w:t>
       </w:r>
-      <w:bookmarkEnd w:id="21"/>
+      <w:bookmarkEnd w:id="28"/>
     </w:p>
     <w:p/>
     <w:p>
@@ -5760,7 +8862,7 @@
                     </pic:cNvPicPr>
                   </pic:nvPicPr>
                   <pic:blipFill>
-                    <a:blip r:embed="rId14">
+                    <a:blip r:embed="rId22">
                       <a:extLst>
                         <a:ext uri="{28A0092B-C50C-407E-A947-70E740481C1C}">
                           <a14:useLocalDpi xmlns:a14="http://schemas.microsoft.com/office/drawing/2010/main" val="0"/>
@@ -5799,16 +8901,16 @@
       <w:pPr>
         <w:pStyle w:val="Cabealho1"/>
       </w:pPr>
-      <w:bookmarkStart w:id="22" w:name="_Toc498071736"/>
+      <w:bookmarkStart w:id="29" w:name="_Toc498074096"/>
       <w:r>
         <w:lastRenderedPageBreak/>
         <w:t>Conclusão</w:t>
       </w:r>
-      <w:bookmarkEnd w:id="22"/>
+      <w:bookmarkEnd w:id="29"/>
     </w:p>
     <w:p/>
     <w:sectPr>
-      <w:footerReference w:type="default" r:id="rId15"/>
+      <w:footerReference w:type="default" r:id="rId23"/>
       <w:pgSz w:w="11906" w:h="16838"/>
       <w:pgMar w:top="1417" w:right="1701" w:bottom="1417" w:left="1701" w:header="708" w:footer="708" w:gutter="0"/>
       <w:cols w:space="708"/>
@@ -5853,7 +8955,6 @@
         <w:docPartUnique/>
       </w:docPartObj>
     </w:sdtPr>
-    <w:sdtEndPr/>
     <w:sdtContent>
       <w:p>
         <w:pPr>
@@ -5873,7 +8974,7 @@
           <w:rPr>
             <w:noProof/>
           </w:rPr>
-          <w:t>14</w:t>
+          <w:t>21</w:t>
         </w:r>
         <w:r>
           <w:fldChar w:fldCharType="end"/>
@@ -7120,7 +10221,7 @@
 </file>
 
 <file path=customXml/itemProps1.xml><?xml version="1.0" encoding="utf-8"?>
-<ds:datastoreItem xmlns:ds="http://schemas.openxmlformats.org/officeDocument/2006/customXml" ds:itemID="{0FD62CFC-EED2-43A9-90EC-1F0C80A68A4E}">
+<ds:datastoreItem xmlns:ds="http://schemas.openxmlformats.org/officeDocument/2006/customXml" ds:itemID="{500ADE95-9052-4883-B7A4-B179866D35D4}">
   <ds:schemaRefs>
     <ds:schemaRef ds:uri="http://schemas.openxmlformats.org/officeDocument/2006/bibliography"/>
   </ds:schemaRefs>

</xml_diff>